<commit_message>
Latest architecture documentation including transaction flow.
git-svn-id: https://svn.alphora.com:8443/svn/Fastore/trunk@142 b30075cd-70d6-584e-9a73-6433d0c45435
</commit_message>
<xml_diff>
--- a/Documents/Fastore System Architecture.docx
+++ b/Documents/Fastore System Architecture.docx
@@ -20,7 +20,15 @@
     </w:p>
     <w:p>
       <w:r>
-        <w:t xml:space="preserve">The core concepts for Fastore resulted from consideration of how a columnar store, such as that proposed by the TransRelational Model as described by C.J. Date, could be provided in a way that performed well under an OLTP environment.  </w:t>
+        <w:t xml:space="preserve">The core concepts for Fastore resulted from consideration of how a columnar store, such as that proposed by the </w:t>
+      </w:r>
+      <w:proofErr w:type="spellStart"/>
+      <w:r>
+        <w:t>TransRelational</w:t>
+      </w:r>
+      <w:proofErr w:type="spellEnd"/>
+      <w:r>
+        <w:t xml:space="preserve"> Model as described by C.J. Date, could be provided in a way that performed well under an OLTP environment.  </w:t>
       </w:r>
     </w:p>
     <w:p>
@@ -83,10 +91,26 @@
     </w:p>
     <w:p>
       <w:r>
-        <w:t xml:space="preserve">In considering this, we realized that a technique we developed a couple years ago for another project we were working on, Kanvix, could be applied to solving this problem.  Specifically, given a B-Tree of values, how to provide a secondary identifier which could quickly reference </w:t>
-      </w:r>
-      <w:r>
-        <w:t>back to a given value without needing to duplicate that value.  In Kanvix we solved this with a hash</w:t>
+        <w:t xml:space="preserve">In considering this, we realized that a technique we developed a couple years ago for another project we were working on, </w:t>
+      </w:r>
+      <w:proofErr w:type="spellStart"/>
+      <w:r>
+        <w:t>Kanvix</w:t>
+      </w:r>
+      <w:proofErr w:type="spellEnd"/>
+      <w:r>
+        <w:t xml:space="preserve">, could be applied to solving this problem.  Specifically, given a B-Tree of values, how to provide a secondary identifier which could quickly reference </w:t>
+      </w:r>
+      <w:r>
+        <w:t xml:space="preserve">back to a given value without needing to duplicate that value.  In </w:t>
+      </w:r>
+      <w:proofErr w:type="spellStart"/>
+      <w:r>
+        <w:t>Kanvix</w:t>
+      </w:r>
+      <w:proofErr w:type="spellEnd"/>
+      <w:r>
+        <w:t xml:space="preserve"> we solved this with a hash</w:t>
       </w:r>
       <w:r>
         <w:t xml:space="preserve"> </w:t>
@@ -126,7 +150,15 @@
     </w:p>
     <w:p>
       <w:r>
-        <w:t xml:space="preserve">In Kanvix, each Row ID constituted a unique entry whereas in this case, columns in general may have multiple rows with the same value.  To address this, we realized that we could nest a key-only B-Tree or hash set within each value entry.  For a disk based solution, the root node of an embedded B-Tree could, </w:t>
+        <w:t xml:space="preserve">In </w:t>
+      </w:r>
+      <w:proofErr w:type="spellStart"/>
+      <w:r>
+        <w:t>Kanvix</w:t>
+      </w:r>
+      <w:proofErr w:type="spellEnd"/>
+      <w:r>
+        <w:t xml:space="preserve">, each Row ID constituted a unique entry whereas in this case, columns in general may have multiple rows with the same value.  To address this, we realized that we could nest a key-only B-Tree or hash set within each value entry.  For a disk based solution, the root node of an embedded B-Tree could, </w:t>
       </w:r>
       <w:r>
         <w:lastRenderedPageBreak/>
@@ -166,7 +198,15 @@
     </w:p>
     <w:p>
       <w:r>
-        <w:t xml:space="preserve">All of these promising results, however, were shadowed by the fact that they were exclusively in-memory.  It was clear to us that all columnar storage systems suffer from the tuple data locality problem, only to be overcome by undesirable redundancy.  In other words, if our structures were stored on a hard disk, they would perform somewhat more poorly than a standard tuple store for heavy row reconstruction tasks due to the random read nature.  We did realize, however, that the approach does have the advantage of being able to schedule significant IO in advance because we know rowIDs.  For instance, if ranging over a Last Name column, we can </w:t>
+        <w:t xml:space="preserve">All of these promising results, however, were shadowed by the fact that they were exclusively in-memory.  It was clear to us that all columnar storage systems suffer from the tuple data locality problem, only to be overcome by undesirable redundancy.  In other words, if our structures were stored on a hard disk, they would perform somewhat more poorly than a standard tuple store for heavy row reconstruction tasks due to the random read nature.  We did realize, however, that the approach does have the advantage of being able to schedule significant IO in advance because we know </w:t>
+      </w:r>
+      <w:proofErr w:type="spellStart"/>
+      <w:r>
+        <w:t>rowIDs</w:t>
+      </w:r>
+      <w:proofErr w:type="spellEnd"/>
+      <w:r>
+        <w:t xml:space="preserve">.  For instance, if ranging over a Last Name column, we can </w:t>
       </w:r>
       <w:r>
         <w:t>Range Seek</w:t>
@@ -188,7 +228,15 @@
     </w:p>
     <w:p>
       <w:r>
-        <w:t>There are basically two reasons to rely on hard disks drives (HDDs) rather than memory: persistence and capacity.  Until computers have such architecture as to provide persistent main memory, most database systems will have the requirement that they persist data to “permanent” storage.</w:t>
+        <w:t xml:space="preserve">There are basically two reasons to rely on hard disks drives (HDDs) rather than memory: persistence and capacity.  Until computers have such architecture as to provide persistent main memory, most database systems will have the requirement that they </w:t>
+      </w:r>
+      <w:proofErr w:type="gramStart"/>
+      <w:r>
+        <w:t>persist</w:t>
+      </w:r>
+      <w:proofErr w:type="gramEnd"/>
+      <w:r>
+        <w:t xml:space="preserve"> data to “permanent” storage.</w:t>
       </w:r>
       <w:r>
         <w:t xml:space="preserve">  The requirements around the other disk usage scenario, capacity, have changed significantly in recent years, however.  Not only has 64bit architecture become the norm, allowing much better addressability of large amounts of memory, the price of RAM has shrunk to the point that it is economical to load even a low-end server with dozens of GB or RAM.  At this point for instance, if capacity were considered alone, it wouldn’t make sense to use disk-based storage until the data size surpasses 96GB.</w:t>
@@ -224,7 +272,15 @@
         <w:t xml:space="preserve">The approach we arrived at was to keep </w:t>
       </w:r>
       <w:r>
-        <w:t>lightweight column buffers in memory and to push changes to disk mostly in the background.  DBMS scenarios that don’t involve synchronizing knowledge do not actually have the requirement that data be persisted before the client can move to the next operation.  This fact is heavily utilized by the current crop of “NoSQL” systems which provide “fire and forget” update statements for those scenarios where durability is not required in order to continue</w:t>
+        <w:t>lightweight column buffers in memory and to push changes to disk mostly in the background.  DBMS scenarios that don’t involve synchronizing knowledge do not actually have the requirement that data be persisted before the client can move to the next operation.  This fact is heavily utilized by the current crop of “</w:t>
+      </w:r>
+      <w:proofErr w:type="spellStart"/>
+      <w:r>
+        <w:t>NoSQL</w:t>
+      </w:r>
+      <w:proofErr w:type="spellEnd"/>
+      <w:r>
+        <w:t>” systems which provide “fire and forget” update statements for those scenarios where durability is not required in order to continue</w:t>
       </w:r>
       <w:r>
         <w:rPr>
@@ -464,7 +520,15 @@
         <w:t>Stash</w:t>
       </w:r>
       <w:r>
-        <w:t>, which is the primary B-Tree or other such structure as well as the by-rowID secondary structure</w:t>
+        <w:t>, which is the primary B-Tree or other such structure as well as the by-</w:t>
+      </w:r>
+      <w:proofErr w:type="spellStart"/>
+      <w:r>
+        <w:t>rowID</w:t>
+      </w:r>
+      <w:proofErr w:type="spellEnd"/>
+      <w:r>
+        <w:t xml:space="preserve"> secondary structure</w:t>
       </w:r>
       <w:r>
         <w:t>,</w:t>
@@ -497,10 +561,7 @@
         <w:t xml:space="preserve"> </w:t>
       </w:r>
       <w:r>
-        <w:t xml:space="preserve">which is responsible for providing this queued access.  </w:t>
-      </w:r>
-      <w:r>
-        <w:t>The job of turning larger operations into more fine grain ones can be reasonably pushed to a higher level of logic.</w:t>
+        <w:t>which is responsible for providing this queued access.  The job of turning larger operations into more fine grain ones can be reasonably pushed to a higher level of logic.</w:t>
       </w:r>
     </w:p>
     <w:p>
@@ -583,13 +644,7 @@
     </w:p>
     <w:p>
       <w:r>
-        <w:t xml:space="preserve">To </w:t>
-      </w:r>
-      <w:r>
-        <w:t xml:space="preserve">provide a transactional conduit into </w:t>
-      </w:r>
-      <w:r>
-        <w:t xml:space="preserve">the Column Buffer, we introduced the </w:t>
+        <w:t xml:space="preserve">To provide a transactional conduit into the Column Buffer, we introduced the </w:t>
       </w:r>
       <w:r>
         <w:rPr>
@@ -614,16 +669,10 @@
         <w:footnoteReference w:id="3"/>
       </w:r>
       <w:r>
-        <w:t>; if one isn’t provided, the latest revision is assumed.</w:t>
-      </w:r>
-      <w:r>
-        <w:t xml:space="preserve">  </w:t>
-      </w:r>
-      <w:r>
-        <w:t>Revisions are merely sequential numbers, associated with each modification transaction</w:t>
-      </w:r>
-      <w:r>
-        <w:t>.  The</w:t>
+        <w:t xml:space="preserve">; if one isn’t provided, the latest revision is assumed.  </w:t>
+      </w:r>
+      <w:r>
+        <w:t>Revisions are merely sequential numbers, associated with each modification transaction.  The</w:t>
       </w:r>
       <w:r>
         <w:t xml:space="preserve"> Column Manager</w:t>
@@ -672,7 +721,24 @@
         <w:t>Transaction Manager</w:t>
       </w:r>
       <w:r>
-        <w:t xml:space="preserve">.  The primary role of the Transaction Manager is simply to generate and manage </w:t>
+        <w:t xml:space="preserve">.  </w:t>
+      </w:r>
+      <w:r>
+        <w:t>Note that transaction processing in a system where columns are potentially distributed implies that transactions are also distributed.  When designing the transaction management strategy every effort was made to minimize centralized contention points and thus maximize the ability to distribute the work-load.  The Transaction Manager represents an unavoidable contention point, so we strove to design it so that it was minimal.</w:t>
+      </w:r>
+    </w:p>
+    <w:p>
+      <w:pPr>
+        <w:pStyle w:val="Heading3"/>
+      </w:pPr>
+      <w:r>
+        <w:lastRenderedPageBreak/>
+        <w:t>Transaction IDs</w:t>
+      </w:r>
+    </w:p>
+    <w:p>
+      <w:r>
+        <w:t xml:space="preserve">As a minimalistic distributed transaction coordinator, the primary role of the Transaction Manager is simply to generate and manage </w:t>
       </w:r>
       <w:r>
         <w:rPr>
@@ -681,10 +747,34 @@
         <w:t>Transaction ID</w:t>
       </w:r>
       <w:r>
-        <w:t xml:space="preserve">s (TIDs).  A transaction ID includes the “origin” revision number, which was the active revision number when the transaction started.  This transaction ID then becomes the mechanism for specifying the revision when performing read and write operations against the column managers.  As mentioned previously, Column Managers will ensure that </w:t>
-      </w:r>
-      <w:r>
-        <w:t>read operations from a given revision (encoded within the TID) always produce the same result.</w:t>
+        <w:t>s (TIDs).  A transaction ID includes the “origin” revision number, which was the active revision number when the transaction started.  This transaction ID then becomes the mechanism for specifying the revision when performing read and write operations against the column managers.  As mentioned previously, Column Managers will ensure that read operations from a given revision (encoded within the TID) always produce the same result.</w:t>
+      </w:r>
+    </w:p>
+    <w:p>
+      <w:pPr>
+        <w:pStyle w:val="Heading3"/>
+      </w:pPr>
+      <w:r>
+        <w:t>Other approaches</w:t>
+      </w:r>
+    </w:p>
+    <w:p>
+      <w:r>
+        <w:t xml:space="preserve">It should be noted that instead of revisions, we might have instead have chosen </w:t>
+      </w:r>
+      <w:r>
+        <w:t>change-sets or old-new value verification.  Using change-sets, we’d detect conflicts by comparing sets of changes, but this of course entails the cost of maintaining and comparing these.  The old-new value scheme checks for conflicts by comparing old values against current ones before performing updates, but this requires the cost of tracking values, which are essentially variable in size, and doesn’t match up as well with the change primitive we use (essentially delete/insert).</w:t>
+      </w:r>
+      <w:r>
+        <w:t xml:space="preserve">  Furthermore, revisions provide the option of snapshot isolation.</w:t>
+      </w:r>
+    </w:p>
+    <w:p>
+      <w:pPr>
+        <w:pStyle w:val="Heading2"/>
+      </w:pPr>
+      <w:r>
+        <w:t>Transaction Manager API</w:t>
       </w:r>
     </w:p>
     <w:tbl>
@@ -694,24 +784,23 @@
         <w:tblLook w:val="04A0" w:firstRow="1" w:lastRow="0" w:firstColumn="1" w:lastColumn="0" w:noHBand="0" w:noVBand="1"/>
       </w:tblPr>
       <w:tblGrid>
-        <w:gridCol w:w="4935"/>
-        <w:gridCol w:w="4641"/>
+        <w:gridCol w:w="3168"/>
+        <w:gridCol w:w="6408"/>
       </w:tblGrid>
       <w:tr>
         <w:tc>
           <w:tcPr>
-            <w:tcW w:w="4935" w:type="dxa"/>
+            <w:tcW w:w="3168" w:type="dxa"/>
           </w:tcPr>
           <w:p>
             <w:r>
-              <w:lastRenderedPageBreak/>
               <w:t>Start() : TID</w:t>
             </w:r>
           </w:p>
         </w:tc>
         <w:tc>
           <w:tcPr>
-            <w:tcW w:w="4641" w:type="dxa"/>
+            <w:tcW w:w="6408" w:type="dxa"/>
           </w:tcPr>
           <w:p>
             <w:r>
@@ -726,7 +815,7 @@
       <w:tr>
         <w:tc>
           <w:tcPr>
-            <w:tcW w:w="4935" w:type="dxa"/>
+            <w:tcW w:w="3168" w:type="dxa"/>
           </w:tcPr>
           <w:p>
             <w:r>
@@ -736,7 +825,7 @@
         </w:tc>
         <w:tc>
           <w:tcPr>
-            <w:tcW w:w="4641" w:type="dxa"/>
+            <w:tcW w:w="6408" w:type="dxa"/>
           </w:tcPr>
           <w:p>
             <w:r>
@@ -755,7 +844,10 @@
               <w:t xml:space="preserve"> column</w:t>
             </w:r>
             <w:r>
-              <w:t xml:space="preserve"> for committal</w:t>
+              <w:t xml:space="preserve"> </w:t>
+            </w:r>
+            <w:r>
+              <w:t>as the transaction commits.  Calls to Prepare are blocked until (or error) until the transaction completes the commit.</w:t>
             </w:r>
           </w:p>
         </w:tc>
@@ -763,7 +855,7 @@
       <w:tr>
         <w:tc>
           <w:tcPr>
-            <w:tcW w:w="4935" w:type="dxa"/>
+            <w:tcW w:w="3168" w:type="dxa"/>
           </w:tcPr>
           <w:p>
             <w:r>
@@ -773,7 +865,7 @@
         </w:tc>
         <w:tc>
           <w:tcPr>
-            <w:tcW w:w="4641" w:type="dxa"/>
+            <w:tcW w:w="6408" w:type="dxa"/>
           </w:tcPr>
           <w:p>
             <w:r>
@@ -782,13 +874,16 @@
             <w:r>
               <w:t>take an incremented origin</w:t>
             </w:r>
+            <w:r>
+              <w:t>.  Next transaction waiting to prepare is allowed to proceed.</w:t>
+            </w:r>
           </w:p>
         </w:tc>
       </w:tr>
       <w:tr>
         <w:tc>
           <w:tcPr>
-            <w:tcW w:w="4935" w:type="dxa"/>
+            <w:tcW w:w="3168" w:type="dxa"/>
           </w:tcPr>
           <w:p>
             <w:r>
@@ -798,82 +893,917 @@
         </w:tc>
         <w:tc>
           <w:tcPr>
-            <w:tcW w:w="4641" w:type="dxa"/>
+            <w:tcW w:w="6408" w:type="dxa"/>
           </w:tcPr>
           <w:p>
             <w:r>
-              <w:t>Indicates that there was a problem attempting the commit, cancel the pending status initiated by the prepare.</w:t>
+              <w:t xml:space="preserve">Indicates that there was a problem attempting the commit, cancel the pending status initiated by the </w:t>
             </w:r>
-            <w:bookmarkStart w:id="0" w:name="_GoBack"/>
-            <w:bookmarkEnd w:id="0"/>
+            <w:r>
+              <w:t>P</w:t>
+            </w:r>
+            <w:r>
+              <w:t>repare.</w:t>
+            </w:r>
           </w:p>
         </w:tc>
       </w:tr>
     </w:tbl>
     <w:p/>
     <w:p>
-      <w:r>
-        <w:t>Transaction</w:t>
-      </w:r>
-      <w:r>
-        <w:br/>
-        <w:t>{</w:t>
-      </w:r>
-      <w:r>
-        <w:br/>
-      </w:r>
-      <w:r>
-        <w:tab/>
-        <w:t>ID : TID</w:t>
-      </w:r>
-      <w:r>
-        <w:br/>
-      </w:r>
-      <w:r>
-        <w:tab/>
-        <w:t>WrittenColumns : ColumnID[]</w:t>
-      </w:r>
-      <w:r>
-        <w:br/>
-      </w:r>
-      <w:r>
-        <w:tab/>
-        <w:t>ReadCells : Cell[]</w:t>
-      </w:r>
-      <w:r>
-        <w:br/>
-        <w:t>}</w:t>
-      </w:r>
-    </w:p>
-    <w:p>
       <w:pPr>
         <w:pStyle w:val="Heading2"/>
       </w:pPr>
+      <w:r>
+        <w:t>Transaction Processing Strategy</w:t>
+      </w:r>
+    </w:p>
+    <w:p>
+      <w:r>
+        <w:t xml:space="preserve">Designing the transaction system, we realized there were essentially </w:t>
+      </w:r>
+      <w:r>
+        <w:t>two main</w:t>
+      </w:r>
+      <w:r>
+        <w:t xml:space="preserve"> strategies we could take:</w:t>
+      </w:r>
+      <w:r>
+        <w:t xml:space="preserve"> immediate write or late write</w:t>
+      </w:r>
+      <w:r>
+        <w:t>:</w:t>
+      </w:r>
+    </w:p>
+    <w:p>
+      <w:pPr>
+        <w:pStyle w:val="ListParagraph"/>
+        <w:numPr>
+          <w:ilvl w:val="0"/>
+          <w:numId w:val="2"/>
+        </w:numPr>
+      </w:pPr>
+      <w:r>
+        <w:rPr>
+          <w:b/>
+        </w:rPr>
+        <w:t>Immediate write</w:t>
+      </w:r>
+      <w:r>
+        <w:t xml:space="preserve"> involves having transactions apply changes to the buffer as those changes occur, then back-off those changes for all readers from other transactions.</w:t>
+      </w:r>
+      <w:r>
+        <w:t xml:space="preserve">  Changes from all transactions must be kept and tracked centrally.  Committing is low cost, merely a matter of removing the undo information from the centralized tracking agent.  Synchronization between the buffer and other modules must occur at the change application level, more granular than the revision.</w:t>
+      </w:r>
+      <w:r>
+        <w:t xml:space="preserve">  Collisions would be detected at the point that changes are first </w:t>
+      </w:r>
+      <w:proofErr w:type="gramStart"/>
+      <w:r>
+        <w:t>applied,</w:t>
+      </w:r>
+      <w:proofErr w:type="gramEnd"/>
+      <w:r>
+        <w:t xml:space="preserve"> so long running transactions could have significant blocking effects on other transactions.</w:t>
+      </w:r>
+    </w:p>
+    <w:p>
+      <w:pPr>
+        <w:pStyle w:val="ListParagraph"/>
+        <w:numPr>
+          <w:ilvl w:val="0"/>
+          <w:numId w:val="2"/>
+        </w:numPr>
+      </w:pPr>
+      <w:r>
+        <w:rPr>
+          <w:b/>
+        </w:rPr>
+        <w:t>Late write</w:t>
+      </w:r>
+      <w:r>
+        <w:t xml:space="preserve"> involves </w:t>
+      </w:r>
+      <w:r>
+        <w:t xml:space="preserve">making no changes to the shared buffer(s) during change application; rather the distributed engine merely tracks the change.  No transaction need be concerned with </w:t>
+      </w:r>
+      <w:r>
+        <w:lastRenderedPageBreak/>
+        <w:t>changes from other transactions until they are committed (atomically).</w:t>
+      </w:r>
+      <w:r>
+        <w:t xml:space="preserve">  Each transaction must redo changes made from that transaction against reads that occur from the buffer in order for the transaction’s own changes to be visible.  Committing includes the process of actually applying the transactions changes within an atomic buffer operation.</w:t>
+      </w:r>
+      <w:r>
+        <w:t xml:space="preserve">  Collisions are not detected until commit time, eliminating possible blocking effects of long-running transactions. </w:t>
+      </w:r>
+    </w:p>
+    <w:p>
+      <w:r>
+        <w:t xml:space="preserve">In the end we opted for late write because transactions incur no centralized or ongoing tracking cost until commit time.  </w:t>
+      </w:r>
+      <w:r>
+        <w:t xml:space="preserve">Furthermore, the process of tracking and backing out appropriately all transaction changes centrally seemed inordinately complex.  </w:t>
+      </w:r>
+    </w:p>
+    <w:p>
+      <w:pPr>
+        <w:pStyle w:val="Heading3"/>
+      </w:pPr>
+      <w:r>
+        <w:t>Buffer Manager Atomicity</w:t>
+      </w:r>
+      <w:bookmarkStart w:id="0" w:name="_GoBack"/>
+      <w:bookmarkEnd w:id="0"/>
+    </w:p>
+    <w:p>
+      <w:r>
+        <w:t xml:space="preserve">An initially large concern we had with late writes </w:t>
+      </w:r>
+      <w:r>
+        <w:t>concerns</w:t>
+      </w:r>
+      <w:r>
+        <w:t xml:space="preserve"> performing update processing within the commit critical section.</w:t>
+      </w:r>
+      <w:r>
+        <w:t xml:space="preserve">  Another issue was that changes need to be applied from the transaction to the buffer atomically, yet the buffer’s Column Stash enforces size limits in order to minimize stalling.  We realized that we could solve both of these problems through a mechanism in the Column Buffer, which provides the atomicity.  During the time that the changes are being applied to the stash (in sized blocks), requests from other transactions are provided transparency through auto-undo applied at the </w:t>
+      </w:r>
+      <w:r>
+        <w:t xml:space="preserve">change level.  In order to reduce the commit time, these changes can be pre-applied before entering the critical section (but not committed), so that during the commit, the buffer merely has to release the pending delta transactions. This is essentially the </w:t>
+      </w:r>
+      <w:r>
+        <w:t>same process that would be necessary under the immediate write strategy, but limited to commit time.</w:t>
+      </w:r>
+    </w:p>
+    <w:p>
+      <w:pPr>
+        <w:pStyle w:val="Heading3"/>
+      </w:pPr>
+      <w:r>
+        <w:t>Pre-testing and pre-commit</w:t>
+      </w:r>
+    </w:p>
+    <w:p>
+      <w:r>
+        <w:t xml:space="preserve">Another process that must be performed during the first stage of commit time in either immediate or late write strategies is collision detection.  Before changes are applied, it is necessary to ensure that all changes do not conflict with revision changes through the most recent.  </w:t>
+      </w:r>
+      <w:r>
+        <w:t>T</w:t>
+      </w:r>
+      <w:r>
+        <w:t xml:space="preserve">his detection </w:t>
+      </w:r>
+      <w:r>
+        <w:t xml:space="preserve">cost </w:t>
+      </w:r>
+      <w:r>
+        <w:t xml:space="preserve">could be </w:t>
+      </w:r>
+      <w:r>
+        <w:t xml:space="preserve">significant and thus important to minimize while in the critical section.  Fortunately, we realized that we could minimize this by pre-testing through the most recent revision captured before entering the critical section.  Only </w:t>
+      </w:r>
+      <w:r>
+        <w:t>new revisions committed since the beginning of this pre-test (if any) need be tested within the critical section.</w:t>
+      </w:r>
+    </w:p>
+    <w:p>
+      <w:pPr>
+        <w:pStyle w:val="Heading3"/>
+      </w:pPr>
+      <w:r>
+        <w:t>Transaction process</w:t>
+      </w:r>
+    </w:p>
+    <w:p>
+      <w:r>
+        <w:t>Simplified, t</w:t>
+      </w:r>
+      <w:r>
+        <w:t>he transaction process</w:t>
+      </w:r>
+      <w:r>
+        <w:t>ing</w:t>
+      </w:r>
+      <w:r>
+        <w:t xml:space="preserve"> thus </w:t>
+      </w:r>
+      <w:r>
+        <w:t>works</w:t>
+      </w:r>
+      <w:r>
+        <w:t xml:space="preserve"> as follows:</w:t>
+      </w:r>
+    </w:p>
+    <w:p>
+      <w:pPr>
+        <w:pStyle w:val="ListParagraph"/>
+        <w:numPr>
+          <w:ilvl w:val="0"/>
+          <w:numId w:val="3"/>
+        </w:numPr>
+      </w:pPr>
+      <w:r>
+        <w:t xml:space="preserve">Transaction Started – </w:t>
+      </w:r>
+      <w:proofErr w:type="spellStart"/>
+      <w:r>
+        <w:t>TransactionManager.Start</w:t>
+      </w:r>
+      <w:proofErr w:type="spellEnd"/>
+      <w:r>
+        <w:t>() -&gt; TID</w:t>
+      </w:r>
+    </w:p>
+    <w:p>
+      <w:pPr>
+        <w:pStyle w:val="ListParagraph"/>
+        <w:numPr>
+          <w:ilvl w:val="0"/>
+          <w:numId w:val="3"/>
+        </w:numPr>
+      </w:pPr>
+      <w:r>
+        <w:t>Reads and writes performed</w:t>
+      </w:r>
+    </w:p>
+    <w:p>
+      <w:pPr>
+        <w:pStyle w:val="ListParagraph"/>
+        <w:numPr>
+          <w:ilvl w:val="1"/>
+          <w:numId w:val="3"/>
+        </w:numPr>
+      </w:pPr>
+      <w:r>
+        <w:t>Reads</w:t>
+      </w:r>
+      <w:r>
+        <w:rPr>
+          <w:rStyle w:val="FootnoteReference"/>
+        </w:rPr>
+        <w:footnoteReference w:id="4"/>
+      </w:r>
+      <w:r>
+        <w:t>:</w:t>
+      </w:r>
+    </w:p>
+    <w:p>
+      <w:pPr>
+        <w:pStyle w:val="ListParagraph"/>
+        <w:numPr>
+          <w:ilvl w:val="2"/>
+          <w:numId w:val="3"/>
+        </w:numPr>
+      </w:pPr>
+      <w:r>
+        <w:t xml:space="preserve">Get data – </w:t>
+      </w:r>
+      <w:proofErr w:type="spellStart"/>
+      <w:r>
+        <w:t>BufferManager.Get</w:t>
+      </w:r>
+      <w:proofErr w:type="spellEnd"/>
+      <w:r>
+        <w:t xml:space="preserve">…(TID) -&gt; </w:t>
+      </w:r>
+      <w:r>
+        <w:t xml:space="preserve">data, </w:t>
+      </w:r>
+      <w:r>
+        <w:t>rev</w:t>
+      </w:r>
+    </w:p>
+    <w:p>
+      <w:pPr>
+        <w:pStyle w:val="ListParagraph"/>
+        <w:numPr>
+          <w:ilvl w:val="2"/>
+          <w:numId w:val="3"/>
+        </w:numPr>
+      </w:pPr>
+      <w:r>
+        <w:t>Handle revision differences:</w:t>
+      </w:r>
+    </w:p>
+    <w:p>
+      <w:pPr>
+        <w:pStyle w:val="ListParagraph"/>
+        <w:numPr>
+          <w:ilvl w:val="3"/>
+          <w:numId w:val="3"/>
+        </w:numPr>
+      </w:pPr>
+      <w:proofErr w:type="spellStart"/>
+      <w:r>
+        <w:lastRenderedPageBreak/>
+        <w:t>Serializable</w:t>
+      </w:r>
+      <w:proofErr w:type="spellEnd"/>
+      <w:r>
+        <w:t xml:space="preserve">: Detect read </w:t>
+      </w:r>
+      <w:proofErr w:type="spellStart"/>
+      <w:r>
+        <w:t>collissions</w:t>
+      </w:r>
+      <w:proofErr w:type="spellEnd"/>
+      <w:r>
+        <w:t xml:space="preserve"> – </w:t>
+      </w:r>
+      <w:proofErr w:type="spellStart"/>
+      <w:r>
+        <w:t>ColumnRevisor.Detect</w:t>
+      </w:r>
+      <w:proofErr w:type="spellEnd"/>
+      <w:r>
+        <w:t>(TID, data, rev)</w:t>
+      </w:r>
+    </w:p>
+    <w:p>
+      <w:pPr>
+        <w:pStyle w:val="ListParagraph"/>
+        <w:numPr>
+          <w:ilvl w:val="3"/>
+          <w:numId w:val="3"/>
+        </w:numPr>
+      </w:pPr>
+      <w:r>
+        <w:t xml:space="preserve">Non: </w:t>
+      </w:r>
+      <w:r>
+        <w:t>Roll</w:t>
+      </w:r>
+      <w:r>
+        <w:t xml:space="preserve">back results to origin revision – </w:t>
+      </w:r>
+      <w:proofErr w:type="spellStart"/>
+      <w:r>
+        <w:t>ColumnRevisor.Revise</w:t>
+      </w:r>
+      <w:proofErr w:type="spellEnd"/>
+      <w:r>
+        <w:t xml:space="preserve">(TID, </w:t>
+      </w:r>
+      <w:r>
+        <w:t xml:space="preserve">data, </w:t>
+      </w:r>
+      <w:r>
+        <w:t>rev)</w:t>
+      </w:r>
+    </w:p>
+    <w:p>
+      <w:pPr>
+        <w:pStyle w:val="ListParagraph"/>
+        <w:numPr>
+          <w:ilvl w:val="2"/>
+          <w:numId w:val="3"/>
+        </w:numPr>
+      </w:pPr>
+      <w:r>
+        <w:t xml:space="preserve">Re-apply transaction’s changes – </w:t>
+      </w:r>
+      <w:proofErr w:type="spellStart"/>
+      <w:r>
+        <w:t>Transactor.Reapply</w:t>
+      </w:r>
+      <w:proofErr w:type="spellEnd"/>
+      <w:r>
+        <w:t>(data) -&gt; data</w:t>
+      </w:r>
+    </w:p>
+    <w:p>
+      <w:pPr>
+        <w:pStyle w:val="ListParagraph"/>
+        <w:numPr>
+          <w:ilvl w:val="2"/>
+          <w:numId w:val="3"/>
+        </w:numPr>
+      </w:pPr>
+      <w:r>
+        <w:t>Track read cells</w:t>
+      </w:r>
+      <w:r>
+        <w:t xml:space="preserve"> if </w:t>
+      </w:r>
+      <w:proofErr w:type="spellStart"/>
+      <w:r>
+        <w:t>serializable</w:t>
+      </w:r>
+      <w:proofErr w:type="spellEnd"/>
+      <w:r>
+        <w:t xml:space="preserve"> – </w:t>
+      </w:r>
+      <w:proofErr w:type="spellStart"/>
+      <w:r>
+        <w:t>Transactor.AddRead</w:t>
+      </w:r>
+      <w:proofErr w:type="spellEnd"/>
+      <w:r>
+        <w:t>(</w:t>
+      </w:r>
+      <w:proofErr w:type="spellStart"/>
+      <w:r>
+        <w:t>ColID</w:t>
+      </w:r>
+      <w:proofErr w:type="spellEnd"/>
+      <w:r>
+        <w:t xml:space="preserve">, </w:t>
+      </w:r>
+      <w:proofErr w:type="spellStart"/>
+      <w:r>
+        <w:t>RowID</w:t>
+      </w:r>
+      <w:proofErr w:type="spellEnd"/>
+      <w:r>
+        <w:t>)</w:t>
+      </w:r>
+    </w:p>
+    <w:p>
+      <w:pPr>
+        <w:pStyle w:val="ListParagraph"/>
+        <w:numPr>
+          <w:ilvl w:val="1"/>
+          <w:numId w:val="3"/>
+        </w:numPr>
+      </w:pPr>
+      <w:r>
+        <w:t>Writes:</w:t>
+      </w:r>
+    </w:p>
+    <w:p>
+      <w:pPr>
+        <w:pStyle w:val="ListParagraph"/>
+        <w:numPr>
+          <w:ilvl w:val="2"/>
+          <w:numId w:val="3"/>
+        </w:numPr>
+      </w:pPr>
+      <w:r>
+        <w:t xml:space="preserve">Track writes – </w:t>
+      </w:r>
+      <w:proofErr w:type="spellStart"/>
+      <w:r>
+        <w:t>Transactor.AddChanges</w:t>
+      </w:r>
+      <w:proofErr w:type="spellEnd"/>
+      <w:r>
+        <w:t>(batch)</w:t>
+      </w:r>
+    </w:p>
+    <w:p>
+      <w:pPr>
+        <w:pStyle w:val="ListParagraph"/>
+        <w:numPr>
+          <w:ilvl w:val="0"/>
+          <w:numId w:val="3"/>
+        </w:numPr>
+      </w:pPr>
+      <w:r>
+        <w:t xml:space="preserve">Pre-detect conflicts – </w:t>
+      </w:r>
+      <w:proofErr w:type="spellStart"/>
+      <w:r>
+        <w:t>ColumnRevisor.Detect</w:t>
+      </w:r>
+      <w:proofErr w:type="spellEnd"/>
+      <w:r>
+        <w:t xml:space="preserve">(TID, </w:t>
+      </w:r>
+      <w:proofErr w:type="spellStart"/>
+      <w:r>
+        <w:t>Transactor.Changes</w:t>
+      </w:r>
+      <w:proofErr w:type="spellEnd"/>
+      <w:r>
+        <w:t xml:space="preserve">) -&gt; </w:t>
+      </w:r>
+      <w:proofErr w:type="spellStart"/>
+      <w:r>
+        <w:t>detectRev</w:t>
+      </w:r>
+      <w:proofErr w:type="spellEnd"/>
+    </w:p>
+    <w:p>
+      <w:pPr>
+        <w:pStyle w:val="ListParagraph"/>
+        <w:numPr>
+          <w:ilvl w:val="0"/>
+          <w:numId w:val="3"/>
+        </w:numPr>
+      </w:pPr>
+      <w:r>
+        <w:t>Pre-</w:t>
+      </w:r>
+      <w:r>
+        <w:t>apply</w:t>
+      </w:r>
+      <w:r>
+        <w:t xml:space="preserve"> changes – </w:t>
+      </w:r>
+      <w:proofErr w:type="spellStart"/>
+      <w:r>
+        <w:t>ColumnBuffer.</w:t>
+      </w:r>
+      <w:r>
+        <w:t>PreApply</w:t>
+      </w:r>
+      <w:proofErr w:type="spellEnd"/>
+      <w:r>
+        <w:t xml:space="preserve">(TID, </w:t>
+      </w:r>
+      <w:proofErr w:type="spellStart"/>
+      <w:r>
+        <w:t>Transactor.Changes</w:t>
+      </w:r>
+      <w:proofErr w:type="spellEnd"/>
+      <w:r>
+        <w:t>)</w:t>
+      </w:r>
+    </w:p>
+    <w:p>
+      <w:pPr>
+        <w:pStyle w:val="ListParagraph"/>
+        <w:numPr>
+          <w:ilvl w:val="0"/>
+          <w:numId w:val="3"/>
+        </w:numPr>
+      </w:pPr>
+      <w:r>
+        <w:t xml:space="preserve">Pre-store changes – </w:t>
+      </w:r>
+      <w:proofErr w:type="spellStart"/>
+      <w:r>
+        <w:t>ColumnStore.PreStore</w:t>
+      </w:r>
+      <w:proofErr w:type="spellEnd"/>
+      <w:r>
+        <w:t xml:space="preserve">(TID, </w:t>
+      </w:r>
+      <w:proofErr w:type="spellStart"/>
+      <w:r>
+        <w:t>Transactor.Changes</w:t>
+      </w:r>
+      <w:proofErr w:type="spellEnd"/>
+      <w:r>
+        <w:t>)</w:t>
+      </w:r>
+    </w:p>
+    <w:p>
+      <w:pPr>
+        <w:pStyle w:val="ListParagraph"/>
+        <w:numPr>
+          <w:ilvl w:val="0"/>
+          <w:numId w:val="3"/>
+        </w:numPr>
+      </w:pPr>
+      <w:r>
+        <w:t xml:space="preserve">Prepare transaction – </w:t>
+      </w:r>
+      <w:proofErr w:type="spellStart"/>
+      <w:r>
+        <w:t>TransactionManager.Prepare</w:t>
+      </w:r>
+      <w:proofErr w:type="spellEnd"/>
+      <w:r>
+        <w:t xml:space="preserve">(TID) -&gt; </w:t>
+      </w:r>
+      <w:proofErr w:type="spellStart"/>
+      <w:r>
+        <w:t>commitRev</w:t>
+      </w:r>
+      <w:proofErr w:type="spellEnd"/>
+    </w:p>
+    <w:p>
+      <w:pPr>
+        <w:pStyle w:val="ListParagraph"/>
+        <w:numPr>
+          <w:ilvl w:val="0"/>
+          <w:numId w:val="3"/>
+        </w:numPr>
+      </w:pPr>
+      <w:r>
+        <w:t xml:space="preserve">Detect conflicts – </w:t>
+      </w:r>
+      <w:proofErr w:type="spellStart"/>
+      <w:r>
+        <w:t>ColumnRevisor.Detect</w:t>
+      </w:r>
+      <w:proofErr w:type="spellEnd"/>
+      <w:r>
+        <w:t xml:space="preserve">(TID, </w:t>
+      </w:r>
+      <w:proofErr w:type="spellStart"/>
+      <w:r>
+        <w:t>detectRev</w:t>
+      </w:r>
+      <w:proofErr w:type="spellEnd"/>
+      <w:r>
+        <w:t xml:space="preserve">, </w:t>
+      </w:r>
+      <w:proofErr w:type="spellStart"/>
+      <w:r>
+        <w:t>Transactor.Changes</w:t>
+      </w:r>
+      <w:proofErr w:type="spellEnd"/>
+      <w:r>
+        <w:t>)</w:t>
+      </w:r>
+    </w:p>
+    <w:p>
+      <w:pPr>
+        <w:pStyle w:val="ListParagraph"/>
+        <w:numPr>
+          <w:ilvl w:val="0"/>
+          <w:numId w:val="3"/>
+        </w:numPr>
+      </w:pPr>
+      <w:r>
+        <w:t xml:space="preserve">Start storage sync – </w:t>
+      </w:r>
+      <w:proofErr w:type="spellStart"/>
+      <w:r>
+        <w:t>ColumnStore.BeginStore</w:t>
+      </w:r>
+      <w:proofErr w:type="spellEnd"/>
+      <w:r>
+        <w:t xml:space="preserve">(TID, </w:t>
+      </w:r>
+      <w:proofErr w:type="spellStart"/>
+      <w:r>
+        <w:t>Transactor.Changes</w:t>
+      </w:r>
+      <w:proofErr w:type="spellEnd"/>
+      <w:r>
+        <w:t xml:space="preserve">, </w:t>
+      </w:r>
+      <w:proofErr w:type="spellStart"/>
+      <w:r>
+        <w:t>otherColumnIDs</w:t>
+      </w:r>
+      <w:proofErr w:type="spellEnd"/>
+      <w:r>
+        <w:t xml:space="preserve">, </w:t>
+      </w:r>
+      <w:proofErr w:type="spellStart"/>
+      <w:r>
+        <w:t>commitRev</w:t>
+      </w:r>
+      <w:proofErr w:type="spellEnd"/>
+      <w:r>
+        <w:t>)</w:t>
+      </w:r>
+    </w:p>
+    <w:p>
+      <w:pPr>
+        <w:pStyle w:val="ListParagraph"/>
+        <w:numPr>
+          <w:ilvl w:val="0"/>
+          <w:numId w:val="3"/>
+        </w:numPr>
+      </w:pPr>
+      <w:r>
+        <w:t xml:space="preserve">Apply changes – </w:t>
+      </w:r>
+      <w:proofErr w:type="spellStart"/>
+      <w:r>
+        <w:t>ColumnBuffer.Apply</w:t>
+      </w:r>
+      <w:proofErr w:type="spellEnd"/>
+      <w:r>
+        <w:t xml:space="preserve">(TID, </w:t>
+      </w:r>
+      <w:proofErr w:type="spellStart"/>
+      <w:r>
+        <w:t>Transactor.Changes</w:t>
+      </w:r>
+      <w:proofErr w:type="spellEnd"/>
+      <w:r>
+        <w:t>)</w:t>
+      </w:r>
+    </w:p>
+    <w:p>
+      <w:pPr>
+        <w:pStyle w:val="ListParagraph"/>
+        <w:numPr>
+          <w:ilvl w:val="0"/>
+          <w:numId w:val="3"/>
+        </w:numPr>
+      </w:pPr>
+      <w:r>
+        <w:t xml:space="preserve">Commit transaction – </w:t>
+      </w:r>
+      <w:proofErr w:type="spellStart"/>
+      <w:r>
+        <w:t>TransactionManager.Commit</w:t>
+      </w:r>
+      <w:proofErr w:type="spellEnd"/>
+      <w:r>
+        <w:t>(TID)</w:t>
+      </w:r>
+    </w:p>
+    <w:p>
+      <w:pPr>
+        <w:pStyle w:val="ListParagraph"/>
+        <w:numPr>
+          <w:ilvl w:val="0"/>
+          <w:numId w:val="3"/>
+        </w:numPr>
+      </w:pPr>
+      <w:r>
+        <w:t xml:space="preserve">Complete storage sync – </w:t>
+      </w:r>
+      <w:proofErr w:type="spellStart"/>
+      <w:r>
+        <w:t>ColumnStore.Join</w:t>
+      </w:r>
+      <w:proofErr w:type="spellEnd"/>
+      <w:r>
+        <w:t>(TID)</w:t>
+      </w:r>
     </w:p>
     <w:p>
       <w:pPr>
         <w:pStyle w:val="Heading2"/>
       </w:pPr>
+      <w:proofErr w:type="spellStart"/>
+      <w:r>
+        <w:t>Transactor</w:t>
+      </w:r>
+      <w:proofErr w:type="spellEnd"/>
+    </w:p>
+    <w:p>
+      <w:r>
+        <w:t xml:space="preserve">The </w:t>
+      </w:r>
+      <w:proofErr w:type="spellStart"/>
+      <w:r>
+        <w:rPr>
+          <w:i/>
+        </w:rPr>
+        <w:t>Transactor</w:t>
+      </w:r>
+      <w:proofErr w:type="spellEnd"/>
+      <w:r>
+        <w:t xml:space="preserve"> is a </w:t>
+      </w:r>
+      <w:r>
+        <w:t xml:space="preserve">non-centralized </w:t>
+      </w:r>
+      <w:r>
+        <w:t>component which manages each transaction.</w:t>
+      </w:r>
+      <w:r>
+        <w:rPr>
+          <w:rStyle w:val="FootnoteReference"/>
+        </w:rPr>
+        <w:footnoteReference w:id="5"/>
+      </w:r>
+      <w:r>
+        <w:t xml:space="preserve">  The </w:t>
+      </w:r>
+      <w:proofErr w:type="spellStart"/>
+      <w:r>
+        <w:t>Transactor</w:t>
+      </w:r>
+      <w:proofErr w:type="spellEnd"/>
+      <w:r>
+        <w:t xml:space="preserve"> begins a transaction as a request to the centralized Transaction Manager, and commits transactions through comparable </w:t>
+      </w:r>
+      <w:r>
+        <w:t>requests, but otherwise operates</w:t>
+      </w:r>
+      <w:r>
+        <w:t xml:space="preserve"> in isolation</w:t>
+      </w:r>
+      <w:r>
+        <w:t>, coordinating activity for a given transaction consumer.  Because changes are not applied centrally until transactions are committed, the majority of cost for long-running and large transactions is born by this decentralized component.</w:t>
+      </w:r>
+    </w:p>
+    <w:p>
+      <w:r>
+        <w:t xml:space="preserve">To provide for fully </w:t>
+      </w:r>
+      <w:proofErr w:type="spellStart"/>
+      <w:r>
+        <w:t>serializable</w:t>
+      </w:r>
+      <w:proofErr w:type="spellEnd"/>
+      <w:r>
+        <w:t xml:space="preserve"> transactions, a </w:t>
+      </w:r>
+      <w:proofErr w:type="spellStart"/>
+      <w:r>
+        <w:t>transactor</w:t>
+      </w:r>
+      <w:proofErr w:type="spellEnd"/>
+      <w:r>
+        <w:t xml:space="preserve"> must </w:t>
+      </w:r>
+      <w:proofErr w:type="spellStart"/>
+      <w:proofErr w:type="gramStart"/>
+      <w:r>
+        <w:t>keeps</w:t>
+      </w:r>
+      <w:proofErr w:type="spellEnd"/>
+      <w:proofErr w:type="gramEnd"/>
+      <w:r>
+        <w:t xml:space="preserve"> track of the following: </w:t>
+      </w:r>
+    </w:p>
+    <w:p>
+      <w:pPr>
+        <w:pStyle w:val="ListParagraph"/>
+        <w:numPr>
+          <w:ilvl w:val="0"/>
+          <w:numId w:val="2"/>
+        </w:numPr>
+      </w:pPr>
+      <w:r>
+        <w:t>Transaction ID – This provides a unique identifier for the transaction as well as identifying the origin revision for the transaction.</w:t>
+      </w:r>
+    </w:p>
+    <w:p>
+      <w:pPr>
+        <w:pStyle w:val="ListParagraph"/>
+        <w:numPr>
+          <w:ilvl w:val="0"/>
+          <w:numId w:val="2"/>
+        </w:numPr>
+      </w:pPr>
+      <w:r>
+        <w:t>Changes – The set of changes made by this transaction</w:t>
+      </w:r>
+    </w:p>
+    <w:p>
+      <w:pPr>
+        <w:pStyle w:val="ListParagraph"/>
+        <w:numPr>
+          <w:ilvl w:val="0"/>
+          <w:numId w:val="2"/>
+        </w:numPr>
+      </w:pPr>
+      <w:r>
+        <w:t>Read</w:t>
+      </w:r>
+      <w:r>
+        <w:t xml:space="preserve"> </w:t>
+      </w:r>
+      <w:r>
+        <w:t>Cells</w:t>
+      </w:r>
+      <w:r>
+        <w:t xml:space="preserve"> – The set of column/rows read by this transaction</w:t>
+      </w:r>
+    </w:p>
+    <w:p>
+      <w:r>
+        <w:t xml:space="preserve">The reason for tracking read cells is to detect conflicts between reads and data changes since the origin.  This is necessary for full </w:t>
+      </w:r>
+      <w:proofErr w:type="spellStart"/>
+      <w:r>
+        <w:t>serializability</w:t>
+      </w:r>
+      <w:proofErr w:type="spellEnd"/>
+      <w:r>
+        <w:t xml:space="preserve"> in order to ensure that all nothing that was read has changed, but can be relaxed for lower levels of transaction isolation.</w:t>
+      </w:r>
+    </w:p>
+    <w:p>
+      <w:pPr>
+        <w:pStyle w:val="Heading2"/>
+      </w:pPr>
       <w:r>
         <w:t>Coordinated Persistence</w:t>
       </w:r>
     </w:p>
     <w:p>
       <w:r>
-        <w:t>Persistence of data to disk is certainly another area which has traditionally presented a concurrency challenge.  We realized, however, that durability is an aspect that can be separated entirely from the buffer layer so long as there is some mechanism for describing the synchronization between them.  Not only does such separation allow read-operations to execute entirely independently of persistence, but persistent write operations can also execute independently of the buffer access.  Furthermore, depending on the transactional requirements of the operation, the persistence may even be considered a background process.</w:t>
+        <w:t xml:space="preserve">Persistence of data to disk is certainly another area which has traditionally presented a concurrency challenge.  We realized, however, that durability is an aspect that can be separated entirely from the buffer layer so long as there is some mechanism for describing the synchronization between them.  Not </w:t>
+      </w:r>
+      <w:r>
+        <w:lastRenderedPageBreak/>
+        <w:t xml:space="preserve">only does such separation allow read-operations to execute entirely independently of persistence, but persistent write operations can also execute independently of the buffer access.  </w:t>
+      </w:r>
+      <w:r>
+        <w:t>D</w:t>
+      </w:r>
+      <w:r>
+        <w:t>epending on the transactional requirements of the operation, the persistence may even be considered a background process.</w:t>
       </w:r>
       <w:r>
         <w:t xml:space="preserve">  </w:t>
       </w:r>
-    </w:p>
-    <w:p>
-      <w:r>
-        <w:t>…</w:t>
-      </w:r>
-    </w:p>
-    <w:p>
-      <w:r>
-        <w:t>Lock manager</w:t>
+      <w:r>
+        <w:t xml:space="preserve">Storage is discussed in detail further on, but </w:t>
+      </w:r>
+      <w:proofErr w:type="gramStart"/>
+      <w:r>
+        <w:t>suffice</w:t>
+      </w:r>
+      <w:proofErr w:type="gramEnd"/>
+      <w:r>
+        <w:t xml:space="preserve"> it to say for now that revisions form the basis for coordination of storage and other modules.</w:t>
       </w:r>
     </w:p>
     <w:p>
@@ -891,18 +1821,31 @@
     </w:p>
     <w:p>
       <w:r>
-        <w:t>Distribution of columns, possibility of distributing within a column (sharding), distribution of engine, TP, Lock Manager</w:t>
+        <w:t>Distribution of columns, possibility of distributing within a column (</w:t>
+      </w:r>
+      <w:proofErr w:type="spellStart"/>
+      <w:r>
+        <w:t>sharding</w:t>
+      </w:r>
+      <w:proofErr w:type="spellEnd"/>
+      <w:r>
+        <w:t>), distribution of engine, TP, Lock Manager</w:t>
       </w:r>
       <w:r>
         <w:t>, even persistence can be separated from buffering</w:t>
       </w:r>
     </w:p>
     <w:p>
+      <w:proofErr w:type="gramStart"/>
       <w:r>
         <w:t>Caching of low cardinality columns in the client engine</w:t>
       </w:r>
       <w:r>
-        <w:t>.  Extreme being all buffers in client, server(s) doing just storage</w:t>
+        <w:t>.</w:t>
+      </w:r>
+      <w:proofErr w:type="gramEnd"/>
+      <w:r>
+        <w:t xml:space="preserve">  Extreme being all buffers in client, server(s) doing just storage</w:t>
       </w:r>
     </w:p>
     <w:p>
@@ -910,7 +1853,6 @@
         <w:pStyle w:val="Heading1"/>
       </w:pPr>
       <w:r>
-        <w:lastRenderedPageBreak/>
         <w:t>Storage</w:t>
       </w:r>
     </w:p>
@@ -996,10 +1938,7 @@
         <w:footnoteRef/>
       </w:r>
       <w:r>
-        <w:t xml:space="preserve"> </w:t>
-      </w:r>
-      <w:r>
-        <w:t>Unfortunately, these systems seem to go too far in this regard and also lose the ability to properly execute complex transactions, but that is discussed in more detail later.</w:t>
+        <w:t xml:space="preserve"> Unfortunately, these systems seem to go too far in this regard and also lose the ability to properly execute complex transactions, but that is discussed in more detail later.</w:t>
       </w:r>
     </w:p>
   </w:footnote>
@@ -1038,7 +1977,394 @@
       </w:r>
     </w:p>
   </w:footnote>
+  <w:footnote w:id="4">
+    <w:p>
+      <w:r>
+        <w:rPr>
+          <w:rStyle w:val="FootnoteReference"/>
+        </w:rPr>
+        <w:footnoteRef/>
+      </w:r>
+      <w:r>
+        <w:t xml:space="preserve"> </w:t>
+      </w:r>
+      <w:r>
+        <w:t>Note, due to the potentially high cost of detecting changes as a transaction grows increasingly stale, it may be advantageous to cache certain get operations.</w:t>
+      </w:r>
+      <w:r>
+        <w:t xml:space="preserve">  </w:t>
+      </w:r>
+      <w:r>
+        <w:t>If advantageous</w:t>
+      </w:r>
+      <w:r>
+        <w:t xml:space="preserve">, the entire buffer could </w:t>
+      </w:r>
+      <w:r>
+        <w:t>even be</w:t>
+      </w:r>
+      <w:r>
+        <w:t xml:space="preserve"> copied </w:t>
+      </w:r>
+      <w:r>
+        <w:t>as of a given revision.</w:t>
+      </w:r>
+    </w:p>
+  </w:footnote>
+  <w:footnote w:id="5">
+    <w:p>
+      <w:pPr>
+        <w:pStyle w:val="FootnoteText"/>
+      </w:pPr>
+      <w:r>
+        <w:rPr>
+          <w:rStyle w:val="FootnoteReference"/>
+        </w:rPr>
+        <w:footnoteRef/>
+      </w:r>
+      <w:r>
+        <w:t xml:space="preserve"> As mentioned previously, if we had opted for immediate writes, the </w:t>
+      </w:r>
+      <w:proofErr w:type="spellStart"/>
+      <w:r>
+        <w:t>Transactor</w:t>
+      </w:r>
+      <w:proofErr w:type="spellEnd"/>
+      <w:r>
+        <w:t xml:space="preserve"> would be a centralized component.</w:t>
+      </w:r>
+    </w:p>
+  </w:footnote>
 </w:footnotes>
+</file>
+
+<file path=word/numbering.xml><?xml version="1.0" encoding="utf-8"?>
+<w:numbering xmlns:wpc="http://schemas.microsoft.com/office/word/2010/wordprocessingCanvas" xmlns:mc="http://schemas.openxmlformats.org/markup-compatibility/2006" xmlns:o="urn:schemas-microsoft-com:office:office" xmlns:r="http://schemas.openxmlformats.org/officeDocument/2006/relationships" xmlns:m="http://schemas.openxmlformats.org/officeDocument/2006/math" xmlns:v="urn:schemas-microsoft-com:vml" xmlns:wp14="http://schemas.microsoft.com/office/word/2010/wordprocessingDrawing" xmlns:wp="http://schemas.openxmlformats.org/drawingml/2006/wordprocessingDrawing" xmlns:w10="urn:schemas-microsoft-com:office:word" xmlns:w="http://schemas.openxmlformats.org/wordprocessingml/2006/main" xmlns:w14="http://schemas.microsoft.com/office/word/2010/wordml" xmlns:wpg="http://schemas.microsoft.com/office/word/2010/wordprocessingGroup" xmlns:wpi="http://schemas.microsoft.com/office/word/2010/wordprocessingInk" xmlns:wne="http://schemas.microsoft.com/office/word/2006/wordml" xmlns:wps="http://schemas.microsoft.com/office/word/2010/wordprocessingShape" mc:Ignorable="w14 wp14">
+  <w:abstractNum w:abstractNumId="0">
+    <w:nsid w:val="0B074296"/>
+    <w:multiLevelType w:val="hybridMultilevel"/>
+    <w:tmpl w:val="9386FA8E"/>
+    <w:lvl w:ilvl="0" w:tplc="F38E32C2">
+      <w:start w:val="1"/>
+      <w:numFmt w:val="bullet"/>
+      <w:lvlText w:val=""/>
+      <w:lvlJc w:val="left"/>
+      <w:pPr>
+        <w:ind w:left="720" w:hanging="360"/>
+      </w:pPr>
+      <w:rPr>
+        <w:rFonts w:ascii="Symbol" w:eastAsiaTheme="minorHAnsi" w:hAnsi="Symbol" w:cstheme="minorBidi" w:hint="default"/>
+      </w:rPr>
+    </w:lvl>
+    <w:lvl w:ilvl="1" w:tplc="04090003" w:tentative="1">
+      <w:start w:val="1"/>
+      <w:numFmt w:val="bullet"/>
+      <w:lvlText w:val="o"/>
+      <w:lvlJc w:val="left"/>
+      <w:pPr>
+        <w:ind w:left="1440" w:hanging="360"/>
+      </w:pPr>
+      <w:rPr>
+        <w:rFonts w:ascii="Courier New" w:hAnsi="Courier New" w:cs="Courier New" w:hint="default"/>
+      </w:rPr>
+    </w:lvl>
+    <w:lvl w:ilvl="2" w:tplc="04090005" w:tentative="1">
+      <w:start w:val="1"/>
+      <w:numFmt w:val="bullet"/>
+      <w:lvlText w:val=""/>
+      <w:lvlJc w:val="left"/>
+      <w:pPr>
+        <w:ind w:left="2160" w:hanging="360"/>
+      </w:pPr>
+      <w:rPr>
+        <w:rFonts w:ascii="Wingdings" w:hAnsi="Wingdings" w:hint="default"/>
+      </w:rPr>
+    </w:lvl>
+    <w:lvl w:ilvl="3" w:tplc="04090001" w:tentative="1">
+      <w:start w:val="1"/>
+      <w:numFmt w:val="bullet"/>
+      <w:lvlText w:val=""/>
+      <w:lvlJc w:val="left"/>
+      <w:pPr>
+        <w:ind w:left="2880" w:hanging="360"/>
+      </w:pPr>
+      <w:rPr>
+        <w:rFonts w:ascii="Symbol" w:hAnsi="Symbol" w:hint="default"/>
+      </w:rPr>
+    </w:lvl>
+    <w:lvl w:ilvl="4" w:tplc="04090003" w:tentative="1">
+      <w:start w:val="1"/>
+      <w:numFmt w:val="bullet"/>
+      <w:lvlText w:val="o"/>
+      <w:lvlJc w:val="left"/>
+      <w:pPr>
+        <w:ind w:left="3600" w:hanging="360"/>
+      </w:pPr>
+      <w:rPr>
+        <w:rFonts w:ascii="Courier New" w:hAnsi="Courier New" w:cs="Courier New" w:hint="default"/>
+      </w:rPr>
+    </w:lvl>
+    <w:lvl w:ilvl="5" w:tplc="04090005" w:tentative="1">
+      <w:start w:val="1"/>
+      <w:numFmt w:val="bullet"/>
+      <w:lvlText w:val=""/>
+      <w:lvlJc w:val="left"/>
+      <w:pPr>
+        <w:ind w:left="4320" w:hanging="360"/>
+      </w:pPr>
+      <w:rPr>
+        <w:rFonts w:ascii="Wingdings" w:hAnsi="Wingdings" w:hint="default"/>
+      </w:rPr>
+    </w:lvl>
+    <w:lvl w:ilvl="6" w:tplc="04090001" w:tentative="1">
+      <w:start w:val="1"/>
+      <w:numFmt w:val="bullet"/>
+      <w:lvlText w:val=""/>
+      <w:lvlJc w:val="left"/>
+      <w:pPr>
+        <w:ind w:left="5040" w:hanging="360"/>
+      </w:pPr>
+      <w:rPr>
+        <w:rFonts w:ascii="Symbol" w:hAnsi="Symbol" w:hint="default"/>
+      </w:rPr>
+    </w:lvl>
+    <w:lvl w:ilvl="7" w:tplc="04090003" w:tentative="1">
+      <w:start w:val="1"/>
+      <w:numFmt w:val="bullet"/>
+      <w:lvlText w:val="o"/>
+      <w:lvlJc w:val="left"/>
+      <w:pPr>
+        <w:ind w:left="5760" w:hanging="360"/>
+      </w:pPr>
+      <w:rPr>
+        <w:rFonts w:ascii="Courier New" w:hAnsi="Courier New" w:cs="Courier New" w:hint="default"/>
+      </w:rPr>
+    </w:lvl>
+    <w:lvl w:ilvl="8" w:tplc="04090005" w:tentative="1">
+      <w:start w:val="1"/>
+      <w:numFmt w:val="bullet"/>
+      <w:lvlText w:val=""/>
+      <w:lvlJc w:val="left"/>
+      <w:pPr>
+        <w:ind w:left="6480" w:hanging="360"/>
+      </w:pPr>
+      <w:rPr>
+        <w:rFonts w:ascii="Wingdings" w:hAnsi="Wingdings" w:hint="default"/>
+      </w:rPr>
+    </w:lvl>
+  </w:abstractNum>
+  <w:abstractNum w:abstractNumId="1">
+    <w:nsid w:val="4CD42BAF"/>
+    <w:multiLevelType w:val="hybridMultilevel"/>
+    <w:tmpl w:val="3822F57C"/>
+    <w:lvl w:ilvl="0" w:tplc="EA928DE6">
+      <w:start w:val="1"/>
+      <w:numFmt w:val="bullet"/>
+      <w:lvlText w:val=""/>
+      <w:lvlJc w:val="left"/>
+      <w:pPr>
+        <w:ind w:left="720" w:hanging="360"/>
+      </w:pPr>
+      <w:rPr>
+        <w:rFonts w:ascii="Symbol" w:eastAsiaTheme="minorHAnsi" w:hAnsi="Symbol" w:cstheme="minorBidi" w:hint="default"/>
+      </w:rPr>
+    </w:lvl>
+    <w:lvl w:ilvl="1" w:tplc="04090003" w:tentative="1">
+      <w:start w:val="1"/>
+      <w:numFmt w:val="bullet"/>
+      <w:lvlText w:val="o"/>
+      <w:lvlJc w:val="left"/>
+      <w:pPr>
+        <w:ind w:left="1440" w:hanging="360"/>
+      </w:pPr>
+      <w:rPr>
+        <w:rFonts w:ascii="Courier New" w:hAnsi="Courier New" w:cs="Courier New" w:hint="default"/>
+      </w:rPr>
+    </w:lvl>
+    <w:lvl w:ilvl="2" w:tplc="04090005" w:tentative="1">
+      <w:start w:val="1"/>
+      <w:numFmt w:val="bullet"/>
+      <w:lvlText w:val=""/>
+      <w:lvlJc w:val="left"/>
+      <w:pPr>
+        <w:ind w:left="2160" w:hanging="360"/>
+      </w:pPr>
+      <w:rPr>
+        <w:rFonts w:ascii="Wingdings" w:hAnsi="Wingdings" w:hint="default"/>
+      </w:rPr>
+    </w:lvl>
+    <w:lvl w:ilvl="3" w:tplc="04090001" w:tentative="1">
+      <w:start w:val="1"/>
+      <w:numFmt w:val="bullet"/>
+      <w:lvlText w:val=""/>
+      <w:lvlJc w:val="left"/>
+      <w:pPr>
+        <w:ind w:left="2880" w:hanging="360"/>
+      </w:pPr>
+      <w:rPr>
+        <w:rFonts w:ascii="Symbol" w:hAnsi="Symbol" w:hint="default"/>
+      </w:rPr>
+    </w:lvl>
+    <w:lvl w:ilvl="4" w:tplc="04090003" w:tentative="1">
+      <w:start w:val="1"/>
+      <w:numFmt w:val="bullet"/>
+      <w:lvlText w:val="o"/>
+      <w:lvlJc w:val="left"/>
+      <w:pPr>
+        <w:ind w:left="3600" w:hanging="360"/>
+      </w:pPr>
+      <w:rPr>
+        <w:rFonts w:ascii="Courier New" w:hAnsi="Courier New" w:cs="Courier New" w:hint="default"/>
+      </w:rPr>
+    </w:lvl>
+    <w:lvl w:ilvl="5" w:tplc="04090005" w:tentative="1">
+      <w:start w:val="1"/>
+      <w:numFmt w:val="bullet"/>
+      <w:lvlText w:val=""/>
+      <w:lvlJc w:val="left"/>
+      <w:pPr>
+        <w:ind w:left="4320" w:hanging="360"/>
+      </w:pPr>
+      <w:rPr>
+        <w:rFonts w:ascii="Wingdings" w:hAnsi="Wingdings" w:hint="default"/>
+      </w:rPr>
+    </w:lvl>
+    <w:lvl w:ilvl="6" w:tplc="04090001" w:tentative="1">
+      <w:start w:val="1"/>
+      <w:numFmt w:val="bullet"/>
+      <w:lvlText w:val=""/>
+      <w:lvlJc w:val="left"/>
+      <w:pPr>
+        <w:ind w:left="5040" w:hanging="360"/>
+      </w:pPr>
+      <w:rPr>
+        <w:rFonts w:ascii="Symbol" w:hAnsi="Symbol" w:hint="default"/>
+      </w:rPr>
+    </w:lvl>
+    <w:lvl w:ilvl="7" w:tplc="04090003" w:tentative="1">
+      <w:start w:val="1"/>
+      <w:numFmt w:val="bullet"/>
+      <w:lvlText w:val="o"/>
+      <w:lvlJc w:val="left"/>
+      <w:pPr>
+        <w:ind w:left="5760" w:hanging="360"/>
+      </w:pPr>
+      <w:rPr>
+        <w:rFonts w:ascii="Courier New" w:hAnsi="Courier New" w:cs="Courier New" w:hint="default"/>
+      </w:rPr>
+    </w:lvl>
+    <w:lvl w:ilvl="8" w:tplc="04090005" w:tentative="1">
+      <w:start w:val="1"/>
+      <w:numFmt w:val="bullet"/>
+      <w:lvlText w:val=""/>
+      <w:lvlJc w:val="left"/>
+      <w:pPr>
+        <w:ind w:left="6480" w:hanging="360"/>
+      </w:pPr>
+      <w:rPr>
+        <w:rFonts w:ascii="Wingdings" w:hAnsi="Wingdings" w:hint="default"/>
+      </w:rPr>
+    </w:lvl>
+  </w:abstractNum>
+  <w:abstractNum w:abstractNumId="2">
+    <w:nsid w:val="52792064"/>
+    <w:multiLevelType w:val="hybridMultilevel"/>
+    <w:tmpl w:val="DE9CA7C8"/>
+    <w:lvl w:ilvl="0" w:tplc="0409000F">
+      <w:start w:val="1"/>
+      <w:numFmt w:val="decimal"/>
+      <w:lvlText w:val="%1."/>
+      <w:lvlJc w:val="left"/>
+      <w:pPr>
+        <w:ind w:left="720" w:hanging="360"/>
+      </w:pPr>
+      <w:rPr>
+        <w:rFonts w:hint="default"/>
+      </w:rPr>
+    </w:lvl>
+    <w:lvl w:ilvl="1" w:tplc="04090019">
+      <w:start w:val="1"/>
+      <w:numFmt w:val="lowerLetter"/>
+      <w:lvlText w:val="%2."/>
+      <w:lvlJc w:val="left"/>
+      <w:pPr>
+        <w:ind w:left="1440" w:hanging="360"/>
+      </w:pPr>
+    </w:lvl>
+    <w:lvl w:ilvl="2" w:tplc="0409001B">
+      <w:start w:val="1"/>
+      <w:numFmt w:val="lowerRoman"/>
+      <w:lvlText w:val="%3."/>
+      <w:lvlJc w:val="right"/>
+      <w:pPr>
+        <w:ind w:left="2160" w:hanging="180"/>
+      </w:pPr>
+    </w:lvl>
+    <w:lvl w:ilvl="3" w:tplc="0409000F">
+      <w:start w:val="1"/>
+      <w:numFmt w:val="decimal"/>
+      <w:lvlText w:val="%4."/>
+      <w:lvlJc w:val="left"/>
+      <w:pPr>
+        <w:ind w:left="2880" w:hanging="360"/>
+      </w:pPr>
+    </w:lvl>
+    <w:lvl w:ilvl="4" w:tplc="04090019" w:tentative="1">
+      <w:start w:val="1"/>
+      <w:numFmt w:val="lowerLetter"/>
+      <w:lvlText w:val="%5."/>
+      <w:lvlJc w:val="left"/>
+      <w:pPr>
+        <w:ind w:left="3600" w:hanging="360"/>
+      </w:pPr>
+    </w:lvl>
+    <w:lvl w:ilvl="5" w:tplc="0409001B" w:tentative="1">
+      <w:start w:val="1"/>
+      <w:numFmt w:val="lowerRoman"/>
+      <w:lvlText w:val="%6."/>
+      <w:lvlJc w:val="right"/>
+      <w:pPr>
+        <w:ind w:left="4320" w:hanging="180"/>
+      </w:pPr>
+    </w:lvl>
+    <w:lvl w:ilvl="6" w:tplc="0409000F" w:tentative="1">
+      <w:start w:val="1"/>
+      <w:numFmt w:val="decimal"/>
+      <w:lvlText w:val="%7."/>
+      <w:lvlJc w:val="left"/>
+      <w:pPr>
+        <w:ind w:left="5040" w:hanging="360"/>
+      </w:pPr>
+    </w:lvl>
+    <w:lvl w:ilvl="7" w:tplc="04090019" w:tentative="1">
+      <w:start w:val="1"/>
+      <w:numFmt w:val="lowerLetter"/>
+      <w:lvlText w:val="%8."/>
+      <w:lvlJc w:val="left"/>
+      <w:pPr>
+        <w:ind w:left="5760" w:hanging="360"/>
+      </w:pPr>
+    </w:lvl>
+    <w:lvl w:ilvl="8" w:tplc="0409001B" w:tentative="1">
+      <w:start w:val="1"/>
+      <w:numFmt w:val="lowerRoman"/>
+      <w:lvlText w:val="%9."/>
+      <w:lvlJc w:val="right"/>
+      <w:pPr>
+        <w:ind w:left="6480" w:hanging="180"/>
+      </w:pPr>
+    </w:lvl>
+  </w:abstractNum>
+  <w:num w:numId="1">
+    <w:abstractNumId w:val="0"/>
+  </w:num>
+  <w:num w:numId="2">
+    <w:abstractNumId w:val="1"/>
+  </w:num>
+  <w:num w:numId="3">
+    <w:abstractNumId w:val="2"/>
+  </w:num>
+</w:numbering>
 </file>
 
 <file path=word/styles.xml><?xml version="1.0" encoding="utf-8"?>
@@ -1248,6 +2574,28 @@
       <w:szCs w:val="26"/>
     </w:rPr>
   </w:style>
+  <w:style w:type="paragraph" w:styleId="Heading3">
+    <w:name w:val="heading 3"/>
+    <w:basedOn w:val="Normal"/>
+    <w:next w:val="Normal"/>
+    <w:link w:val="Heading3Char"/>
+    <w:uiPriority w:val="9"/>
+    <w:unhideWhenUsed/>
+    <w:qFormat/>
+    <w:rsid w:val="0024644A"/>
+    <w:pPr>
+      <w:keepNext/>
+      <w:keepLines/>
+      <w:spacing w:before="200" w:after="0"/>
+      <w:outlineLvl w:val="2"/>
+    </w:pPr>
+    <w:rPr>
+      <w:rFonts w:asciiTheme="majorHAnsi" w:eastAsiaTheme="majorEastAsia" w:hAnsiTheme="majorHAnsi" w:cstheme="majorBidi"/>
+      <w:b/>
+      <w:bCs/>
+      <w:color w:val="4F81BD" w:themeColor="accent1"/>
+    </w:rPr>
+  </w:style>
   <w:style w:type="character" w:default="1" w:styleId="DefaultParagraphFont">
     <w:name w:val="Default Paragraph Font"/>
     <w:uiPriority w:val="1"/>
@@ -1408,6 +2756,30 @@
         <w:right w:w="108" w:type="dxa"/>
       </w:tblCellMar>
     </w:tblPr>
+  </w:style>
+  <w:style w:type="paragraph" w:styleId="ListParagraph">
+    <w:name w:val="List Paragraph"/>
+    <w:basedOn w:val="Normal"/>
+    <w:uiPriority w:val="34"/>
+    <w:qFormat/>
+    <w:rsid w:val="00E67777"/>
+    <w:pPr>
+      <w:ind w:left="720"/>
+      <w:contextualSpacing/>
+    </w:pPr>
+  </w:style>
+  <w:style w:type="character" w:customStyle="1" w:styleId="Heading3Char">
+    <w:name w:val="Heading 3 Char"/>
+    <w:basedOn w:val="DefaultParagraphFont"/>
+    <w:link w:val="Heading3"/>
+    <w:uiPriority w:val="9"/>
+    <w:rsid w:val="0024644A"/>
+    <w:rPr>
+      <w:rFonts w:asciiTheme="majorHAnsi" w:eastAsiaTheme="majorEastAsia" w:hAnsiTheme="majorHAnsi" w:cstheme="majorBidi"/>
+      <w:b/>
+      <w:bCs/>
+      <w:color w:val="4F81BD" w:themeColor="accent1"/>
+    </w:rPr>
   </w:style>
 </w:styles>
 </file>
@@ -1619,6 +2991,28 @@
       <w:szCs w:val="26"/>
     </w:rPr>
   </w:style>
+  <w:style w:type="paragraph" w:styleId="Heading3">
+    <w:name w:val="heading 3"/>
+    <w:basedOn w:val="Normal"/>
+    <w:next w:val="Normal"/>
+    <w:link w:val="Heading3Char"/>
+    <w:uiPriority w:val="9"/>
+    <w:unhideWhenUsed/>
+    <w:qFormat/>
+    <w:rsid w:val="0024644A"/>
+    <w:pPr>
+      <w:keepNext/>
+      <w:keepLines/>
+      <w:spacing w:before="200" w:after="0"/>
+      <w:outlineLvl w:val="2"/>
+    </w:pPr>
+    <w:rPr>
+      <w:rFonts w:asciiTheme="majorHAnsi" w:eastAsiaTheme="majorEastAsia" w:hAnsiTheme="majorHAnsi" w:cstheme="majorBidi"/>
+      <w:b/>
+      <w:bCs/>
+      <w:color w:val="4F81BD" w:themeColor="accent1"/>
+    </w:rPr>
+  </w:style>
   <w:style w:type="character" w:default="1" w:styleId="DefaultParagraphFont">
     <w:name w:val="Default Paragraph Font"/>
     <w:uiPriority w:val="1"/>
@@ -1779,6 +3173,30 @@
         <w:right w:w="108" w:type="dxa"/>
       </w:tblCellMar>
     </w:tblPr>
+  </w:style>
+  <w:style w:type="paragraph" w:styleId="ListParagraph">
+    <w:name w:val="List Paragraph"/>
+    <w:basedOn w:val="Normal"/>
+    <w:uiPriority w:val="34"/>
+    <w:qFormat/>
+    <w:rsid w:val="00E67777"/>
+    <w:pPr>
+      <w:ind w:left="720"/>
+      <w:contextualSpacing/>
+    </w:pPr>
+  </w:style>
+  <w:style w:type="character" w:customStyle="1" w:styleId="Heading3Char">
+    <w:name w:val="Heading 3 Char"/>
+    <w:basedOn w:val="DefaultParagraphFont"/>
+    <w:link w:val="Heading3"/>
+    <w:uiPriority w:val="9"/>
+    <w:rsid w:val="0024644A"/>
+    <w:rPr>
+      <w:rFonts w:asciiTheme="majorHAnsi" w:eastAsiaTheme="majorEastAsia" w:hAnsiTheme="majorHAnsi" w:cstheme="majorBidi"/>
+      <w:b/>
+      <w:bCs/>
+      <w:color w:val="4F81BD" w:themeColor="accent1"/>
+    </w:rPr>
   </w:style>
 </w:styles>
 </file>
@@ -2073,7 +3491,7 @@
 </file>
 
 <file path=customXml/itemProps1.xml><?xml version="1.0" encoding="utf-8"?>
-<ds:datastoreItem xmlns:ds="http://schemas.openxmlformats.org/officeDocument/2006/customXml" ds:itemID="{793F0CE9-6BF4-479E-8A25-648310754625}">
+<ds:datastoreItem xmlns:ds="http://schemas.openxmlformats.org/officeDocument/2006/customXml" ds:itemID="{F841EE9F-DE50-4ECF-89CC-37776ED9D6B7}">
   <ds:schemaRefs>
     <ds:schemaRef ds:uri="http://schemas.openxmlformats.org/officeDocument/2006/bibliography"/>
   </ds:schemaRefs>

</xml_diff>

<commit_message>
Incorporated latest architecture discussions into documentation.
git-svn-id: https://svn.alphora.com:8443/svn/Fastore/trunk@144 b30075cd-70d6-584e-9a73-6433d0c45435
</commit_message>
<xml_diff>
--- a/Documents/Fastore System Architecture.docx
+++ b/Documents/Fastore System Architecture.docx
@@ -1013,8 +1013,6 @@
       <w:r>
         <w:t>Buffer Manager Atomicity</w:t>
       </w:r>
-      <w:bookmarkStart w:id="0" w:name="_GoBack"/>
-      <w:bookmarkEnd w:id="0"/>
     </w:p>
     <w:p>
       <w:r>
@@ -1698,17 +1696,7 @@
       </w:r>
       <w:proofErr w:type="spellEnd"/>
       <w:r>
-        <w:t xml:space="preserve"> must </w:t>
-      </w:r>
-      <w:proofErr w:type="spellStart"/>
-      <w:proofErr w:type="gramStart"/>
-      <w:r>
-        <w:t>keeps</w:t>
-      </w:r>
-      <w:proofErr w:type="spellEnd"/>
-      <w:proofErr w:type="gramEnd"/>
-      <w:r>
-        <w:t xml:space="preserve"> track of the following: </w:t>
+        <w:t xml:space="preserve"> must keep track of the following: </w:t>
       </w:r>
     </w:p>
     <w:p>
@@ -1816,23 +1804,678 @@
     </w:p>
     <w:p>
       <w:r>
-        <w:t xml:space="preserve">As much as possible, we wanted to minimize bottlenecks in the architecture.  Transaction management has traditionally been one such bottleneck, through which all operations passed.  Subsystems such as lock management and even the DBMS service itself have represented </w:t>
-      </w:r>
-    </w:p>
-    <w:p>
-      <w:r>
-        <w:t>Distribution of columns, possibility of distributing within a column (</w:t>
-      </w:r>
-      <w:proofErr w:type="spellStart"/>
-      <w:r>
-        <w:t>sharding</w:t>
-      </w:r>
-      <w:proofErr w:type="spellEnd"/>
-      <w:r>
-        <w:t>), distribution of engine, TP, Lock Manager</w:t>
-      </w:r>
-      <w:r>
-        <w:t>, even persistence can be separated from buffering</w:t>
+        <w:t>We had the following goals regarding distribution in Fastore:</w:t>
+      </w:r>
+    </w:p>
+    <w:p>
+      <w:pPr>
+        <w:pStyle w:val="ListParagraph"/>
+        <w:numPr>
+          <w:ilvl w:val="0"/>
+          <w:numId w:val="2"/>
+        </w:numPr>
+      </w:pPr>
+      <w:r>
+        <w:t>Easy administration</w:t>
+      </w:r>
+    </w:p>
+    <w:p>
+      <w:pPr>
+        <w:pStyle w:val="ListParagraph"/>
+        <w:numPr>
+          <w:ilvl w:val="0"/>
+          <w:numId w:val="2"/>
+        </w:numPr>
+      </w:pPr>
+      <w:r>
+        <w:t>Do not arbitrarily combine conceptually distinct components</w:t>
+      </w:r>
+    </w:p>
+    <w:p>
+      <w:pPr>
+        <w:pStyle w:val="ListParagraph"/>
+        <w:numPr>
+          <w:ilvl w:val="0"/>
+          <w:numId w:val="2"/>
+        </w:numPr>
+      </w:pPr>
+      <w:r>
+        <w:t>Flexibility</w:t>
+      </w:r>
+    </w:p>
+    <w:p>
+      <w:pPr>
+        <w:pStyle w:val="ListParagraph"/>
+        <w:numPr>
+          <w:ilvl w:val="0"/>
+          <w:numId w:val="2"/>
+        </w:numPr>
+      </w:pPr>
+      <w:r>
+        <w:t>Provide for fail-safety (replication)</w:t>
+      </w:r>
+    </w:p>
+    <w:p>
+      <w:pPr>
+        <w:pStyle w:val="ListParagraph"/>
+        <w:numPr>
+          <w:ilvl w:val="0"/>
+          <w:numId w:val="2"/>
+        </w:numPr>
+      </w:pPr>
+      <w:r>
+        <w:t>Provide for scale-out (high volume)</w:t>
+      </w:r>
+    </w:p>
+    <w:p>
+      <w:pPr>
+        <w:pStyle w:val="ListParagraph"/>
+        <w:numPr>
+          <w:ilvl w:val="0"/>
+          <w:numId w:val="2"/>
+        </w:numPr>
+      </w:pPr>
+      <w:r>
+        <w:t>Provide for scale-up (partitioning for large datasets)</w:t>
+      </w:r>
+      <w:r>
+        <w:t xml:space="preserve"> </w:t>
+      </w:r>
+    </w:p>
+    <w:p>
+      <w:r>
+        <w:t>The distribution scheme involves the following aspects:</w:t>
+      </w:r>
+    </w:p>
+    <w:p>
+      <w:pPr>
+        <w:pStyle w:val="ListParagraph"/>
+        <w:numPr>
+          <w:ilvl w:val="0"/>
+          <w:numId w:val="2"/>
+        </w:numPr>
+      </w:pPr>
+      <w:r>
+        <w:t>Components – components are the building blocks of the overall system (e.g. Column Buffers, Transaction Manager).</w:t>
+      </w:r>
+    </w:p>
+    <w:p>
+      <w:pPr>
+        <w:pStyle w:val="ListParagraph"/>
+        <w:numPr>
+          <w:ilvl w:val="0"/>
+          <w:numId w:val="2"/>
+        </w:numPr>
+      </w:pPr>
+      <w:r>
+        <w:t>Hosts</w:t>
+      </w:r>
+      <w:r>
+        <w:t xml:space="preserve"> – a </w:t>
+      </w:r>
+      <w:r>
+        <w:t>host is a</w:t>
+      </w:r>
+      <w:r>
+        <w:t xml:space="preserve"> </w:t>
+      </w:r>
+      <w:r>
+        <w:t xml:space="preserve">service </w:t>
+      </w:r>
+      <w:r>
+        <w:t>container for any number of components.</w:t>
+      </w:r>
+    </w:p>
+    <w:p>
+      <w:pPr>
+        <w:pStyle w:val="ListParagraph"/>
+        <w:numPr>
+          <w:ilvl w:val="0"/>
+          <w:numId w:val="2"/>
+        </w:numPr>
+      </w:pPr>
+      <w:r>
+        <w:t xml:space="preserve">Catalog – data that each </w:t>
+      </w:r>
+      <w:r>
+        <w:t>host</w:t>
+      </w:r>
+      <w:r>
+        <w:t xml:space="preserve"> must provide which describe all of the components and their </w:t>
+      </w:r>
+      <w:r>
+        <w:t>containing host identifiers</w:t>
+      </w:r>
+      <w:r>
+        <w:t>.</w:t>
+      </w:r>
+    </w:p>
+    <w:p>
+      <w:pPr>
+        <w:pStyle w:val="ListParagraph"/>
+        <w:numPr>
+          <w:ilvl w:val="0"/>
+          <w:numId w:val="2"/>
+        </w:numPr>
+      </w:pPr>
+      <w:r>
+        <w:t>Topology – service which expose catalog information in a useful manner</w:t>
+      </w:r>
+    </w:p>
+    <w:p>
+      <w:r>
+        <w:t>Components include:</w:t>
+      </w:r>
+    </w:p>
+    <w:p>
+      <w:pPr>
+        <w:pStyle w:val="ListParagraph"/>
+        <w:numPr>
+          <w:ilvl w:val="0"/>
+          <w:numId w:val="2"/>
+        </w:numPr>
+      </w:pPr>
+      <w:r>
+        <w:t>Column Buffer</w:t>
+      </w:r>
+    </w:p>
+    <w:p>
+      <w:pPr>
+        <w:pStyle w:val="ListParagraph"/>
+        <w:numPr>
+          <w:ilvl w:val="0"/>
+          <w:numId w:val="2"/>
+        </w:numPr>
+      </w:pPr>
+      <w:r>
+        <w:t>Column Store</w:t>
+      </w:r>
+    </w:p>
+    <w:p>
+      <w:pPr>
+        <w:pStyle w:val="ListParagraph"/>
+        <w:numPr>
+          <w:ilvl w:val="0"/>
+          <w:numId w:val="2"/>
+        </w:numPr>
+      </w:pPr>
+      <w:r>
+        <w:t xml:space="preserve">Column </w:t>
+      </w:r>
+      <w:proofErr w:type="spellStart"/>
+      <w:r>
+        <w:t>Revisor</w:t>
+      </w:r>
+      <w:proofErr w:type="spellEnd"/>
+    </w:p>
+    <w:p>
+      <w:pPr>
+        <w:pStyle w:val="ListParagraph"/>
+        <w:numPr>
+          <w:ilvl w:val="0"/>
+          <w:numId w:val="2"/>
+        </w:numPr>
+      </w:pPr>
+      <w:r>
+        <w:t xml:space="preserve">Column </w:t>
+      </w:r>
+      <w:proofErr w:type="spellStart"/>
+      <w:r>
+        <w:t>Revisor</w:t>
+      </w:r>
+      <w:proofErr w:type="spellEnd"/>
+      <w:r>
+        <w:t xml:space="preserve"> Cache</w:t>
+      </w:r>
+    </w:p>
+    <w:p>
+      <w:pPr>
+        <w:pStyle w:val="ListParagraph"/>
+        <w:numPr>
+          <w:ilvl w:val="0"/>
+          <w:numId w:val="2"/>
+        </w:numPr>
+      </w:pPr>
+      <w:r>
+        <w:t>Lock Manager</w:t>
+      </w:r>
+    </w:p>
+    <w:p>
+      <w:pPr>
+        <w:pStyle w:val="ListParagraph"/>
+        <w:numPr>
+          <w:ilvl w:val="0"/>
+          <w:numId w:val="2"/>
+        </w:numPr>
+      </w:pPr>
+      <w:r>
+        <w:t>Transaction Manager</w:t>
+      </w:r>
+    </w:p>
+    <w:p>
+      <w:pPr>
+        <w:pStyle w:val="ListParagraph"/>
+        <w:numPr>
+          <w:ilvl w:val="0"/>
+          <w:numId w:val="2"/>
+        </w:numPr>
+      </w:pPr>
+      <w:r>
+        <w:t>ID Generator</w:t>
+      </w:r>
+    </w:p>
+    <w:p>
+      <w:pPr>
+        <w:pStyle w:val="ListParagraph"/>
+        <w:numPr>
+          <w:ilvl w:val="0"/>
+          <w:numId w:val="2"/>
+        </w:numPr>
+      </w:pPr>
+      <w:r>
+        <w:t>ID Generator Cache</w:t>
+      </w:r>
+    </w:p>
+    <w:p>
+      <w:r>
+        <w:t>Each Host</w:t>
+      </w:r>
+      <w:r>
+        <w:t xml:space="preserve"> contains a data and log storage manager which is shared by all components hosted therein.</w:t>
+      </w:r>
+    </w:p>
+    <w:p>
+      <w:r>
+        <w:t xml:space="preserve">Because all </w:t>
+      </w:r>
+      <w:r>
+        <w:t>hosts</w:t>
+      </w:r>
+      <w:r>
+        <w:t xml:space="preserve"> within a cluster share a replica of the catalog, a client may be initialized by pointing to and querying any of the </w:t>
+      </w:r>
+      <w:r>
+        <w:t>hosts</w:t>
+      </w:r>
+      <w:r>
+        <w:t xml:space="preserve"> in the cluster.  All requests into a </w:t>
+      </w:r>
+      <w:r>
+        <w:t>Host</w:t>
+      </w:r>
+      <w:r>
+        <w:t xml:space="preserve"> include a topology revision</w:t>
+      </w:r>
+      <w:r>
+        <w:t xml:space="preserve"> number which must match the revision number of the target or an error will occur and the nodes will need to sync.</w:t>
+      </w:r>
+    </w:p>
+    <w:p>
+      <w:pPr>
+        <w:pStyle w:val="Heading2"/>
+      </w:pPr>
+      <w:r>
+        <w:lastRenderedPageBreak/>
+        <w:t>Catalog Structures</w:t>
+      </w:r>
+    </w:p>
+    <w:p>
+      <w:pPr>
+        <w:pStyle w:val="Heading3"/>
+      </w:pPr>
+      <w:r>
+        <w:t>Host</w:t>
+      </w:r>
+    </w:p>
+    <w:tbl>
+      <w:tblPr>
+        <w:tblStyle w:val="TableGrid"/>
+        <w:tblW w:w="0" w:type="auto"/>
+        <w:tblLook w:val="04A0" w:firstRow="1" w:lastRow="0" w:firstColumn="1" w:lastColumn="0" w:noHBand="0" w:noVBand="1"/>
+      </w:tblPr>
+      <w:tblGrid>
+        <w:gridCol w:w="1638"/>
+        <w:gridCol w:w="7938"/>
+      </w:tblGrid>
+      <w:tr>
+        <w:tc>
+          <w:tcPr>
+            <w:tcW w:w="1638" w:type="dxa"/>
+          </w:tcPr>
+          <w:p>
+            <w:r>
+              <w:t>*ID</w:t>
+            </w:r>
+          </w:p>
+        </w:tc>
+        <w:tc>
+          <w:tcPr>
+            <w:tcW w:w="7938" w:type="dxa"/>
+          </w:tcPr>
+          <w:p>
+            <w:r>
+              <w:t>Unique host number</w:t>
+            </w:r>
+          </w:p>
+        </w:tc>
+      </w:tr>
+      <w:tr>
+        <w:tc>
+          <w:tcPr>
+            <w:tcW w:w="1638" w:type="dxa"/>
+          </w:tcPr>
+          <w:p>
+            <w:r>
+              <w:t>Address</w:t>
+            </w:r>
+          </w:p>
+        </w:tc>
+        <w:tc>
+          <w:tcPr>
+            <w:tcW w:w="7938" w:type="dxa"/>
+          </w:tcPr>
+          <w:p>
+            <w:r>
+              <w:t>Network Address (should be a DNS name reachable from all end-points), may include a colon followed by a port number</w:t>
+            </w:r>
+          </w:p>
+        </w:tc>
+      </w:tr>
+    </w:tbl>
+    <w:p/>
+    <w:p>
+      <w:pPr>
+        <w:pStyle w:val="Heading3"/>
+      </w:pPr>
+      <w:r>
+        <w:t>Component</w:t>
+      </w:r>
+    </w:p>
+    <w:tbl>
+      <w:tblPr>
+        <w:tblStyle w:val="TableGrid"/>
+        <w:tblW w:w="0" w:type="auto"/>
+        <w:tblLook w:val="04A0" w:firstRow="1" w:lastRow="0" w:firstColumn="1" w:lastColumn="0" w:noHBand="0" w:noVBand="1"/>
+      </w:tblPr>
+      <w:tblGrid>
+        <w:gridCol w:w="1638"/>
+        <w:gridCol w:w="7938"/>
+      </w:tblGrid>
+      <w:tr>
+        <w:tc>
+          <w:tcPr>
+            <w:tcW w:w="1638" w:type="dxa"/>
+          </w:tcPr>
+          <w:p>
+            <w:r>
+              <w:t>*ID</w:t>
+            </w:r>
+          </w:p>
+        </w:tc>
+        <w:tc>
+          <w:tcPr>
+            <w:tcW w:w="7938" w:type="dxa"/>
+          </w:tcPr>
+          <w:p>
+            <w:r>
+              <w:t>Unique component instance number</w:t>
+            </w:r>
+          </w:p>
+        </w:tc>
+      </w:tr>
+      <w:tr>
+        <w:tc>
+          <w:tcPr>
+            <w:tcW w:w="1638" w:type="dxa"/>
+          </w:tcPr>
+          <w:p>
+            <w:r>
+              <w:t>Description</w:t>
+            </w:r>
+          </w:p>
+        </w:tc>
+        <w:tc>
+          <w:tcPr>
+            <w:tcW w:w="7938" w:type="dxa"/>
+          </w:tcPr>
+          <w:p>
+            <w:r>
+              <w:t xml:space="preserve">Textual description of the object (e.g. </w:t>
+            </w:r>
+            <w:proofErr w:type="spellStart"/>
+            <w:r>
+              <w:t>TableA.ColumnB</w:t>
+            </w:r>
+            <w:proofErr w:type="spellEnd"/>
+            <w:r>
+              <w:t>)</w:t>
+            </w:r>
+          </w:p>
+        </w:tc>
+      </w:tr>
+      <w:tr>
+        <w:tc>
+          <w:tcPr>
+            <w:tcW w:w="1638" w:type="dxa"/>
+          </w:tcPr>
+          <w:p>
+            <w:r>
+              <w:t>Type</w:t>
+            </w:r>
+          </w:p>
+        </w:tc>
+        <w:tc>
+          <w:tcPr>
+            <w:tcW w:w="7938" w:type="dxa"/>
+          </w:tcPr>
+          <w:p>
+            <w:r>
+              <w:t>The component type</w:t>
+            </w:r>
+          </w:p>
+        </w:tc>
+      </w:tr>
+      <w:tr>
+        <w:tc>
+          <w:tcPr>
+            <w:tcW w:w="1638" w:type="dxa"/>
+          </w:tcPr>
+          <w:p>
+            <w:r>
+              <w:t>[</w:t>
+            </w:r>
+            <w:proofErr w:type="spellStart"/>
+            <w:r>
+              <w:t>DroppedIn</w:t>
+            </w:r>
+            <w:proofErr w:type="spellEnd"/>
+            <w:r>
+              <w:t>]</w:t>
+            </w:r>
+          </w:p>
+        </w:tc>
+        <w:tc>
+          <w:tcPr>
+            <w:tcW w:w="7938" w:type="dxa"/>
+          </w:tcPr>
+          <w:p>
+            <w:r>
+              <w:t>The revision at which the component was dropped</w:t>
+            </w:r>
+          </w:p>
+        </w:tc>
+      </w:tr>
+    </w:tbl>
+    <w:p/>
+    <w:p>
+      <w:pPr>
+        <w:pStyle w:val="Heading3"/>
+      </w:pPr>
+      <w:proofErr w:type="spellStart"/>
+      <w:r>
+        <w:t>ComponentHost</w:t>
+      </w:r>
+      <w:proofErr w:type="spellEnd"/>
+    </w:p>
+    <w:tbl>
+      <w:tblPr>
+        <w:tblStyle w:val="TableGrid"/>
+        <w:tblW w:w="0" w:type="auto"/>
+        <w:tblLook w:val="04A0" w:firstRow="1" w:lastRow="0" w:firstColumn="1" w:lastColumn="0" w:noHBand="0" w:noVBand="1"/>
+      </w:tblPr>
+      <w:tblGrid>
+        <w:gridCol w:w="1638"/>
+        <w:gridCol w:w="7938"/>
+      </w:tblGrid>
+      <w:tr>
+        <w:tc>
+          <w:tcPr>
+            <w:tcW w:w="1638" w:type="dxa"/>
+          </w:tcPr>
+          <w:p>
+            <w:r>
+              <w:t>*</w:t>
+            </w:r>
+            <w:proofErr w:type="spellStart"/>
+            <w:r>
+              <w:t>ComponentID</w:t>
+            </w:r>
+            <w:proofErr w:type="spellEnd"/>
+          </w:p>
+        </w:tc>
+        <w:tc>
+          <w:tcPr>
+            <w:tcW w:w="7938" w:type="dxa"/>
+          </w:tcPr>
+          <w:p>
+            <w:r>
+              <w:t>The ID of the component</w:t>
+            </w:r>
+          </w:p>
+        </w:tc>
+      </w:tr>
+      <w:tr>
+        <w:tc>
+          <w:tcPr>
+            <w:tcW w:w="1638" w:type="dxa"/>
+          </w:tcPr>
+          <w:p>
+            <w:r>
+              <w:t>*</w:t>
+            </w:r>
+            <w:proofErr w:type="spellStart"/>
+            <w:r>
+              <w:t>HostID</w:t>
+            </w:r>
+            <w:proofErr w:type="spellEnd"/>
+          </w:p>
+        </w:tc>
+        <w:tc>
+          <w:tcPr>
+            <w:tcW w:w="7938" w:type="dxa"/>
+          </w:tcPr>
+          <w:p>
+            <w:r>
+              <w:t>The ID of the servicing host</w:t>
+            </w:r>
+          </w:p>
+        </w:tc>
+      </w:tr>
+    </w:tbl>
+    <w:p/>
+    <w:p>
+      <w:r>
+        <w:t>A given component must occur in at least one host, may occur in multiple</w:t>
+      </w:r>
+      <w:r>
+        <w:t xml:space="preserve"> hosts</w:t>
+      </w:r>
+      <w:r>
+        <w:t xml:space="preserve">, but may not occur </w:t>
+      </w:r>
+      <w:r>
+        <w:t>more than once</w:t>
+      </w:r>
+      <w:r>
+        <w:t xml:space="preserve"> under a given host.</w:t>
+      </w:r>
+    </w:p>
+    <w:p>
+      <w:pPr>
+        <w:pStyle w:val="Heading2"/>
+      </w:pPr>
+      <w:r>
+        <w:t>Example Topology</w:t>
+      </w:r>
+    </w:p>
+    <w:p>
+      <w:bookmarkStart w:id="0" w:name="_GoBack"/>
+      <w:bookmarkEnd w:id="0"/>
+    </w:p>
+    <w:p>
+      <w:pPr>
+        <w:pStyle w:val="Heading2"/>
+      </w:pPr>
+      <w:r>
+        <w:t>Data Structure Changes</w:t>
+      </w:r>
+    </w:p>
+    <w:p>
+      <w:r>
+        <w:t xml:space="preserve">Data structures are maintained through transactional changes to the catalog structures.  For instance, an insert into the </w:t>
+      </w:r>
+      <w:r>
+        <w:t xml:space="preserve">Component and </w:t>
+      </w:r>
+      <w:proofErr w:type="spellStart"/>
+      <w:r>
+        <w:t>ComponentHost</w:t>
+      </w:r>
+      <w:proofErr w:type="spellEnd"/>
+      <w:r>
+        <w:t xml:space="preserve"> structures may result in a new component (e.g. Column Buffer) being constructed within that a host.  </w:t>
+      </w:r>
+    </w:p>
+    <w:p>
+      <w:pPr>
+        <w:pStyle w:val="Heading3"/>
+      </w:pPr>
+      <w:r>
+        <w:t>Component Removal</w:t>
+      </w:r>
+    </w:p>
+    <w:p>
+      <w:r>
+        <w:t xml:space="preserve">Removal of component instances is done by setting the </w:t>
+      </w:r>
+      <w:proofErr w:type="spellStart"/>
+      <w:r>
+        <w:t>DroppedIn</w:t>
+      </w:r>
+      <w:proofErr w:type="spellEnd"/>
+      <w:r>
+        <w:t xml:space="preserve"> column to the current revision indicating removal.  Later, before the log cycles, it is first inspected for </w:t>
+      </w:r>
+      <w:proofErr w:type="spellStart"/>
+      <w:r>
+        <w:t>DroppedIn</w:t>
+      </w:r>
+      <w:proofErr w:type="spellEnd"/>
+      <w:r>
+        <w:t xml:space="preserve"> entries, and if found, the component is actually removed and the actual component removed (because it is not possible to recover or snapshot past the end of the log).</w:t>
+      </w:r>
+    </w:p>
+    <w:p>
+      <w:pPr>
+        <w:pStyle w:val="Heading3"/>
+      </w:pPr>
+      <w:r>
+        <w:t>Component Relocation</w:t>
+      </w:r>
+    </w:p>
+    <w:p>
+      <w:r>
+        <w:t>Relocation of components is performed through a balancing process.  The component is first included in the additional host.  Once fully replicated, it can be safely removed from the prior host.  Care must be taken to preserver history when moving Column Stores.</w:t>
       </w:r>
     </w:p>
     <w:p>
@@ -1853,7 +2496,153 @@
         <w:pStyle w:val="Heading1"/>
       </w:pPr>
       <w:r>
+        <w:lastRenderedPageBreak/>
         <w:t>Storage</w:t>
+      </w:r>
+    </w:p>
+    <w:p>
+      <w:pPr>
+        <w:pStyle w:val="Heading2"/>
+      </w:pPr>
+      <w:r>
+        <w:t>Asynchronous Data File Maintenance</w:t>
+      </w:r>
+    </w:p>
+    <w:p>
+      <w:r>
+        <w:t xml:space="preserve">The on-disk representation of a given column need not be maintained immediately because the column stash is the primary representation used by read operations.  The purpose of the on-disk </w:t>
+      </w:r>
+      <w:r>
+        <w:t xml:space="preserve">column </w:t>
+      </w:r>
+      <w:r>
+        <w:t>representat</w:t>
+      </w:r>
+      <w:r>
+        <w:t>ion is primarily to allow log truncation and speed up restart</w:t>
+      </w:r>
+      <w:r>
+        <w:rPr>
+          <w:rStyle w:val="FootnoteReference"/>
+        </w:rPr>
+        <w:footnoteReference w:id="6"/>
+      </w:r>
+      <w:r>
+        <w:t>.  The stored representation of the data is thus performed through a background process.</w:t>
+      </w:r>
+      <w:r>
+        <w:t xml:space="preserve">  When a significant amount of data is written, a checkpoint record is saved to the log to indicate </w:t>
+      </w:r>
+      <w:r>
+        <w:t>that recovery can commence from further in the log.</w:t>
+      </w:r>
+    </w:p>
+    <w:p>
+      <w:pPr>
+        <w:pStyle w:val="Heading2"/>
+      </w:pPr>
+      <w:r>
+        <w:t>Data File Format</w:t>
+      </w:r>
+    </w:p>
+    <w:p>
+      <w:r>
+        <w:t>The stored data file is represented in highly condensed and compressed form since: a) the cost of performing the compression is acceptable given the background maintenance of the data store; and b) the data are intended to be read in a bulk fashion only at recovery.</w:t>
+      </w:r>
+    </w:p>
+    <w:p>
+      <w:pPr>
+        <w:pStyle w:val="Heading2"/>
+      </w:pPr>
+      <w:r>
+        <w:t>Logging Scheduler</w:t>
+      </w:r>
+    </w:p>
+    <w:p>
+      <w:r>
+        <w:t>Scheduling logging IO involves a balance of throughput and latency.  On one hand, if each transaction were logged individually, the latency for the individual transaction would be minimized</w:t>
+      </w:r>
+      <w:r>
+        <w:t xml:space="preserve">.  However, if there are other transactions waiting to commit, such small individual IOs are inefficient because IO systems are tuned for certain sized payloads (~64KB), so it is often better to </w:t>
+      </w:r>
+      <w:r>
+        <w:t>commit a group</w:t>
+      </w:r>
+      <w:r>
+        <w:t xml:space="preserve"> of transactions at a time (aka Group Commit).  An ideal scheduling system, therefore, tunes for latency under light-load, but dynamically tunes for throughput under high load.</w:t>
+      </w:r>
+    </w:p>
+    <w:p>
+      <w:r>
+        <w:t>To accomplish this, the log scheduler employs the following rules when a modification occurs:</w:t>
+      </w:r>
+    </w:p>
+    <w:p>
+      <w:pPr>
+        <w:pStyle w:val="ListParagraph"/>
+        <w:numPr>
+          <w:ilvl w:val="0"/>
+          <w:numId w:val="2"/>
+        </w:numPr>
+      </w:pPr>
+      <w:r>
+        <w:t>If no IO is pending, immediately schedule the IO</w:t>
+      </w:r>
+    </w:p>
+    <w:p>
+      <w:pPr>
+        <w:pStyle w:val="ListParagraph"/>
+        <w:numPr>
+          <w:ilvl w:val="1"/>
+          <w:numId w:val="2"/>
+        </w:numPr>
+      </w:pPr>
+      <w:r>
+        <w:t>Unless… there is reason to believe that further IO is immediately pending (provided columns list includes other columns serviced by the same logger)</w:t>
+      </w:r>
+    </w:p>
+    <w:p>
+      <w:pPr>
+        <w:pStyle w:val="ListParagraph"/>
+        <w:numPr>
+          <w:ilvl w:val="0"/>
+          <w:numId w:val="2"/>
+        </w:numPr>
+      </w:pPr>
+      <w:r>
+        <w:t>If IO is already pending, add to the memory page buffer</w:t>
+      </w:r>
+    </w:p>
+    <w:p>
+      <w:pPr>
+        <w:pStyle w:val="ListParagraph"/>
+        <w:numPr>
+          <w:ilvl w:val="0"/>
+          <w:numId w:val="2"/>
+        </w:numPr>
+      </w:pPr>
+      <w:r>
+        <w:t>When appending to page buffers, if one or more pages are filled, schedule the IO</w:t>
+      </w:r>
+    </w:p>
+    <w:p>
+      <w:pPr>
+        <w:pStyle w:val="ListParagraph"/>
+        <w:numPr>
+          <w:ilvl w:val="0"/>
+          <w:numId w:val="2"/>
+        </w:numPr>
+      </w:pPr>
+      <w:r>
+        <w:t>When notified of IO completion, schedule all dirty buffers</w:t>
+      </w:r>
+    </w:p>
+    <w:p>
+      <w:pPr>
+        <w:pStyle w:val="Heading2"/>
+      </w:pPr>
+      <w:r>
+        <w:t>Recovery Process</w:t>
       </w:r>
     </w:p>
     <w:p>
@@ -2032,6 +2821,40 @@
       <w:proofErr w:type="spellEnd"/>
       <w:r>
         <w:t xml:space="preserve"> would be a centralized component.</w:t>
+      </w:r>
+    </w:p>
+  </w:footnote>
+  <w:footnote w:id="6">
+    <w:p>
+      <w:pPr>
+        <w:pStyle w:val="FootnoteText"/>
+      </w:pPr>
+      <w:r>
+        <w:rPr>
+          <w:rStyle w:val="FootnoteReference"/>
+        </w:rPr>
+        <w:footnoteRef/>
+      </w:r>
+      <w:r>
+        <w:t xml:space="preserve"> </w:t>
+      </w:r>
+      <w:r>
+        <w:t xml:space="preserve">There are scenarios where </w:t>
+      </w:r>
+      <w:r>
+        <w:t xml:space="preserve">keeping </w:t>
+      </w:r>
+      <w:r>
+        <w:t xml:space="preserve">a data file </w:t>
+      </w:r>
+      <w:r>
+        <w:t>is</w:t>
+      </w:r>
+      <w:r>
+        <w:t xml:space="preserve"> not even necessary or desirable</w:t>
+      </w:r>
+      <w:r>
+        <w:t>.  For instance, for a column that is insert-only, the log file and data files will be equivalent.</w:t>
       </w:r>
     </w:p>
   </w:footnote>
@@ -2169,7 +2992,7 @@
         <w:rFonts w:ascii="Symbol" w:eastAsiaTheme="minorHAnsi" w:hAnsi="Symbol" w:cstheme="minorBidi" w:hint="default"/>
       </w:rPr>
     </w:lvl>
-    <w:lvl w:ilvl="1" w:tplc="04090003" w:tentative="1">
+    <w:lvl w:ilvl="1" w:tplc="04090003">
       <w:start w:val="1"/>
       <w:numFmt w:val="bullet"/>
       <w:lvlText w:val="o"/>
@@ -3491,7 +4314,7 @@
 </file>
 
 <file path=customXml/itemProps1.xml><?xml version="1.0" encoding="utf-8"?>
-<ds:datastoreItem xmlns:ds="http://schemas.openxmlformats.org/officeDocument/2006/customXml" ds:itemID="{F841EE9F-DE50-4ECF-89CC-37776ED9D6B7}">
+<ds:datastoreItem xmlns:ds="http://schemas.openxmlformats.org/officeDocument/2006/customXml" ds:itemID="{B9957C25-1F7A-434B-908D-6DA1A647E753}">
   <ds:schemaRefs>
     <ds:schemaRef ds:uri="http://schemas.openxmlformats.org/officeDocument/2006/bibliography"/>
   </ds:schemaRefs>

</xml_diff>

<commit_message>
Updates to architecture docs and removed pref session from solution.
git-svn-id: https://svn.alphora.com:8443/svn/Fastore/trunk@163 b30075cd-70d6-584e-9a73-6433d0c45435
</commit_message>
<xml_diff>
--- a/Documents/Fastore System Architecture.docx
+++ b/Documents/Fastore System Architecture.docx
@@ -20,15 +20,7 @@
     </w:p>
     <w:p>
       <w:r>
-        <w:t xml:space="preserve">The core concepts for Fastore resulted from consideration of how a columnar store, such as that proposed by the </w:t>
-      </w:r>
-      <w:proofErr w:type="spellStart"/>
-      <w:r>
-        <w:t>TransRelational</w:t>
-      </w:r>
-      <w:proofErr w:type="spellEnd"/>
-      <w:r>
-        <w:t xml:space="preserve"> Model as described by C.J. Date, could be provided in a way that performed well under an OLTP environment.  </w:t>
+        <w:t xml:space="preserve">The core concepts for Fastore resulted from consideration of how a columnar store, such as that proposed by the TransRelational Model as described by C.J. Date, could be provided in a way that performed well under an OLTP environment.  </w:t>
       </w:r>
     </w:p>
     <w:p>
@@ -91,26 +83,10 @@
     </w:p>
     <w:p>
       <w:r>
-        <w:t xml:space="preserve">In considering this, we realized that a technique we developed a couple years ago for another project we were working on, </w:t>
-      </w:r>
-      <w:proofErr w:type="spellStart"/>
-      <w:r>
-        <w:t>Kanvix</w:t>
-      </w:r>
-      <w:proofErr w:type="spellEnd"/>
-      <w:r>
-        <w:t xml:space="preserve">, could be applied to solving this problem.  Specifically, given a B-Tree of values, how to provide a secondary identifier which could quickly reference </w:t>
-      </w:r>
-      <w:r>
-        <w:t xml:space="preserve">back to a given value without needing to duplicate that value.  In </w:t>
-      </w:r>
-      <w:proofErr w:type="spellStart"/>
-      <w:r>
-        <w:t>Kanvix</w:t>
-      </w:r>
-      <w:proofErr w:type="spellEnd"/>
-      <w:r>
-        <w:t xml:space="preserve"> we solved this with a hash</w:t>
+        <w:t xml:space="preserve">In considering this, we realized that a technique we developed a couple years ago for another project we were working on, Kanvix, could be applied to solving this problem.  Specifically, given a B-Tree of values, how to provide a secondary identifier which could quickly reference </w:t>
+      </w:r>
+      <w:r>
+        <w:t>back to a given value without needing to duplicate that value.  In Kanvix we solved this with a hash</w:t>
       </w:r>
       <w:r>
         <w:t xml:space="preserve"> </w:t>
@@ -150,15 +126,7 @@
     </w:p>
     <w:p>
       <w:r>
-        <w:t xml:space="preserve">In </w:t>
-      </w:r>
-      <w:proofErr w:type="spellStart"/>
-      <w:r>
-        <w:t>Kanvix</w:t>
-      </w:r>
-      <w:proofErr w:type="spellEnd"/>
-      <w:r>
-        <w:t xml:space="preserve">, each Row ID constituted a unique entry whereas in this case, columns in general may have multiple rows with the same value.  To address this, we realized that we could nest a key-only B-Tree or hash set within each value entry.  For a disk based solution, the root node of an embedded B-Tree could, </w:t>
+        <w:t xml:space="preserve">In Kanvix, each Row ID constituted a unique entry whereas in this case, columns in general may have multiple rows with the same value.  To address this, we realized that we could nest a key-only B-Tree or hash set within each value entry.  For a disk based solution, the root node of an embedded B-Tree could, </w:t>
       </w:r>
       <w:r>
         <w:lastRenderedPageBreak/>
@@ -198,15 +166,7 @@
     </w:p>
     <w:p>
       <w:r>
-        <w:t xml:space="preserve">All of these promising results, however, were shadowed by the fact that they were exclusively in-memory.  It was clear to us that all columnar storage systems suffer from the tuple data locality problem, only to be overcome by undesirable redundancy.  In other words, if our structures were stored on a hard disk, they would perform somewhat more poorly than a standard tuple store for heavy row reconstruction tasks due to the random read nature.  We did realize, however, that the approach does have the advantage of being able to schedule significant IO in advance because we know </w:t>
-      </w:r>
-      <w:proofErr w:type="spellStart"/>
-      <w:r>
-        <w:t>rowIDs</w:t>
-      </w:r>
-      <w:proofErr w:type="spellEnd"/>
-      <w:r>
-        <w:t xml:space="preserve">.  For instance, if ranging over a Last Name column, we can </w:t>
+        <w:t xml:space="preserve">All of these promising results, however, were shadowed by the fact that they were exclusively in-memory.  It was clear to us that all columnar storage systems suffer from the tuple data locality problem, only to be overcome by undesirable redundancy.  In other words, if our structures were stored on a hard disk, they would perform somewhat more poorly than a standard tuple store for heavy row reconstruction tasks due to the random read nature.  We did realize, however, that the approach does have the advantage of being able to schedule significant IO in advance because we know rowIDs.  For instance, if ranging over a Last Name column, we can </w:t>
       </w:r>
       <w:r>
         <w:t>Range Seek</w:t>
@@ -228,15 +188,7 @@
     </w:p>
     <w:p>
       <w:r>
-        <w:t xml:space="preserve">There are basically two reasons to rely on hard disks drives (HDDs) rather than memory: persistence and capacity.  Until computers have such architecture as to provide persistent main memory, most database systems will have the requirement that they </w:t>
-      </w:r>
-      <w:proofErr w:type="gramStart"/>
-      <w:r>
-        <w:t>persist</w:t>
-      </w:r>
-      <w:proofErr w:type="gramEnd"/>
-      <w:r>
-        <w:t xml:space="preserve"> data to “permanent” storage.</w:t>
+        <w:t>There are basically two reasons to rely on hard disks drives (HDDs) rather than memory: persistence and capacity.  Until computers have such architecture as to provide persistent main memory, most database systems will have the requirement that they persist data to “permanent” storage.</w:t>
       </w:r>
       <w:r>
         <w:t xml:space="preserve">  The requirements around the other disk usage scenario, capacity, have changed significantly in recent years, however.  Not only has 64bit architecture become the norm, allowing much better addressability of large amounts of memory, the price of RAM has shrunk to the point that it is economical to load even a low-end server with dozens of GB or RAM.  At this point for instance, if capacity were considered alone, it wouldn’t make sense to use disk-based storage until the data size surpasses 96GB.</w:t>
@@ -272,15 +224,7 @@
         <w:t xml:space="preserve">The approach we arrived at was to keep </w:t>
       </w:r>
       <w:r>
-        <w:t>lightweight column buffers in memory and to push changes to disk mostly in the background.  DBMS scenarios that don’t involve synchronizing knowledge do not actually have the requirement that data be persisted before the client can move to the next operation.  This fact is heavily utilized by the current crop of “</w:t>
-      </w:r>
-      <w:proofErr w:type="spellStart"/>
-      <w:r>
-        <w:t>NoSQL</w:t>
-      </w:r>
-      <w:proofErr w:type="spellEnd"/>
-      <w:r>
-        <w:t>” systems which provide “fire and forget” update statements for those scenarios where durability is not required in order to continue</w:t>
+        <w:t>lightweight column buffers in memory and to push changes to disk mostly in the background.  DBMS scenarios that don’t involve synchronizing knowledge do not actually have the requirement that data be persisted before the client can move to the next operation.  This fact is heavily utilized by the current crop of “NoSQL” systems which provide “fire and forget” update statements for those scenarios where durability is not required in order to continue</w:t>
       </w:r>
       <w:r>
         <w:rPr>
@@ -520,15 +464,7 @@
         <w:t>Stash</w:t>
       </w:r>
       <w:r>
-        <w:t>, which is the primary B-Tree or other such structure as well as the by-</w:t>
-      </w:r>
-      <w:proofErr w:type="spellStart"/>
-      <w:r>
-        <w:t>rowID</w:t>
-      </w:r>
-      <w:proofErr w:type="spellEnd"/>
-      <w:r>
-        <w:t xml:space="preserve"> secondary structure</w:t>
+        <w:t>, which is the primary B-Tree or other such structure as well as the by-rowID secondary structure</w:t>
       </w:r>
       <w:r>
         <w:t>,</w:t>
@@ -566,9 +502,139 @@
     </w:p>
     <w:p>
       <w:pPr>
+        <w:pStyle w:val="Heading2"/>
+      </w:pPr>
+      <w:r>
+        <w:t>Stash</w:t>
+      </w:r>
+      <w:bookmarkStart w:id="0" w:name="_GoBack"/>
+      <w:bookmarkEnd w:id="0"/>
+      <w:r>
+        <w:t xml:space="preserve"> Implementation</w:t>
+      </w:r>
+    </w:p>
+    <w:p>
+      <w:r>
+        <w:t xml:space="preserve">The Column Stash is the mating of a primary structure containing Row IDs by Value, with a secondary structure containing reverse lookup by Row ID.  </w:t>
+      </w:r>
+      <w:r>
+        <w:t>The primary structure can be adapted to utilize various dictionary structures depending on the data.  The default structure is a B-Tree implementation, tuned for main memory.</w:t>
+      </w:r>
+    </w:p>
+    <w:p>
+      <w:pPr>
+        <w:pStyle w:val="ListParagraph"/>
+        <w:numPr>
+          <w:ilvl w:val="0"/>
+          <w:numId w:val="4"/>
+        </w:numPr>
+      </w:pPr>
+      <w:r>
+        <w:t>B-Tree – default structure.</w:t>
+      </w:r>
+      <w:r>
+        <w:t xml:space="preserve">  Notable features include:</w:t>
+      </w:r>
+    </w:p>
+    <w:p>
+      <w:pPr>
+        <w:pStyle w:val="ListParagraph"/>
+        <w:numPr>
+          <w:ilvl w:val="1"/>
+          <w:numId w:val="4"/>
+        </w:numPr>
+      </w:pPr>
+      <w:r>
+        <w:t>Separates lookup from data manipulation and retrieval using a path structure.</w:t>
+      </w:r>
+    </w:p>
+    <w:p>
+      <w:pPr>
+        <w:pStyle w:val="ListParagraph"/>
+        <w:numPr>
+          <w:ilvl w:val="1"/>
+          <w:numId w:val="4"/>
+        </w:numPr>
+      </w:pPr>
+      <w:r>
+        <w:t>Offloads array searching to the data type</w:t>
+      </w:r>
+    </w:p>
+    <w:p>
+      <w:pPr>
+        <w:pStyle w:val="ListParagraph"/>
+        <w:numPr>
+          <w:ilvl w:val="1"/>
+          <w:numId w:val="4"/>
+        </w:numPr>
+      </w:pPr>
+      <w:r>
+        <w:t>Returns leaf information for added and removed entries</w:t>
+      </w:r>
+    </w:p>
+    <w:p>
+      <w:pPr>
+        <w:pStyle w:val="ListParagraph"/>
+        <w:numPr>
+          <w:ilvl w:val="0"/>
+          <w:numId w:val="4"/>
+        </w:numPr>
+      </w:pPr>
+      <w:r>
+        <w:t>Prefix compression B-Tree.  Provides for prefix compression at the leaf level.</w:t>
+      </w:r>
+    </w:p>
+    <w:p>
+      <w:pPr>
+        <w:pStyle w:val="ListParagraph"/>
+        <w:numPr>
+          <w:ilvl w:val="0"/>
+          <w:numId w:val="4"/>
+        </w:numPr>
+      </w:pPr>
+      <w:r>
+        <w:t>Patricia-trie – for similar strings.</w:t>
+      </w:r>
+    </w:p>
+    <w:p>
+      <w:pPr>
+        <w:pStyle w:val="ListParagraph"/>
+        <w:numPr>
+          <w:ilvl w:val="0"/>
+          <w:numId w:val="4"/>
+        </w:numPr>
+      </w:pPr>
+      <w:r>
+        <w:t>Key-Tree – B-Tree with no values.</w:t>
+      </w:r>
+    </w:p>
+    <w:p>
+      <w:pPr>
+        <w:pStyle w:val="Heading3"/>
+      </w:pPr>
+      <w:r>
+        <w:t>Scaling on IndexOf</w:t>
+      </w:r>
+    </w:p>
+    <w:p>
+      <w:r>
+        <w:t>For types where scale applies, in most cases it is possible to achieve better than binary search performance, by predicting a better split point.  This is done by scaling the index domain proportionately to the value domain.  For example, if searching for the value R, in the list { B, G, L, Q, R, X }, one can scale the difference in the letter domain (X – B) by the number of entries (6).  When searching for R, we can then correctly predict a split index of 5.  The worst case for this method is when the values are least evenly distributed, for example if the values increased exponentially.  Exponential increase is unsustainable for more than a few items, however, so it is in general a far better heuristic for range splitting.</w:t>
+      </w:r>
+    </w:p>
+    <w:p>
+      <w:r>
+        <w:t xml:space="preserve">Multiple variations of this method have been built in Fastore, one which </w:t>
+      </w:r>
+      <w:r>
+        <w:t>applies this method overly successively split ranges, like as in the binary search, and another which only applies the scale method initially over the entire array, then performs a linear search in the appropriate direction.  The latter, called the TargetedIndexOf, is based on the premise that for small arrays it is faster to do a linear search anyway.  Tests show that in most cases, the scale search hits within 2 items.</w:t>
+      </w:r>
+    </w:p>
+    <w:p>
+      <w:pPr>
         <w:pStyle w:val="Heading1"/>
       </w:pPr>
       <w:r>
+        <w:lastRenderedPageBreak/>
         <w:t>Transaction Management</w:t>
       </w:r>
     </w:p>
@@ -725,12 +791,7 @@
     </w:p>
     <w:p>
       <w:r>
-        <w:t>As a minimalistic distributed transaction coordinator, the primar</w:t>
-      </w:r>
-      <w:bookmarkStart w:id="0" w:name="_GoBack"/>
-      <w:bookmarkEnd w:id="0"/>
-      <w:r>
-        <w:t xml:space="preserve">y role of the Transaction Manager is simply to generate and manage </w:t>
+        <w:t xml:space="preserve">As a minimalistic distributed transaction coordinator, the primary role of the Transaction Manager is simply to generate and manage </w:t>
       </w:r>
       <w:r>
         <w:rPr>
@@ -739,37 +800,34 @@
         <w:t>Transaction ID</w:t>
       </w:r>
       <w:r>
-        <w:t xml:space="preserve">s (TIDs).  A transaction ID includes the “origin” revision </w:t>
-      </w:r>
+        <w:t>s (TIDs).  A transaction ID includes the “origin” revision number, which was the active revision number when the transaction started.  This transaction ID then becomes the mechanism for specifying the revision when performing read and write operations against the column managers.  As mentioned previously, Column Managers will ensure that read operations from a given revision (encoded within the TID) always produce the same result.</w:t>
+      </w:r>
+    </w:p>
+    <w:p>
+      <w:pPr>
+        <w:pStyle w:val="Heading3"/>
+      </w:pPr>
+      <w:r>
+        <w:t>Other approaches</w:t>
+      </w:r>
+    </w:p>
+    <w:p>
+      <w:r>
+        <w:t xml:space="preserve">It should be noted that instead of revisions, we might have instead have chosen </w:t>
+      </w:r>
+      <w:r>
+        <w:t>change-sets or old-new value verification.  Using change-sets, we’d detect conflicts by comparing sets of changes, but this of course entails the cost of maintaining and comparing these.  The old-new value scheme checks for conflicts by comparing old values against current ones before performing updates, but this requires the cost of tracking values, which are essentially variable in size, and doesn’t match up as well with the change primitive we use (essentially delete/insert).</w:t>
+      </w:r>
+      <w:r>
+        <w:t xml:space="preserve">  Furthermore, revisions provide the option of snapshot isolation.</w:t>
+      </w:r>
+    </w:p>
+    <w:p>
+      <w:pPr>
+        <w:pStyle w:val="Heading2"/>
+      </w:pPr>
       <w:r>
         <w:lastRenderedPageBreak/>
-        <w:t>number, which was the active revision number when the transaction started.  This transaction ID then becomes the mechanism for specifying the revision when performing read and write operations against the column managers.  As mentioned previously, Column Managers will ensure that read operations from a given revision (encoded within the TID) always produce the same result.</w:t>
-      </w:r>
-    </w:p>
-    <w:p>
-      <w:pPr>
-        <w:pStyle w:val="Heading3"/>
-      </w:pPr>
-      <w:r>
-        <w:t>Other approaches</w:t>
-      </w:r>
-    </w:p>
-    <w:p>
-      <w:r>
-        <w:t xml:space="preserve">It should be noted that instead of revisions, we might have instead have chosen </w:t>
-      </w:r>
-      <w:r>
-        <w:t>change-sets or old-new value verification.  Using change-sets, we’d detect conflicts by comparing sets of changes, but this of course entails the cost of maintaining and comparing these.  The old-new value scheme checks for conflicts by comparing old values against current ones before performing updates, but this requires the cost of tracking values, which are essentially variable in size, and doesn’t match up as well with the change primitive we use (essentially delete/insert).</w:t>
-      </w:r>
-      <w:r>
-        <w:t xml:space="preserve">  Furthermore, revisions provide the option of snapshot isolation.</w:t>
-      </w:r>
-    </w:p>
-    <w:p>
-      <w:pPr>
-        <w:pStyle w:val="Heading2"/>
-      </w:pPr>
-      <w:r>
         <w:t>Transaction Manager API</w:t>
       </w:r>
     </w:p>
@@ -952,15 +1010,7 @@
         <w:t xml:space="preserve">  Changes from all transactions must be kept and tracked centrally.  Committing is low cost, merely a matter of removing the undo information from the centralized tracking agent.  Synchronization between the buffer and other modules must occur at the change application level, more granular than the revision.</w:t>
       </w:r>
       <w:r>
-        <w:t xml:space="preserve">  Collisions would be detected at the point that changes are first </w:t>
-      </w:r>
-      <w:proofErr w:type="gramStart"/>
-      <w:r>
-        <w:t>applied,</w:t>
-      </w:r>
-      <w:proofErr w:type="gramEnd"/>
-      <w:r>
-        <w:t xml:space="preserve"> so long running transactions could have significant blocking effects on other transactions.</w:t>
+        <w:t xml:space="preserve">  Collisions would be detected at the point that changes are first applied, so long running transactions could have significant blocking effects on other transactions.</w:t>
       </w:r>
     </w:p>
     <w:p>
@@ -984,47 +1034,50 @@
         <w:t>making no changes to the shared buffer(s) during change application; rather the distributed engine merely tracks the change.  No transaction need be concerned with changes from other transactions until they are committed (atomically).</w:t>
       </w:r>
       <w:r>
-        <w:t xml:space="preserve">  Each transaction must redo changes made from that transaction against reads that occur from the buffer in order for the transaction’s own changes to be visible.  Committing includes the process of actually </w:t>
+        <w:t xml:space="preserve">  Each transaction must redo changes made from that transaction against reads that occur from the buffer in order for the transaction’s own changes to be visible.  Committing includes the process of actually applying the transactions changes within an atomic buffer operation.</w:t>
+      </w:r>
+      <w:r>
+        <w:t xml:space="preserve">  Collisions are not detected until commit time, eliminating possible blocking effects of long-running transactions. </w:t>
+      </w:r>
+    </w:p>
+    <w:p>
+      <w:r>
+        <w:t xml:space="preserve">In the end we opted for late write because transactions incur no centralized or ongoing tracking cost until commit time.  </w:t>
+      </w:r>
+      <w:r>
+        <w:t xml:space="preserve">Furthermore, the process of tracking and backing out appropriately all transaction changes centrally seemed inordinately complex.  </w:t>
+      </w:r>
+    </w:p>
+    <w:p>
+      <w:pPr>
+        <w:pStyle w:val="Heading3"/>
+      </w:pPr>
+      <w:r>
+        <w:t xml:space="preserve">Column </w:t>
+      </w:r>
+      <w:r>
+        <w:t>Buffer Atomicity</w:t>
+      </w:r>
+    </w:p>
+    <w:p>
+      <w:r>
+        <w:t xml:space="preserve">An initially large concern we had with late writes </w:t>
+      </w:r>
+      <w:r>
+        <w:t>concerns</w:t>
+      </w:r>
+      <w:r>
+        <w:t xml:space="preserve"> performing update processing within the commit critical section.</w:t>
+      </w:r>
+      <w:r>
+        <w:t xml:space="preserve">  Another issue was that changes need to be applied from the transaction to the buffer atomically, yet the buffer’s Column Stash enforces size limits in order to minimize stalling.  We realized that we could solve both of these problems through a mechanism in the Column Buffer, which provides the atomicity.  During the time that the changes are being applied to the stash (in sized blocks), requests from other transactions are provided transparency through auto-undo applied at the </w:t>
+      </w:r>
+      <w:r>
+        <w:t xml:space="preserve">change </w:t>
       </w:r>
       <w:r>
         <w:lastRenderedPageBreak/>
-        <w:t>applying the transactions changes within an atomic buffer operation.</w:t>
-      </w:r>
-      <w:r>
-        <w:t xml:space="preserve">  Collisions are not detected until commit time, eliminating possible blocking effects of long-running transactions. </w:t>
-      </w:r>
-    </w:p>
-    <w:p>
-      <w:r>
-        <w:t xml:space="preserve">In the end we opted for late write because transactions incur no centralized or ongoing tracking cost until commit time.  </w:t>
-      </w:r>
-      <w:r>
-        <w:t xml:space="preserve">Furthermore, the process of tracking and backing out appropriately all transaction changes centrally seemed inordinately complex.  </w:t>
-      </w:r>
-    </w:p>
-    <w:p>
-      <w:pPr>
-        <w:pStyle w:val="Heading3"/>
-      </w:pPr>
-      <w:r>
-        <w:t>Buffer Manager Atomicity</w:t>
-      </w:r>
-    </w:p>
-    <w:p>
-      <w:r>
-        <w:t xml:space="preserve">An initially large concern we had with late writes </w:t>
-      </w:r>
-      <w:r>
-        <w:t>concerns</w:t>
-      </w:r>
-      <w:r>
-        <w:t xml:space="preserve"> performing update processing within the commit critical section.</w:t>
-      </w:r>
-      <w:r>
-        <w:t xml:space="preserve">  Another issue was that changes need to be applied from the transaction to the buffer atomically, yet the buffer’s Column Stash enforces size limits in order to minimize stalling.  We realized that we could solve both of these problems through a mechanism in the Column Buffer, which provides the atomicity.  During the time that the changes are being applied to the stash (in sized blocks), requests from other transactions are provided transparency through auto-undo applied at the </w:t>
-      </w:r>
-      <w:r>
-        <w:t xml:space="preserve">change level.  In order to reduce the commit time, these changes can be pre-applied before entering the critical section (but not committed), so that during the commit, the buffer merely has to release the pending delta transactions. This is essentially the </w:t>
+        <w:t xml:space="preserve">level.  In order to reduce the commit time, these changes can be pre-applied before entering the critical section (but not committed), so that during the commit, the buffer merely has to release the pending delta transactions. This is essentially the </w:t>
       </w:r>
       <w:r>
         <w:t>same process that would be necessary under the immediate write strategy, but limited to commit time.</w:t>
@@ -1098,15 +1151,7 @@
         </w:numPr>
       </w:pPr>
       <w:r>
-        <w:t xml:space="preserve">Transaction Started – </w:t>
-      </w:r>
-      <w:proofErr w:type="spellStart"/>
-      <w:r>
-        <w:t>TransactionManager.Start</w:t>
-      </w:r>
-      <w:proofErr w:type="spellEnd"/>
-      <w:r>
-        <w:t>() -&gt; TID</w:t>
+        <w:t>Transaction Started – TransactionManager.Start() -&gt; TID</w:t>
       </w:r>
     </w:p>
     <w:p>
@@ -1151,15 +1196,7 @@
         </w:numPr>
       </w:pPr>
       <w:r>
-        <w:t xml:space="preserve">Get data – </w:t>
-      </w:r>
-      <w:proofErr w:type="spellStart"/>
-      <w:r>
-        <w:t>BufferManager.Get</w:t>
-      </w:r>
-      <w:proofErr w:type="spellEnd"/>
-      <w:r>
-        <w:t xml:space="preserve">…(TID) -&gt; </w:t>
+        <w:t xml:space="preserve">Get data – BufferManager.Get…(TID) -&gt; </w:t>
       </w:r>
       <w:r>
         <w:t xml:space="preserve">data, </w:t>
@@ -1188,29 +1225,8 @@
           <w:numId w:val="3"/>
         </w:numPr>
       </w:pPr>
-      <w:proofErr w:type="spellStart"/>
-      <w:r>
-        <w:t>Serializable</w:t>
-      </w:r>
-      <w:proofErr w:type="spellEnd"/>
-      <w:r>
-        <w:t xml:space="preserve">: Detect read </w:t>
-      </w:r>
-      <w:proofErr w:type="spellStart"/>
-      <w:r>
-        <w:t>collissions</w:t>
-      </w:r>
-      <w:proofErr w:type="spellEnd"/>
-      <w:r>
-        <w:t xml:space="preserve"> – </w:t>
-      </w:r>
-      <w:proofErr w:type="spellStart"/>
-      <w:r>
-        <w:t>ColumnRevisor.Detect</w:t>
-      </w:r>
-      <w:proofErr w:type="spellEnd"/>
-      <w:r>
-        <w:t>(TID, data, rev)</w:t>
+      <w:r>
+        <w:t>Serializable: Detect read collissions – ColumnRevisor.Detect(TID, data, rev)</w:t>
       </w:r>
     </w:p>
     <w:p>
@@ -1222,22 +1238,13 @@
         </w:numPr>
       </w:pPr>
       <w:r>
-        <w:lastRenderedPageBreak/>
         <w:t xml:space="preserve">Non: </w:t>
       </w:r>
       <w:r>
         <w:t>Roll</w:t>
       </w:r>
       <w:r>
-        <w:t xml:space="preserve">back results to origin revision – </w:t>
-      </w:r>
-      <w:proofErr w:type="spellStart"/>
-      <w:r>
-        <w:t>ColumnRevisor.Revise</w:t>
-      </w:r>
-      <w:proofErr w:type="spellEnd"/>
-      <w:r>
-        <w:t xml:space="preserve">(TID, </w:t>
+        <w:t xml:space="preserve">back results to origin revision – ColumnRevisor.Revise(TID, </w:t>
       </w:r>
       <w:r>
         <w:t xml:space="preserve">data, </w:t>
@@ -1255,15 +1262,7 @@
         </w:numPr>
       </w:pPr>
       <w:r>
-        <w:t xml:space="preserve">Re-apply transaction’s changes – </w:t>
-      </w:r>
-      <w:proofErr w:type="spellStart"/>
-      <w:r>
-        <w:t>Transactor.Reapply</w:t>
-      </w:r>
-      <w:proofErr w:type="spellEnd"/>
-      <w:r>
-        <w:t>(data) -&gt; data</w:t>
+        <w:t>Re-apply transaction’s changes – Transactor.Reapply(data) -&gt; data</w:t>
       </w:r>
     </w:p>
     <w:p>
@@ -1278,39 +1277,7 @@
         <w:t>Track read cells</w:t>
       </w:r>
       <w:r>
-        <w:t xml:space="preserve"> if </w:t>
-      </w:r>
-      <w:proofErr w:type="spellStart"/>
-      <w:r>
-        <w:t>serializable</w:t>
-      </w:r>
-      <w:proofErr w:type="spellEnd"/>
-      <w:r>
-        <w:t xml:space="preserve"> – </w:t>
-      </w:r>
-      <w:proofErr w:type="spellStart"/>
-      <w:r>
-        <w:t>Transactor.AddRead</w:t>
-      </w:r>
-      <w:proofErr w:type="spellEnd"/>
-      <w:r>
-        <w:t>(</w:t>
-      </w:r>
-      <w:proofErr w:type="spellStart"/>
-      <w:r>
-        <w:t>ColID</w:t>
-      </w:r>
-      <w:proofErr w:type="spellEnd"/>
-      <w:r>
-        <w:t xml:space="preserve">, </w:t>
-      </w:r>
-      <w:proofErr w:type="spellStart"/>
-      <w:r>
-        <w:t>RowID</w:t>
-      </w:r>
-      <w:proofErr w:type="spellEnd"/>
-      <w:r>
-        <w:t>)</w:t>
+        <w:t xml:space="preserve"> if serializable – Transactor.AddRead(ColID, RowID)</w:t>
       </w:r>
     </w:p>
     <w:p>
@@ -1334,15 +1301,7 @@
         </w:numPr>
       </w:pPr>
       <w:r>
-        <w:t xml:space="preserve">Track writes – </w:t>
-      </w:r>
-      <w:proofErr w:type="spellStart"/>
-      <w:r>
-        <w:t>Transactor.AddChanges</w:t>
-      </w:r>
-      <w:proofErr w:type="spellEnd"/>
-      <w:r>
-        <w:t>(batch)</w:t>
+        <w:t>Track writes – Transactor.AddChanges(batch)</w:t>
       </w:r>
     </w:p>
     <w:p>
@@ -1354,29 +1313,8 @@
         </w:numPr>
       </w:pPr>
       <w:r>
-        <w:t xml:space="preserve">Pre-detect conflicts – </w:t>
-      </w:r>
-      <w:proofErr w:type="spellStart"/>
-      <w:r>
-        <w:t>ColumnRevisor.Detect</w:t>
-      </w:r>
-      <w:proofErr w:type="spellEnd"/>
-      <w:r>
-        <w:t xml:space="preserve">(TID, </w:t>
-      </w:r>
-      <w:proofErr w:type="spellStart"/>
-      <w:r>
-        <w:t>Transactor.Changes</w:t>
-      </w:r>
-      <w:proofErr w:type="spellEnd"/>
-      <w:r>
-        <w:t xml:space="preserve">) -&gt; </w:t>
-      </w:r>
-      <w:proofErr w:type="spellStart"/>
-      <w:r>
-        <w:t>detectRev</w:t>
-      </w:r>
-      <w:proofErr w:type="spellEnd"/>
+        <w:t>Pre-detect conflicts – ColumnRevisor.Detect(TID, Transactor.Changes) -&gt; detectRev</w:t>
+      </w:r>
     </w:p>
     <w:p>
       <w:pPr>
@@ -1393,26 +1331,10 @@
         <w:t>apply</w:t>
       </w:r>
       <w:r>
-        <w:t xml:space="preserve"> changes – </w:t>
-      </w:r>
-      <w:proofErr w:type="spellStart"/>
-      <w:r>
-        <w:t>ColumnBuffer.</w:t>
-      </w:r>
-      <w:r>
-        <w:t>PreApply</w:t>
-      </w:r>
-      <w:proofErr w:type="spellEnd"/>
-      <w:r>
-        <w:t xml:space="preserve">(TID, </w:t>
-      </w:r>
-      <w:proofErr w:type="spellStart"/>
-      <w:r>
-        <w:t>Transactor.Changes</w:t>
-      </w:r>
-      <w:proofErr w:type="spellEnd"/>
-      <w:r>
-        <w:t>)</w:t>
+        <w:t xml:space="preserve"> changes – ColumnBuffer.</w:t>
+      </w:r>
+      <w:r>
+        <w:t>PreApply(TID, Transactor.Changes)</w:t>
       </w:r>
     </w:p>
     <w:p>
@@ -1424,23 +1346,7 @@
         </w:numPr>
       </w:pPr>
       <w:r>
-        <w:t xml:space="preserve">Pre-store changes – </w:t>
-      </w:r>
-      <w:proofErr w:type="spellStart"/>
-      <w:r>
-        <w:t>ColumnStore.PreStore</w:t>
-      </w:r>
-      <w:proofErr w:type="spellEnd"/>
-      <w:r>
-        <w:t xml:space="preserve">(TID, </w:t>
-      </w:r>
-      <w:proofErr w:type="spellStart"/>
-      <w:r>
-        <w:t>Transactor.Changes</w:t>
-      </w:r>
-      <w:proofErr w:type="spellEnd"/>
-      <w:r>
-        <w:t>)</w:t>
+        <w:t>Pre-store changes – ColumnStore.PreStore(TID, Transactor.Changes)</w:t>
       </w:r>
     </w:p>
     <w:p>
@@ -1452,21 +1358,8 @@
         </w:numPr>
       </w:pPr>
       <w:r>
-        <w:t xml:space="preserve">Prepare transaction – </w:t>
-      </w:r>
-      <w:proofErr w:type="spellStart"/>
-      <w:r>
-        <w:t>TransactionManager.Prepare</w:t>
-      </w:r>
-      <w:proofErr w:type="spellEnd"/>
-      <w:r>
-        <w:t xml:space="preserve">(TID) -&gt; </w:t>
-      </w:r>
-      <w:proofErr w:type="spellStart"/>
-      <w:r>
-        <w:t>commitRev</w:t>
-      </w:r>
-      <w:proofErr w:type="spellEnd"/>
+        <w:t>Prepare transaction – TransactionManager.Prepare(TID) -&gt; commitRev</w:t>
+      </w:r>
     </w:p>
     <w:p>
       <w:pPr>
@@ -1477,31 +1370,7 @@
         </w:numPr>
       </w:pPr>
       <w:r>
-        <w:t xml:space="preserve">Detect conflicts – </w:t>
-      </w:r>
-      <w:proofErr w:type="spellStart"/>
-      <w:r>
-        <w:t>ColumnRevisor.Detect</w:t>
-      </w:r>
-      <w:proofErr w:type="spellEnd"/>
-      <w:r>
-        <w:t xml:space="preserve">(TID, </w:t>
-      </w:r>
-      <w:proofErr w:type="spellStart"/>
-      <w:r>
-        <w:t>detectRev</w:t>
-      </w:r>
-      <w:proofErr w:type="spellEnd"/>
-      <w:r>
-        <w:t xml:space="preserve">, </w:t>
-      </w:r>
-      <w:proofErr w:type="spellStart"/>
-      <w:r>
-        <w:t>Transactor.Changes</w:t>
-      </w:r>
-      <w:proofErr w:type="spellEnd"/>
-      <w:r>
-        <w:t>)</w:t>
+        <w:t>Detect conflicts – ColumnRevisor.Detect(TID, detectRev, Transactor.Changes)</w:t>
       </w:r>
     </w:p>
     <w:p>
@@ -1513,39 +1382,13 @@
         </w:numPr>
       </w:pPr>
       <w:r>
-        <w:t xml:space="preserve">Start storage sync – </w:t>
-      </w:r>
-      <w:proofErr w:type="spellStart"/>
-      <w:r>
-        <w:t>ColumnStore.BeginStore</w:t>
-      </w:r>
-      <w:proofErr w:type="spellEnd"/>
-      <w:r>
-        <w:t xml:space="preserve">(TID, </w:t>
-      </w:r>
-      <w:proofErr w:type="spellStart"/>
-      <w:r>
-        <w:t>Transactor.Changes</w:t>
-      </w:r>
-      <w:proofErr w:type="spellEnd"/>
-      <w:r>
-        <w:t xml:space="preserve">, </w:t>
-      </w:r>
-      <w:proofErr w:type="spellStart"/>
-      <w:r>
-        <w:t>otherColumnIDs</w:t>
-      </w:r>
-      <w:proofErr w:type="spellEnd"/>
-      <w:r>
-        <w:t xml:space="preserve">, </w:t>
-      </w:r>
-      <w:proofErr w:type="spellStart"/>
-      <w:r>
-        <w:t>commitRev</w:t>
-      </w:r>
-      <w:proofErr w:type="spellEnd"/>
-      <w:r>
-        <w:t>)</w:t>
+        <w:t xml:space="preserve">Start storage sync – ColumnStore.BeginStore(TID, Transactor.Changes, </w:t>
+      </w:r>
+      <w:r>
+        <w:t xml:space="preserve">otherColumnIDs, </w:t>
+      </w:r>
+      <w:r>
+        <w:t>commitRev)</w:t>
       </w:r>
     </w:p>
     <w:p>
@@ -1557,23 +1400,7 @@
         </w:numPr>
       </w:pPr>
       <w:r>
-        <w:t xml:space="preserve">Apply changes – </w:t>
-      </w:r>
-      <w:proofErr w:type="spellStart"/>
-      <w:r>
-        <w:t>ColumnBuffer.Apply</w:t>
-      </w:r>
-      <w:proofErr w:type="spellEnd"/>
-      <w:r>
-        <w:t xml:space="preserve">(TID, </w:t>
-      </w:r>
-      <w:proofErr w:type="spellStart"/>
-      <w:r>
-        <w:t>Transactor.Changes</w:t>
-      </w:r>
-      <w:proofErr w:type="spellEnd"/>
-      <w:r>
-        <w:t>)</w:t>
+        <w:t>Apply changes – ColumnBuffer.Apply(TID, Transactor.Changes)</w:t>
       </w:r>
     </w:p>
     <w:p>
@@ -1585,15 +1412,8 @@
         </w:numPr>
       </w:pPr>
       <w:r>
-        <w:t xml:space="preserve">Commit transaction – </w:t>
-      </w:r>
-      <w:proofErr w:type="spellStart"/>
-      <w:r>
-        <w:t>TransactionManager.Commit</w:t>
-      </w:r>
-      <w:proofErr w:type="spellEnd"/>
-      <w:r>
-        <w:t>(TID)</w:t>
+        <w:lastRenderedPageBreak/>
+        <w:t>Commit transaction – TransactionManager.Commit(TID)</w:t>
       </w:r>
     </w:p>
     <w:p>
@@ -1605,39 +1425,27 @@
         </w:numPr>
       </w:pPr>
       <w:r>
-        <w:t xml:space="preserve">Complete storage sync – </w:t>
-      </w:r>
-      <w:proofErr w:type="spellStart"/>
-      <w:r>
-        <w:t>ColumnStore.Join</w:t>
-      </w:r>
-      <w:proofErr w:type="spellEnd"/>
-      <w:r>
-        <w:t>(TID)</w:t>
+        <w:t>Complete storage sync – ColumnStore.Join(TID)</w:t>
       </w:r>
     </w:p>
     <w:p>
       <w:pPr>
         <w:pStyle w:val="Heading2"/>
       </w:pPr>
-      <w:proofErr w:type="spellStart"/>
       <w:r>
         <w:t>Transactor</w:t>
       </w:r>
-      <w:proofErr w:type="spellEnd"/>
     </w:p>
     <w:p>
       <w:r>
         <w:t xml:space="preserve">The </w:t>
       </w:r>
-      <w:proofErr w:type="spellStart"/>
       <w:r>
         <w:rPr>
           <w:i/>
         </w:rPr>
         <w:t>Transactor</w:t>
       </w:r>
-      <w:proofErr w:type="spellEnd"/>
       <w:r>
         <w:t xml:space="preserve"> is a </w:t>
       </w:r>
@@ -1654,15 +1462,7 @@
         <w:footnoteReference w:id="5"/>
       </w:r>
       <w:r>
-        <w:t xml:space="preserve">  The </w:t>
-      </w:r>
-      <w:proofErr w:type="spellStart"/>
-      <w:r>
-        <w:t>Transactor</w:t>
-      </w:r>
-      <w:proofErr w:type="spellEnd"/>
-      <w:r>
-        <w:t xml:space="preserve"> begins a transaction as a request to the centralized Transaction Manager, and commits transactions through comparable </w:t>
+        <w:t xml:space="preserve">  The Transactor begins a transaction as a request to the centralized Transaction Manager, and commits transactions through comparable </w:t>
       </w:r>
       <w:r>
         <w:t>requests, but otherwise operates</w:t>
@@ -1676,23 +1476,7 @@
     </w:p>
     <w:p>
       <w:r>
-        <w:t xml:space="preserve">To provide for fully </w:t>
-      </w:r>
-      <w:proofErr w:type="spellStart"/>
-      <w:r>
-        <w:t>serializable</w:t>
-      </w:r>
-      <w:proofErr w:type="spellEnd"/>
-      <w:r>
-        <w:t xml:space="preserve"> transactions, a </w:t>
-      </w:r>
-      <w:proofErr w:type="spellStart"/>
-      <w:r>
-        <w:t>transactor</w:t>
-      </w:r>
-      <w:proofErr w:type="spellEnd"/>
-      <w:r>
-        <w:t xml:space="preserve"> must keep track of the following: </w:t>
+        <w:t xml:space="preserve">To provide for fully serializable transactions, a transactor must keep track of the following: </w:t>
       </w:r>
     </w:p>
     <w:p>
@@ -1742,15 +1526,7 @@
     </w:p>
     <w:p>
       <w:r>
-        <w:t xml:space="preserve">The reason for tracking read cells is to detect conflicts between reads and data changes since the origin.  This is necessary for full </w:t>
-      </w:r>
-      <w:proofErr w:type="spellStart"/>
-      <w:r>
-        <w:t>serializability</w:t>
-      </w:r>
-      <w:proofErr w:type="spellEnd"/>
-      <w:r>
-        <w:t xml:space="preserve"> in order to ensure that all nothing that was read has changed, but can be relaxed for lower levels of transaction isolation.</w:t>
+        <w:t>The reason for tracking read cells is to detect conflicts between reads and data changes since the origin.  This is necessary for full serializability in order to ensure that all nothing that was read has changed, but can be relaxed for lower levels of transaction isolation.</w:t>
       </w:r>
     </w:p>
     <w:p>
@@ -1769,25 +1545,13 @@
         <w:t>D</w:t>
       </w:r>
       <w:r>
-        <w:t xml:space="preserve">epending on the </w:t>
-      </w:r>
-      <w:r>
-        <w:lastRenderedPageBreak/>
-        <w:t>transactional requirements of the operation, the persistence may even be considered a background process.</w:t>
+        <w:t>epending on the transactional requirements of the operation, the persistence may even be considered a background process.</w:t>
       </w:r>
       <w:r>
         <w:t xml:space="preserve">  </w:t>
       </w:r>
       <w:r>
-        <w:t xml:space="preserve">Storage is discussed in detail further on, but </w:t>
-      </w:r>
-      <w:proofErr w:type="gramStart"/>
-      <w:r>
-        <w:t>suffice</w:t>
-      </w:r>
-      <w:proofErr w:type="gramEnd"/>
-      <w:r>
-        <w:t xml:space="preserve"> it to say for now that revisions form the basis for coordination of storage and other modules.</w:t>
+        <w:t>Storage is discussed in detail further on, but suffice it to say for now that revisions form the basis for coordination of storage and other modules.</w:t>
       </w:r>
     </w:p>
     <w:p>
@@ -1880,6 +1644,7 @@
     </w:p>
     <w:p>
       <w:r>
+        <w:lastRenderedPageBreak/>
         <w:t>The distribution scheme involves the following aspects:</w:t>
       </w:r>
     </w:p>
@@ -1996,13 +1761,8 @@
         </w:numPr>
       </w:pPr>
       <w:r>
-        <w:t xml:space="preserve">Column </w:t>
-      </w:r>
-      <w:proofErr w:type="spellStart"/>
-      <w:r>
-        <w:t>Revisor</w:t>
-      </w:r>
-      <w:proofErr w:type="spellEnd"/>
+        <w:t>Column Revisor</w:t>
+      </w:r>
     </w:p>
     <w:p>
       <w:pPr>
@@ -2013,15 +1773,7 @@
         </w:numPr>
       </w:pPr>
       <w:r>
-        <w:t xml:space="preserve">Column </w:t>
-      </w:r>
-      <w:proofErr w:type="spellStart"/>
-      <w:r>
-        <w:t>Revisor</w:t>
-      </w:r>
-      <w:proofErr w:type="spellEnd"/>
-      <w:r>
-        <w:t xml:space="preserve"> Cache</w:t>
+        <w:t>Column Revisor Cache</w:t>
       </w:r>
     </w:p>
     <w:p>
@@ -2111,7 +1863,6 @@
         <w:pStyle w:val="Heading2"/>
       </w:pPr>
       <w:r>
-        <w:lastRenderedPageBreak/>
         <w:t>Catalog Structures</w:t>
       </w:r>
     </w:p>
@@ -2236,15 +1987,7 @@
           </w:tcPr>
           <w:p>
             <w:r>
-              <w:t xml:space="preserve">Textual description of the object (e.g. </w:t>
-            </w:r>
-            <w:proofErr w:type="spellStart"/>
-            <w:r>
-              <w:t>TableA.ColumnB</w:t>
-            </w:r>
-            <w:proofErr w:type="spellEnd"/>
-            <w:r>
-              <w:t>)</w:t>
+              <w:t>Textual description of the object (e.g. TableA.ColumnB)</w:t>
             </w:r>
           </w:p>
         </w:tc>
@@ -2280,11 +2023,9 @@
             <w:r>
               <w:t>[</w:t>
             </w:r>
-            <w:proofErr w:type="spellStart"/>
             <w:r>
               <w:t>DroppedIn</w:t>
             </w:r>
-            <w:proofErr w:type="spellEnd"/>
             <w:r>
               <w:t>]</w:t>
             </w:r>
@@ -2307,11 +2048,9 @@
       <w:pPr>
         <w:pStyle w:val="Heading3"/>
       </w:pPr>
-      <w:proofErr w:type="spellStart"/>
       <w:r>
         <w:t>ComponentHost</w:t>
       </w:r>
-      <w:proofErr w:type="spellEnd"/>
     </w:p>
     <w:tbl>
       <w:tblPr>
@@ -2330,13 +2069,8 @@
           </w:tcPr>
           <w:p>
             <w:r>
-              <w:t>*</w:t>
+              <w:t>*ComponentID</w:t>
             </w:r>
-            <w:proofErr w:type="spellStart"/>
-            <w:r>
-              <w:t>ComponentID</w:t>
-            </w:r>
-            <w:proofErr w:type="spellEnd"/>
           </w:p>
         </w:tc>
         <w:tc>
@@ -2357,13 +2091,8 @@
           </w:tcPr>
           <w:p>
             <w:r>
-              <w:t>*</w:t>
+              <w:t>*HostID</w:t>
             </w:r>
-            <w:proofErr w:type="spellStart"/>
-            <w:r>
-              <w:t>HostID</w:t>
-            </w:r>
-            <w:proofErr w:type="spellEnd"/>
           </w:p>
         </w:tc>
         <w:tc>
@@ -2418,15 +2147,7 @@
         <w:t xml:space="preserve">Data structures are maintained through transactional changes to the catalog structures.  For instance, an insert into the </w:t>
       </w:r>
       <w:r>
-        <w:t xml:space="preserve">Component and </w:t>
-      </w:r>
-      <w:proofErr w:type="spellStart"/>
-      <w:r>
-        <w:t>ComponentHost</w:t>
-      </w:r>
-      <w:proofErr w:type="spellEnd"/>
-      <w:r>
-        <w:t xml:space="preserve"> structures may result in a new component (e.g. Column Buffer) being constructed within that a host.  </w:t>
+        <w:t xml:space="preserve">Component and ComponentHost structures may result in a new component (e.g. Column Buffer) being constructed within that a host.  </w:t>
       </w:r>
     </w:p>
     <w:p>
@@ -2439,23 +2160,7 @@
     </w:p>
     <w:p>
       <w:r>
-        <w:t xml:space="preserve">Removal of component instances is done by setting the </w:t>
-      </w:r>
-      <w:proofErr w:type="spellStart"/>
-      <w:r>
-        <w:t>DroppedIn</w:t>
-      </w:r>
-      <w:proofErr w:type="spellEnd"/>
-      <w:r>
-        <w:t xml:space="preserve"> column to the current revision indicating removal.  Later, before the log cycles, it is first inspected for </w:t>
-      </w:r>
-      <w:proofErr w:type="spellStart"/>
-      <w:r>
-        <w:t>DroppedIn</w:t>
-      </w:r>
-      <w:proofErr w:type="spellEnd"/>
-      <w:r>
-        <w:t xml:space="preserve"> entries, and if found, the component is actually removed and the actual component removed (because it is not possible to recover or snapshot past the end of the log).</w:t>
+        <w:t>Removal of component instances is done by setting the DroppedIn column to the current revision indicating removal.  Later, before the log cycles, it is first inspected for DroppedIn entries, and if found, the component is actually removed and the actual component removed (because it is not possible to recover or snapshot past the end of the log).</w:t>
       </w:r>
     </w:p>
     <w:p>
@@ -2472,16 +2177,11 @@
       </w:r>
     </w:p>
     <w:p>
-      <w:proofErr w:type="gramStart"/>
       <w:r>
         <w:t>Caching of low cardinality columns in the client engine</w:t>
       </w:r>
       <w:r>
-        <w:t>.</w:t>
-      </w:r>
-      <w:proofErr w:type="gramEnd"/>
-      <w:r>
-        <w:t xml:space="preserve">  Extreme being all buffers in client, server(s) doing just storage</w:t>
+        <w:t>.  Extreme being all buffers in client, server(s) doing just storage</w:t>
       </w:r>
     </w:p>
     <w:p>
@@ -2489,7 +2189,6 @@
         <w:pStyle w:val="Heading1"/>
       </w:pPr>
       <w:r>
-        <w:lastRenderedPageBreak/>
         <w:t>Storage</w:t>
       </w:r>
     </w:p>
@@ -2548,6 +2247,7 @@
         <w:pStyle w:val="Heading2"/>
       </w:pPr>
       <w:r>
+        <w:lastRenderedPageBreak/>
         <w:t>Logging Scheduler</w:t>
       </w:r>
     </w:p>
@@ -2768,10 +2468,7 @@
         <w:footnoteRef/>
       </w:r>
       <w:r>
-        <w:t xml:space="preserve"> </w:t>
-      </w:r>
-      <w:r>
-        <w:t>Note, due to the potentially high cost of detecting changes as a transaction grows increasingly stale, it may be advantageous to cache certain get operations.</w:t>
+        <w:t xml:space="preserve"> Note, due to the potentially high cost of detecting changes as a transaction grows increasingly stale, it may be advantageous to cache certain get operations.</w:t>
       </w:r>
       <w:r>
         <w:t xml:space="preserve">  </w:t>
@@ -2805,15 +2502,7 @@
         <w:footnoteRef/>
       </w:r>
       <w:r>
-        <w:t xml:space="preserve"> As mentioned previously, if we had opted for immediate writes, the </w:t>
-      </w:r>
-      <w:proofErr w:type="spellStart"/>
-      <w:r>
-        <w:t>Transactor</w:t>
-      </w:r>
-      <w:proofErr w:type="spellEnd"/>
-      <w:r>
-        <w:t xml:space="preserve"> would be a centralized component.</w:t>
+        <w:t xml:space="preserve"> As mentioned previously, if we had opted for immediate writes, the Transactor would be a centralized component.</w:t>
       </w:r>
     </w:p>
   </w:footnote>
@@ -2829,25 +2518,7 @@
         <w:footnoteRef/>
       </w:r>
       <w:r>
-        <w:t xml:space="preserve"> </w:t>
-      </w:r>
-      <w:r>
-        <w:t xml:space="preserve">There are scenarios where </w:t>
-      </w:r>
-      <w:r>
-        <w:t xml:space="preserve">keeping </w:t>
-      </w:r>
-      <w:r>
-        <w:t xml:space="preserve">a data file </w:t>
-      </w:r>
-      <w:r>
-        <w:t>is</w:t>
-      </w:r>
-      <w:r>
-        <w:t xml:space="preserve"> not even necessary or desirable</w:t>
-      </w:r>
-      <w:r>
-        <w:t>.  For instance, for a column that is insert-only, the log file and data files will be equivalent.</w:t>
+        <w:t xml:space="preserve"> There are scenarios where keeping a data file is not even necessary or desirable.  For instance, for a column that is insert-only, the log file and data files will be equivalent.</w:t>
       </w:r>
     </w:p>
   </w:footnote>
@@ -3171,6 +2842,119 @@
       </w:pPr>
     </w:lvl>
   </w:abstractNum>
+  <w:abstractNum w:abstractNumId="3">
+    <w:nsid w:val="7F8C6377"/>
+    <w:multiLevelType w:val="hybridMultilevel"/>
+    <w:tmpl w:val="556C6BDA"/>
+    <w:lvl w:ilvl="0" w:tplc="A8AA101C">
+      <w:start w:val="2"/>
+      <w:numFmt w:val="bullet"/>
+      <w:lvlText w:val=""/>
+      <w:lvlJc w:val="left"/>
+      <w:pPr>
+        <w:ind w:left="720" w:hanging="360"/>
+      </w:pPr>
+      <w:rPr>
+        <w:rFonts w:ascii="Symbol" w:eastAsiaTheme="minorHAnsi" w:hAnsi="Symbol" w:cstheme="minorBidi" w:hint="default"/>
+      </w:rPr>
+    </w:lvl>
+    <w:lvl w:ilvl="1" w:tplc="04090003">
+      <w:start w:val="1"/>
+      <w:numFmt w:val="bullet"/>
+      <w:lvlText w:val="o"/>
+      <w:lvlJc w:val="left"/>
+      <w:pPr>
+        <w:ind w:left="1440" w:hanging="360"/>
+      </w:pPr>
+      <w:rPr>
+        <w:rFonts w:ascii="Courier New" w:hAnsi="Courier New" w:cs="Courier New" w:hint="default"/>
+      </w:rPr>
+    </w:lvl>
+    <w:lvl w:ilvl="2" w:tplc="04090005" w:tentative="1">
+      <w:start w:val="1"/>
+      <w:numFmt w:val="bullet"/>
+      <w:lvlText w:val=""/>
+      <w:lvlJc w:val="left"/>
+      <w:pPr>
+        <w:ind w:left="2160" w:hanging="360"/>
+      </w:pPr>
+      <w:rPr>
+        <w:rFonts w:ascii="Wingdings" w:hAnsi="Wingdings" w:hint="default"/>
+      </w:rPr>
+    </w:lvl>
+    <w:lvl w:ilvl="3" w:tplc="04090001" w:tentative="1">
+      <w:start w:val="1"/>
+      <w:numFmt w:val="bullet"/>
+      <w:lvlText w:val=""/>
+      <w:lvlJc w:val="left"/>
+      <w:pPr>
+        <w:ind w:left="2880" w:hanging="360"/>
+      </w:pPr>
+      <w:rPr>
+        <w:rFonts w:ascii="Symbol" w:hAnsi="Symbol" w:hint="default"/>
+      </w:rPr>
+    </w:lvl>
+    <w:lvl w:ilvl="4" w:tplc="04090003" w:tentative="1">
+      <w:start w:val="1"/>
+      <w:numFmt w:val="bullet"/>
+      <w:lvlText w:val="o"/>
+      <w:lvlJc w:val="left"/>
+      <w:pPr>
+        <w:ind w:left="3600" w:hanging="360"/>
+      </w:pPr>
+      <w:rPr>
+        <w:rFonts w:ascii="Courier New" w:hAnsi="Courier New" w:cs="Courier New" w:hint="default"/>
+      </w:rPr>
+    </w:lvl>
+    <w:lvl w:ilvl="5" w:tplc="04090005" w:tentative="1">
+      <w:start w:val="1"/>
+      <w:numFmt w:val="bullet"/>
+      <w:lvlText w:val=""/>
+      <w:lvlJc w:val="left"/>
+      <w:pPr>
+        <w:ind w:left="4320" w:hanging="360"/>
+      </w:pPr>
+      <w:rPr>
+        <w:rFonts w:ascii="Wingdings" w:hAnsi="Wingdings" w:hint="default"/>
+      </w:rPr>
+    </w:lvl>
+    <w:lvl w:ilvl="6" w:tplc="04090001" w:tentative="1">
+      <w:start w:val="1"/>
+      <w:numFmt w:val="bullet"/>
+      <w:lvlText w:val=""/>
+      <w:lvlJc w:val="left"/>
+      <w:pPr>
+        <w:ind w:left="5040" w:hanging="360"/>
+      </w:pPr>
+      <w:rPr>
+        <w:rFonts w:ascii="Symbol" w:hAnsi="Symbol" w:hint="default"/>
+      </w:rPr>
+    </w:lvl>
+    <w:lvl w:ilvl="7" w:tplc="04090003" w:tentative="1">
+      <w:start w:val="1"/>
+      <w:numFmt w:val="bullet"/>
+      <w:lvlText w:val="o"/>
+      <w:lvlJc w:val="left"/>
+      <w:pPr>
+        <w:ind w:left="5760" w:hanging="360"/>
+      </w:pPr>
+      <w:rPr>
+        <w:rFonts w:ascii="Courier New" w:hAnsi="Courier New" w:cs="Courier New" w:hint="default"/>
+      </w:rPr>
+    </w:lvl>
+    <w:lvl w:ilvl="8" w:tplc="04090005" w:tentative="1">
+      <w:start w:val="1"/>
+      <w:numFmt w:val="bullet"/>
+      <w:lvlText w:val=""/>
+      <w:lvlJc w:val="left"/>
+      <w:pPr>
+        <w:ind w:left="6480" w:hanging="360"/>
+      </w:pPr>
+      <w:rPr>
+        <w:rFonts w:ascii="Wingdings" w:hAnsi="Wingdings" w:hint="default"/>
+      </w:rPr>
+    </w:lvl>
+  </w:abstractNum>
   <w:num w:numId="1">
     <w:abstractNumId w:val="0"/>
   </w:num>
@@ -3179,6 +2963,9 @@
   </w:num>
   <w:num w:numId="3">
     <w:abstractNumId w:val="2"/>
+  </w:num>
+  <w:num w:numId="4">
+    <w:abstractNumId w:val="3"/>
   </w:num>
 </w:numbering>
 </file>
@@ -4307,7 +4094,7 @@
 </file>
 
 <file path=customXml/itemProps1.xml><?xml version="1.0" encoding="utf-8"?>
-<ds:datastoreItem xmlns:ds="http://schemas.openxmlformats.org/officeDocument/2006/customXml" ds:itemID="{CB425317-B0DE-4A03-B66F-67553C8B867E}">
+<ds:datastoreItem xmlns:ds="http://schemas.openxmlformats.org/officeDocument/2006/customXml" ds:itemID="{0337486E-1509-485B-8A82-F30BD0FECAFE}">
   <ds:schemaRefs>
     <ds:schemaRef ds:uri="http://schemas.openxmlformats.org/officeDocument/2006/bibliography"/>
   </ds:schemaRefs>

</xml_diff>

<commit_message>
*BROKEN*  Split of Worker and Service; Client w/ Round-robin
git-svn-id: https://svn.alphora.com:8443/svn/Fastore/trunk@279 b30075cd-70d6-584e-9a73-6433d0c45435
</commit_message>
<xml_diff>
--- a/Documents/Fastore System Architecture.docx
+++ b/Documents/Fastore System Architecture.docx
@@ -20,7 +20,15 @@
     </w:p>
     <w:p>
       <w:r>
-        <w:t xml:space="preserve">The core concepts for Fastore resulted from consideration of how a columnar store, such as that proposed by the TransRelational Model as described by C.J. Date, could be provided in a way that performed well under an OLTP environment.  </w:t>
+        <w:t xml:space="preserve">The core concepts for Fastore resulted from consideration of how a columnar store, such as that proposed by the </w:t>
+      </w:r>
+      <w:proofErr w:type="spellStart"/>
+      <w:r>
+        <w:t>TransRelational</w:t>
+      </w:r>
+      <w:proofErr w:type="spellEnd"/>
+      <w:r>
+        <w:t xml:space="preserve"> Model as described by C.J. Date, could be provided in a way that performed well under an OLTP environment.  </w:t>
       </w:r>
     </w:p>
     <w:p>
@@ -83,10 +91,34 @@
     </w:p>
     <w:p>
       <w:r>
-        <w:t xml:space="preserve">In considering this, we realized that a technique we developed a couple years ago for another project we were working on, Kanvix, could be applied to solving this problem.  Specifically, given a B-Tree of values, how to provide a secondary identifier which could quickly reference </w:t>
-      </w:r>
-      <w:r>
-        <w:t>back to a given value without needing to duplicate that value.  In Kanvix we solved this with a hash</w:t>
+        <w:t xml:space="preserve">In considering this, we realized that a technique we developed a couple years ago for another project </w:t>
+      </w:r>
+      <w:proofErr w:type="gramStart"/>
+      <w:r>
+        <w:t>we</w:t>
+      </w:r>
+      <w:proofErr w:type="gramEnd"/>
+      <w:r>
+        <w:t xml:space="preserve"> were working on, </w:t>
+      </w:r>
+      <w:proofErr w:type="spellStart"/>
+      <w:r>
+        <w:t>Kanvix</w:t>
+      </w:r>
+      <w:proofErr w:type="spellEnd"/>
+      <w:r>
+        <w:t xml:space="preserve">, could be applied to solving this problem.  Specifically, given a B-Tree of values, how to provide a secondary identifier which could quickly reference </w:t>
+      </w:r>
+      <w:r>
+        <w:t xml:space="preserve">back to a given value without needing to duplicate that value.  In </w:t>
+      </w:r>
+      <w:proofErr w:type="spellStart"/>
+      <w:r>
+        <w:t>Kanvix</w:t>
+      </w:r>
+      <w:proofErr w:type="spellEnd"/>
+      <w:r>
+        <w:t xml:space="preserve"> we solved this with a hash</w:t>
       </w:r>
       <w:r>
         <w:t xml:space="preserve"> </w:t>
@@ -126,11 +158,16 @@
     </w:p>
     <w:p>
       <w:r>
-        <w:t xml:space="preserve">In Kanvix, each Row ID constituted a unique entry whereas in this case, columns in general may have multiple rows with the same value.  To address this, we realized that we could nest a key-only B-Tree or hash set within each value entry.  For a disk based solution, the root node of an embedded B-Tree could, </w:t>
-      </w:r>
-      <w:r>
         <w:lastRenderedPageBreak/>
-        <w:t>for instance, actually be embedded directly in the data portion of the value B-Tree.  But what are the implications for the by-row structure.  It turns out</w:t>
+        <w:t xml:space="preserve">In </w:t>
+      </w:r>
+      <w:proofErr w:type="spellStart"/>
+      <w:r>
+        <w:t>Kanvix</w:t>
+      </w:r>
+      <w:proofErr w:type="spellEnd"/>
+      <w:r>
+        <w:t>, each Row ID constituted a unique entry whereas in this case, columns in general may have multiple rows with the same value.  To address this, we realized that we could nest a key-only B-Tree or hash set within each value entry.  For a disk based solution, the root node of an embedded B-Tree could, for instance, actually be embedded directly in the data portion of the value B-Tree.  But what are the implications for the by-row structure.  It turns out</w:t>
       </w:r>
       <w:r>
         <w:t xml:space="preserve"> that</w:t>
@@ -166,7 +203,15 @@
     </w:p>
     <w:p>
       <w:r>
-        <w:t xml:space="preserve">All of these promising results, however, were shadowed by the fact that they were exclusively in-memory.  It was clear to us that all columnar storage systems suffer from the tuple data locality problem, only to be overcome by undesirable redundancy.  In other words, if our structures were stored on a hard disk, they would perform somewhat more poorly than a standard tuple store for heavy row reconstruction tasks due to the random read nature.  We did realize, however, that the approach does have the advantage of being able to schedule significant IO in advance because we know rowIDs.  For instance, if ranging over a Last Name column, we can </w:t>
+        <w:t xml:space="preserve">All of these promising results, however, were shadowed by the fact that they were exclusively in-memory.  It was clear to us that all columnar storage systems suffer from the tuple data locality problem, only to be overcome by undesirable redundancy.  In other words, if our structures were stored on a hard disk, they would perform somewhat more poorly than a standard tuple store for heavy row reconstruction tasks due to the random read nature.  We did realize, however, that the approach does have the advantage of being able to schedule significant IO in advance because we know </w:t>
+      </w:r>
+      <w:proofErr w:type="spellStart"/>
+      <w:r>
+        <w:t>rowIDs</w:t>
+      </w:r>
+      <w:proofErr w:type="spellEnd"/>
+      <w:r>
+        <w:t xml:space="preserve">.  For instance, if ranging over a Last Name column, we can </w:t>
       </w:r>
       <w:r>
         <w:t>Range Seek</w:t>
@@ -188,7 +233,15 @@
     </w:p>
     <w:p>
       <w:r>
-        <w:t>There are basically two reasons to rely on hard disks drives (HDDs) rather than memory: persistence and capacity.  Until computers have such architecture as to provide persistent main memory, most database systems will have the requirement that they persist data to “permanent” storage.</w:t>
+        <w:t xml:space="preserve">There are basically two reasons to rely on hard disks drives (HDDs) rather than memory: persistence and capacity.  Until computers have such architecture as to provide persistent main memory, most database systems will have the requirement that they </w:t>
+      </w:r>
+      <w:proofErr w:type="gramStart"/>
+      <w:r>
+        <w:t>persist</w:t>
+      </w:r>
+      <w:proofErr w:type="gramEnd"/>
+      <w:r>
+        <w:t xml:space="preserve"> data to “permanent” storage.</w:t>
       </w:r>
       <w:r>
         <w:t xml:space="preserve">  The requirements around the other disk usage scenario, capacity, have changed significantly in recent years, however.  Not only has 64bit architecture become the norm, allowing much better addressability of large amounts of memory, the price of RAM has shrunk to the point that it is economical to load even a low-end server with dozens of GB or RAM.  At this point for instance, if capacity were considered alone, it wouldn’t make sense to use disk-based storage until the data size surpasses 96GB.</w:t>
@@ -224,7 +277,15 @@
         <w:t xml:space="preserve">The approach we arrived at was to keep </w:t>
       </w:r>
       <w:r>
-        <w:t>lightweight column buffers in memory and to push changes to disk mostly in the background.  DBMS scenarios that don’t involve synchronizing knowledge do not actually have the requirement that data be persisted before the client can move to the next operation.  This fact is heavily utilized by the current crop of “NoSQL” systems which provide “fire and forget” update statements for those scenarios where durability is not required in order to continue</w:t>
+        <w:t>lightweight column buffers in memory and to push changes to disk mostly in the background.  DBMS scenarios that don’t involve synchronizing knowledge do not actually have the requirement that data be persisted before the client can move to the next operation.  This fact is heavily utilized by the current crop of “</w:t>
+      </w:r>
+      <w:proofErr w:type="spellStart"/>
+      <w:r>
+        <w:t>NoSQL</w:t>
+      </w:r>
+      <w:proofErr w:type="spellEnd"/>
+      <w:r>
+        <w:t>” systems which provide “fire and forget” update statements for those scenarios where durability is not required in order to continue</w:t>
       </w:r>
       <w:r>
         <w:rPr>
@@ -399,7 +460,12 @@
         <w:t>s</w:t>
       </w:r>
       <w:r>
-        <w:t xml:space="preserve"> and it became clear to us that if we wanted performance </w:t>
+        <w:t xml:space="preserve"> a</w:t>
+      </w:r>
+      <w:bookmarkStart w:id="0" w:name="_GoBack"/>
+      <w:bookmarkEnd w:id="0"/>
+      <w:r>
+        <w:t xml:space="preserve">nd it became clear to us that if we wanted performance </w:t>
       </w:r>
       <w:r>
         <w:t xml:space="preserve">comparable to </w:t>
@@ -431,12 +497,12 @@
         <w:pStyle w:val="Heading2"/>
       </w:pPr>
       <w:r>
+        <w:t>Column Buffer</w:t>
+      </w:r>
+    </w:p>
+    <w:p>
+      <w:r>
         <w:lastRenderedPageBreak/>
-        <w:t>Column Buffer</w:t>
-      </w:r>
-    </w:p>
-    <w:p>
-      <w:r>
         <w:t>It is this concept</w:t>
       </w:r>
       <w:r>
@@ -464,7 +530,15 @@
         <w:t>Stash</w:t>
       </w:r>
       <w:r>
-        <w:t>, which is the primary B-Tree or other such structure as well as the by-rowID secondary structure</w:t>
+        <w:t>, which is the primary B-Tree or other such structure as well as the by-</w:t>
+      </w:r>
+      <w:proofErr w:type="spellStart"/>
+      <w:r>
+        <w:t>rowID</w:t>
+      </w:r>
+      <w:proofErr w:type="spellEnd"/>
+      <w:r>
+        <w:t xml:space="preserve"> secondary structure</w:t>
       </w:r>
       <w:r>
         <w:t>,</w:t>
@@ -507,8 +581,6 @@
       <w:r>
         <w:t>Stash</w:t>
       </w:r>
-      <w:bookmarkStart w:id="0" w:name="_GoBack"/>
-      <w:bookmarkEnd w:id="0"/>
       <w:r>
         <w:t xml:space="preserve"> Implementation</w:t>
       </w:r>
@@ -593,7 +665,15 @@
         </w:numPr>
       </w:pPr>
       <w:r>
-        <w:t>Patricia-trie – for similar strings.</w:t>
+        <w:t>Patricia-</w:t>
+      </w:r>
+      <w:proofErr w:type="spellStart"/>
+      <w:r>
+        <w:t>trie</w:t>
+      </w:r>
+      <w:proofErr w:type="spellEnd"/>
+      <w:r>
+        <w:t xml:space="preserve"> – for similar strings.</w:t>
       </w:r>
     </w:p>
     <w:p>
@@ -613,12 +693,25 @@
         <w:pStyle w:val="Heading3"/>
       </w:pPr>
       <w:r>
-        <w:t>Scaling on IndexOf</w:t>
-      </w:r>
-    </w:p>
-    <w:p>
-      <w:r>
-        <w:t>For types where scale applies, in most cases it is possible to achieve better than binary search performance, by predicting a better split point.  This is done by scaling the index domain proportionately to the value domain.  For example, if searching for the value R, in the list { B, G, L, Q, R, X }, one can scale the difference in the letter domain (X – B) by the number of entries (6).  When searching for R, we can then correctly predict a split index of 5.  The worst case for this method is when the values are least evenly distributed, for example if the values increased exponentially.  Exponential increase is unsustainable for more than a few items, however, so it is in general a far better heuristic for range splitting.</w:t>
+        <w:t xml:space="preserve">Scaling on </w:t>
+      </w:r>
+      <w:proofErr w:type="spellStart"/>
+      <w:r>
+        <w:t>IndexOf</w:t>
+      </w:r>
+      <w:proofErr w:type="spellEnd"/>
+    </w:p>
+    <w:p>
+      <w:r>
+        <w:t xml:space="preserve">For types where scale applies, in most cases it is possible to achieve better than binary search performance, by predicting a better split point.  This is done by scaling the index domain proportionately to the value domain.  For example, if searching for the value R, in the list </w:t>
+      </w:r>
+      <w:proofErr w:type="gramStart"/>
+      <w:r>
+        <w:t>{ B</w:t>
+      </w:r>
+      <w:proofErr w:type="gramEnd"/>
+      <w:r>
+        <w:t>, G, L, Q, R, X }, one can scale the difference in the letter domain (X – B) by the number of entries (6).  When searching for R, we can then correctly predict a split index of 5.  The worst case for this method is when the values are least evenly distributed, for example if the values increased exponentially.  Exponential increase is unsustainable for more than a few items, however, so it is in general a far better heuristic for range splitting.</w:t>
       </w:r>
     </w:p>
     <w:p>
@@ -626,7 +719,15 @@
         <w:t xml:space="preserve">Multiple variations of this method have been built in Fastore, one which </w:t>
       </w:r>
       <w:r>
-        <w:t>applies this method overly successively split ranges, like as in the binary search, and another which only applies the scale method initially over the entire array, then performs a linear search in the appropriate direction.  The latter, called the TargetedIndexOf, is based on the premise that for small arrays it is faster to do a linear search anyway.  Tests show that in most cases, the scale search hits within 2 items.</w:t>
+        <w:t xml:space="preserve">applies this method overly successively split ranges, like as in the binary search, and another which only applies the scale method initially over the entire array, then performs a linear search in the appropriate direction.  The latter, called the </w:t>
+      </w:r>
+      <w:proofErr w:type="spellStart"/>
+      <w:r>
+        <w:t>TargetedIndexOf</w:t>
+      </w:r>
+      <w:proofErr w:type="spellEnd"/>
+      <w:r>
+        <w:t>, is based on the premise that for small arrays it is faster to do a linear search anyway.  Tests show that in most cases, the scale search hits within 2 items.</w:t>
       </w:r>
     </w:p>
     <w:p>
@@ -634,12 +735,12 @@
         <w:pStyle w:val="Heading1"/>
       </w:pPr>
       <w:r>
+        <w:t>Transaction Management</w:t>
+      </w:r>
+    </w:p>
+    <w:p>
+      <w:r>
         <w:lastRenderedPageBreak/>
-        <w:t>Transaction Management</w:t>
-      </w:r>
-    </w:p>
-    <w:p>
-      <w:r>
         <w:t>The Column Buffer thus provides for atomic operations within the internal structures of a single column, but clearly this leaves the problem of providing full</w:t>
       </w:r>
       <w:r>
@@ -827,7 +928,6 @@
         <w:pStyle w:val="Heading2"/>
       </w:pPr>
       <w:r>
-        <w:lastRenderedPageBreak/>
         <w:t>Transaction Manager API</w:t>
       </w:r>
     </w:p>
@@ -848,6 +948,7 @@
           </w:tcPr>
           <w:p>
             <w:r>
+              <w:lastRenderedPageBreak/>
               <w:t>Start() : TID</w:t>
             </w:r>
           </w:p>
@@ -1010,7 +1111,15 @@
         <w:t xml:space="preserve">  Changes from all transactions must be kept and tracked centrally.  Committing is low cost, merely a matter of removing the undo information from the centralized tracking agent.  Synchronization between the buffer and other modules must occur at the change application level, more granular than the revision.</w:t>
       </w:r>
       <w:r>
-        <w:t xml:space="preserve">  Collisions would be detected at the point that changes are first applied, so long running transactions could have significant blocking effects on other transactions.</w:t>
+        <w:t xml:space="preserve">  Collisions would be detected at the point that changes are first </w:t>
+      </w:r>
+      <w:proofErr w:type="gramStart"/>
+      <w:r>
+        <w:t>applied,</w:t>
+      </w:r>
+      <w:proofErr w:type="gramEnd"/>
+      <w:r>
+        <w:t xml:space="preserve"> so long running transactions could have significant blocking effects on other transactions.</w:t>
       </w:r>
     </w:p>
     <w:p>
@@ -1073,11 +1182,11 @@
         <w:t xml:space="preserve">  Another issue was that changes need to be applied from the transaction to the buffer atomically, yet the buffer’s Column Stash enforces size limits in order to minimize stalling.  We realized that we could solve both of these problems through a mechanism in the Column Buffer, which provides the atomicity.  During the time that the changes are being applied to the stash (in sized blocks), requests from other transactions are provided transparency through auto-undo applied at the </w:t>
       </w:r>
       <w:r>
-        <w:t xml:space="preserve">change </w:t>
+        <w:t xml:space="preserve">change level.  In order to reduce the commit time, these changes </w:t>
       </w:r>
       <w:r>
         <w:lastRenderedPageBreak/>
-        <w:t xml:space="preserve">level.  In order to reduce the commit time, these changes can be pre-applied before entering the critical section (but not committed), so that during the commit, the buffer merely has to release the pending delta transactions. This is essentially the </w:t>
+        <w:t xml:space="preserve">can be pre-applied before entering the critical section (but not committed), so that during the commit, the buffer merely has to release the pending delta transactions. This is essentially the </w:t>
       </w:r>
       <w:r>
         <w:t>same process that would be necessary under the immediate write strategy, but limited to commit time.</w:t>
@@ -1151,7 +1260,15 @@
         </w:numPr>
       </w:pPr>
       <w:r>
-        <w:t>Transaction Started – TransactionManager.Start() -&gt; TID</w:t>
+        <w:t xml:space="preserve">Transaction Started – </w:t>
+      </w:r>
+      <w:proofErr w:type="spellStart"/>
+      <w:r>
+        <w:t>TransactionManager.Start</w:t>
+      </w:r>
+      <w:proofErr w:type="spellEnd"/>
+      <w:r>
+        <w:t>() -&gt; TID</w:t>
       </w:r>
     </w:p>
     <w:p>
@@ -1196,7 +1313,15 @@
         </w:numPr>
       </w:pPr>
       <w:r>
-        <w:t xml:space="preserve">Get data – BufferManager.Get…(TID) -&gt; </w:t>
+        <w:t xml:space="preserve">Get data – </w:t>
+      </w:r>
+      <w:proofErr w:type="spellStart"/>
+      <w:r>
+        <w:t>BufferManager.Get</w:t>
+      </w:r>
+      <w:proofErr w:type="spellEnd"/>
+      <w:r>
+        <w:t xml:space="preserve">…(TID) -&gt; </w:t>
       </w:r>
       <w:r>
         <w:t xml:space="preserve">data, </w:t>
@@ -1225,8 +1350,29 @@
           <w:numId w:val="3"/>
         </w:numPr>
       </w:pPr>
-      <w:r>
-        <w:t>Serializable: Detect read collissions – ColumnRevisor.Detect(TID, data, rev)</w:t>
+      <w:proofErr w:type="spellStart"/>
+      <w:r>
+        <w:t>Serializable</w:t>
+      </w:r>
+      <w:proofErr w:type="spellEnd"/>
+      <w:r>
+        <w:t xml:space="preserve">: Detect read </w:t>
+      </w:r>
+      <w:proofErr w:type="spellStart"/>
+      <w:r>
+        <w:t>collissions</w:t>
+      </w:r>
+      <w:proofErr w:type="spellEnd"/>
+      <w:r>
+        <w:t xml:space="preserve"> – </w:t>
+      </w:r>
+      <w:proofErr w:type="spellStart"/>
+      <w:r>
+        <w:t>ColumnRevisor.Detect</w:t>
+      </w:r>
+      <w:proofErr w:type="spellEnd"/>
+      <w:r>
+        <w:t>(TID, data, rev)</w:t>
       </w:r>
     </w:p>
     <w:p>
@@ -1244,7 +1390,15 @@
         <w:t>Roll</w:t>
       </w:r>
       <w:r>
-        <w:t xml:space="preserve">back results to origin revision – ColumnRevisor.Revise(TID, </w:t>
+        <w:t xml:space="preserve">back results to origin revision – </w:t>
+      </w:r>
+      <w:proofErr w:type="spellStart"/>
+      <w:r>
+        <w:t>ColumnRevisor.Revise</w:t>
+      </w:r>
+      <w:proofErr w:type="spellEnd"/>
+      <w:r>
+        <w:t xml:space="preserve">(TID, </w:t>
       </w:r>
       <w:r>
         <w:t xml:space="preserve">data, </w:t>
@@ -1262,7 +1416,15 @@
         </w:numPr>
       </w:pPr>
       <w:r>
-        <w:t>Re-apply transaction’s changes – Transactor.Reapply(data) -&gt; data</w:t>
+        <w:t xml:space="preserve">Re-apply transaction’s changes – </w:t>
+      </w:r>
+      <w:proofErr w:type="spellStart"/>
+      <w:r>
+        <w:t>Transactor.Reapply</w:t>
+      </w:r>
+      <w:proofErr w:type="spellEnd"/>
+      <w:r>
+        <w:t>(data) -&gt; data</w:t>
       </w:r>
     </w:p>
     <w:p>
@@ -1277,7 +1439,39 @@
         <w:t>Track read cells</w:t>
       </w:r>
       <w:r>
-        <w:t xml:space="preserve"> if serializable – Transactor.AddRead(ColID, RowID)</w:t>
+        <w:t xml:space="preserve"> if </w:t>
+      </w:r>
+      <w:proofErr w:type="spellStart"/>
+      <w:r>
+        <w:t>serializable</w:t>
+      </w:r>
+      <w:proofErr w:type="spellEnd"/>
+      <w:r>
+        <w:t xml:space="preserve"> – </w:t>
+      </w:r>
+      <w:proofErr w:type="spellStart"/>
+      <w:r>
+        <w:t>Transactor.AddRead</w:t>
+      </w:r>
+      <w:proofErr w:type="spellEnd"/>
+      <w:r>
+        <w:t>(</w:t>
+      </w:r>
+      <w:proofErr w:type="spellStart"/>
+      <w:r>
+        <w:t>ColID</w:t>
+      </w:r>
+      <w:proofErr w:type="spellEnd"/>
+      <w:r>
+        <w:t xml:space="preserve">, </w:t>
+      </w:r>
+      <w:proofErr w:type="spellStart"/>
+      <w:r>
+        <w:t>RowID</w:t>
+      </w:r>
+      <w:proofErr w:type="spellEnd"/>
+      <w:r>
+        <w:t>)</w:t>
       </w:r>
     </w:p>
     <w:p>
@@ -1301,7 +1495,15 @@
         </w:numPr>
       </w:pPr>
       <w:r>
-        <w:t>Track writes – Transactor.AddChanges(batch)</w:t>
+        <w:t xml:space="preserve">Track writes – </w:t>
+      </w:r>
+      <w:proofErr w:type="spellStart"/>
+      <w:r>
+        <w:t>Transactor.AddChanges</w:t>
+      </w:r>
+      <w:proofErr w:type="spellEnd"/>
+      <w:r>
+        <w:t>(batch)</w:t>
       </w:r>
     </w:p>
     <w:p>
@@ -1313,8 +1515,29 @@
         </w:numPr>
       </w:pPr>
       <w:r>
-        <w:t>Pre-detect conflicts – ColumnRevisor.Detect(TID, Transactor.Changes) -&gt; detectRev</w:t>
-      </w:r>
+        <w:t xml:space="preserve">Pre-detect conflicts – </w:t>
+      </w:r>
+      <w:proofErr w:type="spellStart"/>
+      <w:r>
+        <w:t>ColumnRevisor.Detect</w:t>
+      </w:r>
+      <w:proofErr w:type="spellEnd"/>
+      <w:r>
+        <w:t xml:space="preserve">(TID, </w:t>
+      </w:r>
+      <w:proofErr w:type="spellStart"/>
+      <w:r>
+        <w:t>Transactor.Changes</w:t>
+      </w:r>
+      <w:proofErr w:type="spellEnd"/>
+      <w:r>
+        <w:t xml:space="preserve">) -&gt; </w:t>
+      </w:r>
+      <w:proofErr w:type="spellStart"/>
+      <w:r>
+        <w:t>detectRev</w:t>
+      </w:r>
+      <w:proofErr w:type="spellEnd"/>
     </w:p>
     <w:p>
       <w:pPr>
@@ -1331,10 +1554,26 @@
         <w:t>apply</w:t>
       </w:r>
       <w:r>
-        <w:t xml:space="preserve"> changes – ColumnBuffer.</w:t>
-      </w:r>
-      <w:r>
-        <w:t>PreApply(TID, Transactor.Changes)</w:t>
+        <w:t xml:space="preserve"> changes – </w:t>
+      </w:r>
+      <w:proofErr w:type="spellStart"/>
+      <w:r>
+        <w:t>ColumnBuffer.</w:t>
+      </w:r>
+      <w:r>
+        <w:t>PreApply</w:t>
+      </w:r>
+      <w:proofErr w:type="spellEnd"/>
+      <w:r>
+        <w:t xml:space="preserve">(TID, </w:t>
+      </w:r>
+      <w:proofErr w:type="spellStart"/>
+      <w:r>
+        <w:t>Transactor.Changes</w:t>
+      </w:r>
+      <w:proofErr w:type="spellEnd"/>
+      <w:r>
+        <w:t>)</w:t>
       </w:r>
     </w:p>
     <w:p>
@@ -1346,7 +1585,23 @@
         </w:numPr>
       </w:pPr>
       <w:r>
-        <w:t>Pre-store changes – ColumnStore.PreStore(TID, Transactor.Changes)</w:t>
+        <w:t xml:space="preserve">Pre-store changes – </w:t>
+      </w:r>
+      <w:proofErr w:type="spellStart"/>
+      <w:r>
+        <w:t>ColumnStore.PreStore</w:t>
+      </w:r>
+      <w:proofErr w:type="spellEnd"/>
+      <w:r>
+        <w:t xml:space="preserve">(TID, </w:t>
+      </w:r>
+      <w:proofErr w:type="spellStart"/>
+      <w:r>
+        <w:t>Transactor.Changes</w:t>
+      </w:r>
+      <w:proofErr w:type="spellEnd"/>
+      <w:r>
+        <w:t>)</w:t>
       </w:r>
     </w:p>
     <w:p>
@@ -1358,8 +1613,21 @@
         </w:numPr>
       </w:pPr>
       <w:r>
-        <w:t>Prepare transaction – TransactionManager.Prepare(TID) -&gt; commitRev</w:t>
-      </w:r>
+        <w:t xml:space="preserve">Prepare transaction – </w:t>
+      </w:r>
+      <w:proofErr w:type="spellStart"/>
+      <w:r>
+        <w:t>TransactionManager.Prepare</w:t>
+      </w:r>
+      <w:proofErr w:type="spellEnd"/>
+      <w:r>
+        <w:t xml:space="preserve">(TID) -&gt; </w:t>
+      </w:r>
+      <w:proofErr w:type="spellStart"/>
+      <w:r>
+        <w:t>commitRev</w:t>
+      </w:r>
+      <w:proofErr w:type="spellEnd"/>
     </w:p>
     <w:p>
       <w:pPr>
@@ -1370,7 +1638,31 @@
         </w:numPr>
       </w:pPr>
       <w:r>
-        <w:t>Detect conflicts – ColumnRevisor.Detect(TID, detectRev, Transactor.Changes)</w:t>
+        <w:t xml:space="preserve">Detect conflicts – </w:t>
+      </w:r>
+      <w:proofErr w:type="spellStart"/>
+      <w:r>
+        <w:t>ColumnRevisor.Detect</w:t>
+      </w:r>
+      <w:proofErr w:type="spellEnd"/>
+      <w:r>
+        <w:t xml:space="preserve">(TID, </w:t>
+      </w:r>
+      <w:proofErr w:type="spellStart"/>
+      <w:r>
+        <w:t>detectRev</w:t>
+      </w:r>
+      <w:proofErr w:type="spellEnd"/>
+      <w:r>
+        <w:t xml:space="preserve">, </w:t>
+      </w:r>
+      <w:proofErr w:type="spellStart"/>
+      <w:r>
+        <w:t>Transactor.Changes</w:t>
+      </w:r>
+      <w:proofErr w:type="spellEnd"/>
+      <w:r>
+        <w:t>)</w:t>
       </w:r>
     </w:p>
     <w:p>
@@ -1382,13 +1674,39 @@
         </w:numPr>
       </w:pPr>
       <w:r>
-        <w:t xml:space="preserve">Start storage sync – ColumnStore.BeginStore(TID, Transactor.Changes, </w:t>
-      </w:r>
-      <w:r>
-        <w:t xml:space="preserve">otherColumnIDs, </w:t>
-      </w:r>
-      <w:r>
-        <w:t>commitRev)</w:t>
+        <w:t xml:space="preserve">Start storage sync – </w:t>
+      </w:r>
+      <w:proofErr w:type="spellStart"/>
+      <w:r>
+        <w:t>ColumnStore.BeginStore</w:t>
+      </w:r>
+      <w:proofErr w:type="spellEnd"/>
+      <w:r>
+        <w:t xml:space="preserve">(TID, </w:t>
+      </w:r>
+      <w:proofErr w:type="spellStart"/>
+      <w:r>
+        <w:t>Transactor.Changes</w:t>
+      </w:r>
+      <w:proofErr w:type="spellEnd"/>
+      <w:r>
+        <w:t xml:space="preserve">, </w:t>
+      </w:r>
+      <w:proofErr w:type="spellStart"/>
+      <w:r>
+        <w:t>otherColumnIDs</w:t>
+      </w:r>
+      <w:proofErr w:type="spellEnd"/>
+      <w:r>
+        <w:t xml:space="preserve">, </w:t>
+      </w:r>
+      <w:proofErr w:type="spellStart"/>
+      <w:r>
+        <w:t>commitRev</w:t>
+      </w:r>
+      <w:proofErr w:type="spellEnd"/>
+      <w:r>
+        <w:t>)</w:t>
       </w:r>
     </w:p>
     <w:p>
@@ -1400,7 +1718,23 @@
         </w:numPr>
       </w:pPr>
       <w:r>
-        <w:t>Apply changes – ColumnBuffer.Apply(TID, Transactor.Changes)</w:t>
+        <w:t xml:space="preserve">Apply changes – </w:t>
+      </w:r>
+      <w:proofErr w:type="spellStart"/>
+      <w:r>
+        <w:t>ColumnBuffer.Apply</w:t>
+      </w:r>
+      <w:proofErr w:type="spellEnd"/>
+      <w:r>
+        <w:t xml:space="preserve">(TID, </w:t>
+      </w:r>
+      <w:proofErr w:type="spellStart"/>
+      <w:r>
+        <w:t>Transactor.Changes</w:t>
+      </w:r>
+      <w:proofErr w:type="spellEnd"/>
+      <w:r>
+        <w:t>)</w:t>
       </w:r>
     </w:p>
     <w:p>
@@ -1412,8 +1746,15 @@
         </w:numPr>
       </w:pPr>
       <w:r>
-        <w:lastRenderedPageBreak/>
-        <w:t>Commit transaction – TransactionManager.Commit(TID)</w:t>
+        <w:t xml:space="preserve">Commit transaction – </w:t>
+      </w:r>
+      <w:proofErr w:type="spellStart"/>
+      <w:r>
+        <w:t>TransactionManager.Commit</w:t>
+      </w:r>
+      <w:proofErr w:type="spellEnd"/>
+      <w:r>
+        <w:t>(TID)</w:t>
       </w:r>
     </w:p>
     <w:p>
@@ -1425,27 +1766,40 @@
         </w:numPr>
       </w:pPr>
       <w:r>
-        <w:t>Complete storage sync – ColumnStore.Join(TID)</w:t>
+        <w:t xml:space="preserve">Complete storage sync – </w:t>
+      </w:r>
+      <w:proofErr w:type="spellStart"/>
+      <w:r>
+        <w:t>ColumnStore.Join</w:t>
+      </w:r>
+      <w:proofErr w:type="spellEnd"/>
+      <w:r>
+        <w:t>(TID)</w:t>
       </w:r>
     </w:p>
     <w:p>
       <w:pPr>
         <w:pStyle w:val="Heading2"/>
       </w:pPr>
+      <w:proofErr w:type="spellStart"/>
       <w:r>
         <w:t>Transactor</w:t>
       </w:r>
-    </w:p>
-    <w:p>
-      <w:r>
+      <w:proofErr w:type="spellEnd"/>
+    </w:p>
+    <w:p>
+      <w:r>
+        <w:lastRenderedPageBreak/>
         <w:t xml:space="preserve">The </w:t>
       </w:r>
+      <w:proofErr w:type="spellStart"/>
       <w:r>
         <w:rPr>
           <w:i/>
         </w:rPr>
         <w:t>Transactor</w:t>
       </w:r>
+      <w:proofErr w:type="spellEnd"/>
       <w:r>
         <w:t xml:space="preserve"> is a </w:t>
       </w:r>
@@ -1462,7 +1816,15 @@
         <w:footnoteReference w:id="5"/>
       </w:r>
       <w:r>
-        <w:t xml:space="preserve">  The Transactor begins a transaction as a request to the centralized Transaction Manager, and commits transactions through comparable </w:t>
+        <w:t xml:space="preserve">  The </w:t>
+      </w:r>
+      <w:proofErr w:type="spellStart"/>
+      <w:r>
+        <w:t>Transactor</w:t>
+      </w:r>
+      <w:proofErr w:type="spellEnd"/>
+      <w:r>
+        <w:t xml:space="preserve"> begins a transaction as a request to the centralized Transaction Manager, and commits transactions through comparable </w:t>
       </w:r>
       <w:r>
         <w:t>requests, but otherwise operates</w:t>
@@ -1476,7 +1838,23 @@
     </w:p>
     <w:p>
       <w:r>
-        <w:t xml:space="preserve">To provide for fully serializable transactions, a transactor must keep track of the following: </w:t>
+        <w:t xml:space="preserve">To provide for fully </w:t>
+      </w:r>
+      <w:proofErr w:type="spellStart"/>
+      <w:r>
+        <w:t>serializable</w:t>
+      </w:r>
+      <w:proofErr w:type="spellEnd"/>
+      <w:r>
+        <w:t xml:space="preserve"> transactions, a </w:t>
+      </w:r>
+      <w:proofErr w:type="spellStart"/>
+      <w:r>
+        <w:t>transactor</w:t>
+      </w:r>
+      <w:proofErr w:type="spellEnd"/>
+      <w:r>
+        <w:t xml:space="preserve"> must keep track of the following: </w:t>
       </w:r>
     </w:p>
     <w:p>
@@ -1526,7 +1904,15 @@
     </w:p>
     <w:p>
       <w:r>
-        <w:t>The reason for tracking read cells is to detect conflicts between reads and data changes since the origin.  This is necessary for full serializability in order to ensure that all nothing that was read has changed, but can be relaxed for lower levels of transaction isolation.</w:t>
+        <w:t xml:space="preserve">The reason for tracking read cells is to detect conflicts between reads and data changes since the origin.  This is necessary for full </w:t>
+      </w:r>
+      <w:proofErr w:type="spellStart"/>
+      <w:r>
+        <w:t>serializability</w:t>
+      </w:r>
+      <w:proofErr w:type="spellEnd"/>
+      <w:r>
+        <w:t xml:space="preserve"> in order to ensure that all nothing that was read has changed, but can be relaxed for lower levels of transaction isolation.</w:t>
       </w:r>
     </w:p>
     <w:p>
@@ -1551,7 +1937,15 @@
         <w:t xml:space="preserve">  </w:t>
       </w:r>
       <w:r>
-        <w:t>Storage is discussed in detail further on, but suffice it to say for now that revisions form the basis for coordination of storage and other modules.</w:t>
+        <w:t xml:space="preserve">Storage is discussed in detail further on, but </w:t>
+      </w:r>
+      <w:proofErr w:type="gramStart"/>
+      <w:r>
+        <w:t>suffice</w:t>
+      </w:r>
+      <w:proofErr w:type="gramEnd"/>
+      <w:r>
+        <w:t xml:space="preserve"> it to say for now that revisions form the basis for coordination of storage and other modules.</w:t>
       </w:r>
     </w:p>
     <w:p>
@@ -1644,7 +2038,6 @@
     </w:p>
     <w:p>
       <w:r>
-        <w:lastRenderedPageBreak/>
         <w:t>The distribution scheme involves the following aspects:</w:t>
       </w:r>
     </w:p>
@@ -1657,7 +2050,10 @@
         </w:numPr>
       </w:pPr>
       <w:r>
-        <w:t>Components – components are the building blocks of the overall system (e.g. Column Buffers, Transaction Manager).</w:t>
+        <w:t xml:space="preserve">Topology – </w:t>
+      </w:r>
+      <w:r>
+        <w:t>overall description of which hosts, pods, and repositories exist across the distributed system.</w:t>
       </w:r>
     </w:p>
     <w:p>
@@ -1669,22 +2065,25 @@
         </w:numPr>
       </w:pPr>
       <w:r>
-        <w:t>Hosts</w:t>
-      </w:r>
-      <w:r>
-        <w:t xml:space="preserve"> – a </w:t>
-      </w:r>
-      <w:r>
-        <w:t>host is a</w:t>
-      </w:r>
-      <w:r>
-        <w:t xml:space="preserve"> </w:t>
-      </w:r>
-      <w:r>
-        <w:t xml:space="preserve">service </w:t>
-      </w:r>
-      <w:r>
-        <w:t>container for any number of components.</w:t>
+        <w:t>Host</w:t>
+      </w:r>
+      <w:r>
+        <w:t xml:space="preserve"> – a host </w:t>
+      </w:r>
+      <w:r>
+        <w:t xml:space="preserve">conceptually corresponds to a single server and </w:t>
+      </w:r>
+      <w:r>
+        <w:t xml:space="preserve">is a container for </w:t>
+      </w:r>
+      <w:r>
+        <w:t>a certain number of pods, as well as a manger of pessimistic locks and a manager of the topology</w:t>
+      </w:r>
+      <w:r>
+        <w:t>.</w:t>
+      </w:r>
+      <w:r>
+        <w:t xml:space="preserve">  </w:t>
       </w:r>
     </w:p>
     <w:p>
@@ -1696,16 +2095,17 @@
         </w:numPr>
       </w:pPr>
       <w:r>
-        <w:t xml:space="preserve">Catalog – data that each </w:t>
-      </w:r>
-      <w:r>
-        <w:t>host</w:t>
-      </w:r>
-      <w:r>
-        <w:t xml:space="preserve"> must provide which describe all of the components and their </w:t>
-      </w:r>
-      <w:r>
-        <w:t>containing host identifiers</w:t>
+        <w:lastRenderedPageBreak/>
+        <w:t>Pod</w:t>
+      </w:r>
+      <w:r>
+        <w:t xml:space="preserve"> – </w:t>
+      </w:r>
+      <w:r>
+        <w:t>a container for any number of column repositories</w:t>
+      </w:r>
+      <w:r>
+        <w:t xml:space="preserve"> which conceptually corresponds to certain hardware resources (e.g. network port, processor core, disk channel)</w:t>
       </w:r>
       <w:r>
         <w:t>.</w:t>
@@ -1720,12 +2120,13 @@
         </w:numPr>
       </w:pPr>
       <w:r>
-        <w:t>Topology – service which expose catalog information in a useful manner</w:t>
-      </w:r>
-    </w:p>
-    <w:p>
-      <w:r>
-        <w:t>Components include:</w:t>
+        <w:t>Repository</w:t>
+      </w:r>
+      <w:r>
+        <w:t xml:space="preserve"> – </w:t>
+      </w:r>
+      <w:r>
+        <w:t>transaction logging and buffering of a single column within a pod.</w:t>
       </w:r>
     </w:p>
     <w:p>
@@ -1737,7 +2138,7 @@
         </w:numPr>
       </w:pPr>
       <w:r>
-        <w:t>Column Buffer</w:t>
+        <w:t>Client – Coordinates with hosts and pods to provide transaction processing, distributed reads, and topology maintenance.</w:t>
       </w:r>
     </w:p>
     <w:p>
@@ -1749,7 +2150,16 @@
         </w:numPr>
       </w:pPr>
       <w:r>
-        <w:t>Column Store</w:t>
+        <w:t xml:space="preserve">Service – operating system </w:t>
+      </w:r>
+      <w:r>
+        <w:t>process</w:t>
+      </w:r>
+      <w:r>
+        <w:t xml:space="preserve">; </w:t>
+      </w:r>
+      <w:r>
+        <w:t>essentially the implementation of a logical host.</w:t>
       </w:r>
     </w:p>
     <w:p>
@@ -1761,7 +2171,16 @@
         </w:numPr>
       </w:pPr>
       <w:r>
-        <w:t>Column Revisor</w:t>
+        <w:t xml:space="preserve">Worker – </w:t>
+      </w:r>
+      <w:r>
+        <w:t>worker thread associated with specific hardware resources – a CPU core, memory, and a log file</w:t>
+      </w:r>
+      <w:r>
+        <w:t>; essentially the implementation of a pod</w:t>
+      </w:r>
+      <w:r>
+        <w:t>.</w:t>
       </w:r>
     </w:p>
     <w:p>
@@ -1773,89 +2192,7 @@
         </w:numPr>
       </w:pPr>
       <w:r>
-        <w:t>Column Revisor Cache</w:t>
-      </w:r>
-    </w:p>
-    <w:p>
-      <w:pPr>
-        <w:pStyle w:val="ListParagraph"/>
-        <w:numPr>
-          <w:ilvl w:val="0"/>
-          <w:numId w:val="2"/>
-        </w:numPr>
-      </w:pPr>
-      <w:r>
-        <w:t>Lock Manager</w:t>
-      </w:r>
-    </w:p>
-    <w:p>
-      <w:pPr>
-        <w:pStyle w:val="ListParagraph"/>
-        <w:numPr>
-          <w:ilvl w:val="0"/>
-          <w:numId w:val="2"/>
-        </w:numPr>
-      </w:pPr>
-      <w:r>
-        <w:t>Transaction Manager</w:t>
-      </w:r>
-    </w:p>
-    <w:p>
-      <w:pPr>
-        <w:pStyle w:val="ListParagraph"/>
-        <w:numPr>
-          <w:ilvl w:val="0"/>
-          <w:numId w:val="2"/>
-        </w:numPr>
-      </w:pPr>
-      <w:r>
-        <w:t>ID Generator</w:t>
-      </w:r>
-    </w:p>
-    <w:p>
-      <w:pPr>
-        <w:pStyle w:val="ListParagraph"/>
-        <w:numPr>
-          <w:ilvl w:val="0"/>
-          <w:numId w:val="2"/>
-        </w:numPr>
-      </w:pPr>
-      <w:r>
-        <w:t>ID Generator Cache</w:t>
-      </w:r>
-    </w:p>
-    <w:p>
-      <w:r>
-        <w:t>Each Host</w:t>
-      </w:r>
-      <w:r>
-        <w:t xml:space="preserve"> contains a data and log storage manager which is shared by all components hosted therein.</w:t>
-      </w:r>
-    </w:p>
-    <w:p>
-      <w:r>
-        <w:t xml:space="preserve">Because all </w:t>
-      </w:r>
-      <w:r>
-        <w:t>hosts</w:t>
-      </w:r>
-      <w:r>
-        <w:t xml:space="preserve"> within a cluster share a replica of the catalog, a client may be initialized by pointing to and querying any of the </w:t>
-      </w:r>
-      <w:r>
-        <w:t>hosts</w:t>
-      </w:r>
-      <w:r>
-        <w:t xml:space="preserve"> in the cluster.  All requests into a </w:t>
-      </w:r>
-      <w:r>
-        <w:t>Host</w:t>
-      </w:r>
-      <w:r>
-        <w:t xml:space="preserve"> include a topology revision</w:t>
-      </w:r>
-      <w:r>
-        <w:t xml:space="preserve"> number which must match the revision number of the target or an error will occur and the nodes will need to sync.</w:t>
+        <w:t>Hive – the name for all services associated with a given topology</w:t>
       </w:r>
     </w:p>
     <w:p>
@@ -1863,7 +2200,55 @@
         <w:pStyle w:val="Heading2"/>
       </w:pPr>
       <w:r>
-        <w:t>Catalog Structures</w:t>
+        <w:t>Sharding</w:t>
+      </w:r>
+    </w:p>
+    <w:p>
+      <w:r>
+        <w:t xml:space="preserve">Fastore will not initially have </w:t>
+      </w:r>
+      <w:proofErr w:type="spellStart"/>
+      <w:r>
+        <w:t>sharding</w:t>
+      </w:r>
+      <w:proofErr w:type="spellEnd"/>
+      <w:r>
+        <w:t xml:space="preserve"> (horizontal partitioning), though the architecture for such is relatively straight forward.  There will be a need to logically identify and expose </w:t>
+      </w:r>
+      <w:proofErr w:type="spellStart"/>
+      <w:r>
+        <w:t>BTree</w:t>
+      </w:r>
+      <w:proofErr w:type="spellEnd"/>
+      <w:r>
+        <w:t xml:space="preserve"> leaves for the reverse reference structure.</w:t>
+      </w:r>
+    </w:p>
+    <w:p>
+      <w:pPr>
+        <w:pStyle w:val="Heading2"/>
+      </w:pPr>
+      <w:r>
+        <w:t>Logical and Physical Schema</w:t>
+      </w:r>
+    </w:p>
+    <w:p>
+      <w:r>
+        <w:t xml:space="preserve">Metadata are maintained both at the logical and physical level.  A column is created logically through standard updates to </w:t>
+      </w:r>
+      <w:r>
+        <w:t>designated</w:t>
+      </w:r>
+      <w:r>
+        <w:t xml:space="preserve"> catalog structures – reserved columns.  For instance, an insert into the Column table describes a logical column.  A logical column, however, is of no use without description of one or more repositories for that column in the physical topology.</w:t>
+      </w:r>
+    </w:p>
+    <w:p>
+      <w:pPr>
+        <w:pStyle w:val="Heading2"/>
+      </w:pPr>
+      <w:r>
+        <w:t>Catalog Structure</w:t>
       </w:r>
     </w:p>
     <w:p>
@@ -1871,37 +2256,103 @@
         <w:pStyle w:val="Heading3"/>
       </w:pPr>
       <w:r>
-        <w:t>Host</w:t>
+        <w:t>Column</w:t>
       </w:r>
     </w:p>
     <w:tbl>
       <w:tblPr>
-        <w:tblStyle w:val="TableGrid"/>
+        <w:tblStyle w:val="LightShading-Accent1"/>
         <w:tblW w:w="0" w:type="auto"/>
         <w:tblLook w:val="04A0" w:firstRow="1" w:lastRow="0" w:firstColumn="1" w:lastColumn="0" w:noHBand="0" w:noVBand="1"/>
       </w:tblPr>
       <w:tblGrid>
-        <w:gridCol w:w="1638"/>
-        <w:gridCol w:w="7938"/>
+        <w:gridCol w:w="1860"/>
+        <w:gridCol w:w="619"/>
+        <w:gridCol w:w="7097"/>
       </w:tblGrid>
       <w:tr>
+        <w:trPr>
+          <w:cnfStyle w:val="100000000000" w:firstRow="1" w:lastRow="0" w:firstColumn="0" w:lastColumn="0" w:oddVBand="0" w:evenVBand="0" w:oddHBand="0" w:evenHBand="0" w:firstRowFirstColumn="0" w:firstRowLastColumn="0" w:lastRowFirstColumn="0" w:lastRowLastColumn="0"/>
+        </w:trPr>
         <w:tc>
           <w:tcPr>
-            <w:tcW w:w="1638" w:type="dxa"/>
+            <w:cnfStyle w:val="001000000000" w:firstRow="0" w:lastRow="0" w:firstColumn="1" w:lastColumn="0" w:oddVBand="0" w:evenVBand="0" w:oddHBand="0" w:evenHBand="0" w:firstRowFirstColumn="0" w:firstRowLastColumn="0" w:lastRowFirstColumn="0" w:lastRowLastColumn="0"/>
+            <w:tcW w:w="1860" w:type="dxa"/>
           </w:tcPr>
           <w:p>
             <w:r>
-              <w:t>*ID</w:t>
+              <w:t>Name</w:t>
             </w:r>
           </w:p>
         </w:tc>
         <w:tc>
           <w:tcPr>
-            <w:tcW w:w="7938" w:type="dxa"/>
+            <w:tcW w:w="619" w:type="dxa"/>
+          </w:tcPr>
+          <w:p>
+            <w:pPr>
+              <w:cnfStyle w:val="100000000000" w:firstRow="1" w:lastRow="0" w:firstColumn="0" w:lastColumn="0" w:oddVBand="0" w:evenVBand="0" w:oddHBand="0" w:evenHBand="0" w:firstRowFirstColumn="0" w:firstRowLastColumn="0" w:lastRowFirstColumn="0" w:lastRowLastColumn="0"/>
+            </w:pPr>
+            <w:r>
+              <w:t>ID</w:t>
+            </w:r>
+          </w:p>
+        </w:tc>
+        <w:tc>
+          <w:tcPr>
+            <w:tcW w:w="7097" w:type="dxa"/>
+          </w:tcPr>
+          <w:p>
+            <w:pPr>
+              <w:cnfStyle w:val="100000000000" w:firstRow="1" w:lastRow="0" w:firstColumn="0" w:lastColumn="0" w:oddVBand="0" w:evenVBand="0" w:oddHBand="0" w:evenHBand="0" w:firstRowFirstColumn="0" w:firstRowLastColumn="0" w:lastRowFirstColumn="0" w:lastRowLastColumn="0"/>
+            </w:pPr>
+            <w:r>
+              <w:t>Description</w:t>
+            </w:r>
+          </w:p>
+        </w:tc>
+      </w:tr>
+      <w:tr>
+        <w:trPr>
+          <w:cnfStyle w:val="000000100000" w:firstRow="0" w:lastRow="0" w:firstColumn="0" w:lastColumn="0" w:oddVBand="0" w:evenVBand="0" w:oddHBand="1" w:evenHBand="0" w:firstRowFirstColumn="0" w:firstRowLastColumn="0" w:lastRowFirstColumn="0" w:lastRowLastColumn="0"/>
+        </w:trPr>
+        <w:tc>
+          <w:tcPr>
+            <w:cnfStyle w:val="001000000000" w:firstRow="0" w:lastRow="0" w:firstColumn="1" w:lastColumn="0" w:oddVBand="0" w:evenVBand="0" w:oddHBand="0" w:evenHBand="0" w:firstRowFirstColumn="0" w:firstRowLastColumn="0" w:lastRowFirstColumn="0" w:lastRowLastColumn="0"/>
+            <w:tcW w:w="1860" w:type="dxa"/>
           </w:tcPr>
           <w:p>
             <w:r>
-              <w:t>Unique host number</w:t>
+              <w:t>Column.</w:t>
+            </w:r>
+            <w:r>
+              <w:t>ID</w:t>
+            </w:r>
+          </w:p>
+        </w:tc>
+        <w:tc>
+          <w:tcPr>
+            <w:tcW w:w="619" w:type="dxa"/>
+          </w:tcPr>
+          <w:p>
+            <w:pPr>
+              <w:cnfStyle w:val="000000100000" w:firstRow="0" w:lastRow="0" w:firstColumn="0" w:lastColumn="0" w:oddVBand="0" w:evenVBand="0" w:oddHBand="1" w:evenHBand="0" w:firstRowFirstColumn="0" w:firstRowLastColumn="0" w:lastRowFirstColumn="0" w:lastRowLastColumn="0"/>
+            </w:pPr>
+            <w:r>
+              <w:t>0</w:t>
+            </w:r>
+          </w:p>
+        </w:tc>
+        <w:tc>
+          <w:tcPr>
+            <w:tcW w:w="7097" w:type="dxa"/>
+          </w:tcPr>
+          <w:p>
+            <w:pPr>
+              <w:cnfStyle w:val="000000100000" w:firstRow="0" w:lastRow="0" w:firstColumn="0" w:lastColumn="0" w:oddVBand="0" w:evenVBand="0" w:oddHBand="1" w:evenHBand="0" w:firstRowFirstColumn="0" w:firstRowLastColumn="0" w:lastRowFirstColumn="0" w:lastRowLastColumn="0"/>
+            </w:pPr>
+            <w:r>
+              <w:t>Column instance number</w:t>
             </w:r>
           </w:p>
         </w:tc>
@@ -1909,63 +2360,101 @@
       <w:tr>
         <w:tc>
           <w:tcPr>
-            <w:tcW w:w="1638" w:type="dxa"/>
+            <w:cnfStyle w:val="001000000000" w:firstRow="0" w:lastRow="0" w:firstColumn="1" w:lastColumn="0" w:oddVBand="0" w:evenVBand="0" w:oddHBand="0" w:evenHBand="0" w:firstRowFirstColumn="0" w:firstRowLastColumn="0" w:lastRowFirstColumn="0" w:lastRowLastColumn="0"/>
+            <w:tcW w:w="1860" w:type="dxa"/>
           </w:tcPr>
           <w:p>
+            <w:proofErr w:type="spellStart"/>
             <w:r>
-              <w:t>Address</w:t>
+              <w:t>Column.</w:t>
+            </w:r>
+            <w:r>
+              <w:t>Name</w:t>
+            </w:r>
+            <w:proofErr w:type="spellEnd"/>
+          </w:p>
+        </w:tc>
+        <w:tc>
+          <w:tcPr>
+            <w:tcW w:w="619" w:type="dxa"/>
+          </w:tcPr>
+          <w:p>
+            <w:pPr>
+              <w:cnfStyle w:val="000000000000" w:firstRow="0" w:lastRow="0" w:firstColumn="0" w:lastColumn="0" w:oddVBand="0" w:evenVBand="0" w:oddHBand="0" w:evenHBand="0" w:firstRowFirstColumn="0" w:firstRowLastColumn="0" w:lastRowFirstColumn="0" w:lastRowLastColumn="0"/>
+            </w:pPr>
+            <w:r>
+              <w:t>1</w:t>
             </w:r>
           </w:p>
         </w:tc>
         <w:tc>
           <w:tcPr>
-            <w:tcW w:w="7938" w:type="dxa"/>
+            <w:tcW w:w="7097" w:type="dxa"/>
           </w:tcPr>
           <w:p>
+            <w:pPr>
+              <w:cnfStyle w:val="000000000000" w:firstRow="0" w:lastRow="0" w:firstColumn="0" w:lastColumn="0" w:oddVBand="0" w:evenVBand="0" w:oddHBand="0" w:evenHBand="0" w:firstRowFirstColumn="0" w:firstRowLastColumn="0" w:lastRowFirstColumn="0" w:lastRowLastColumn="0"/>
+            </w:pPr>
             <w:r>
-              <w:t>Network Address (should be a DNS name reachable from all end-points), may include a colon followed by a port number</w:t>
+              <w:t xml:space="preserve">Textual name of the object (e.g. </w:t>
+            </w:r>
+            <w:proofErr w:type="spellStart"/>
+            <w:r>
+              <w:t>TableA.ColumnB</w:t>
+            </w:r>
+            <w:proofErr w:type="spellEnd"/>
+            <w:r>
+              <w:t>)</w:t>
             </w:r>
           </w:p>
         </w:tc>
       </w:tr>
-    </w:tbl>
-    <w:p/>
-    <w:p>
-      <w:pPr>
-        <w:pStyle w:val="Heading3"/>
-      </w:pPr>
-      <w:r>
-        <w:t>Component</w:t>
-      </w:r>
-    </w:p>
-    <w:tbl>
-      <w:tblPr>
-        <w:tblStyle w:val="TableGrid"/>
-        <w:tblW w:w="0" w:type="auto"/>
-        <w:tblLook w:val="04A0" w:firstRow="1" w:lastRow="0" w:firstColumn="1" w:lastColumn="0" w:noHBand="0" w:noVBand="1"/>
-      </w:tblPr>
-      <w:tblGrid>
-        <w:gridCol w:w="1638"/>
-        <w:gridCol w:w="7938"/>
-      </w:tblGrid>
       <w:tr>
+        <w:trPr>
+          <w:cnfStyle w:val="000000100000" w:firstRow="0" w:lastRow="0" w:firstColumn="0" w:lastColumn="0" w:oddVBand="0" w:evenVBand="0" w:oddHBand="1" w:evenHBand="0" w:firstRowFirstColumn="0" w:firstRowLastColumn="0" w:lastRowFirstColumn="0" w:lastRowLastColumn="0"/>
+        </w:trPr>
         <w:tc>
           <w:tcPr>
-            <w:tcW w:w="1638" w:type="dxa"/>
+            <w:cnfStyle w:val="001000000000" w:firstRow="0" w:lastRow="0" w:firstColumn="1" w:lastColumn="0" w:oddVBand="0" w:evenVBand="0" w:oddHBand="0" w:evenHBand="0" w:firstRowFirstColumn="0" w:firstRowLastColumn="0" w:lastRowFirstColumn="0" w:lastRowLastColumn="0"/>
+            <w:tcW w:w="1860" w:type="dxa"/>
           </w:tcPr>
           <w:p>
+            <w:proofErr w:type="spellStart"/>
             <w:r>
-              <w:t>*ID</w:t>
+              <w:t>Column.</w:t>
+            </w:r>
+            <w:r>
+              <w:t>ValueType</w:t>
+            </w:r>
+            <w:proofErr w:type="spellEnd"/>
+          </w:p>
+        </w:tc>
+        <w:tc>
+          <w:tcPr>
+            <w:tcW w:w="619" w:type="dxa"/>
+          </w:tcPr>
+          <w:p>
+            <w:pPr>
+              <w:cnfStyle w:val="000000100000" w:firstRow="0" w:lastRow="0" w:firstColumn="0" w:lastColumn="0" w:oddVBand="0" w:evenVBand="0" w:oddHBand="1" w:evenHBand="0" w:firstRowFirstColumn="0" w:firstRowLastColumn="0" w:lastRowFirstColumn="0" w:lastRowLastColumn="0"/>
+            </w:pPr>
+            <w:r>
+              <w:t>2</w:t>
             </w:r>
           </w:p>
         </w:tc>
         <w:tc>
           <w:tcPr>
-            <w:tcW w:w="7938" w:type="dxa"/>
+            <w:tcW w:w="7097" w:type="dxa"/>
           </w:tcPr>
           <w:p>
+            <w:pPr>
+              <w:cnfStyle w:val="000000100000" w:firstRow="0" w:lastRow="0" w:firstColumn="0" w:lastColumn="0" w:oddVBand="0" w:evenVBand="0" w:oddHBand="1" w:evenHBand="0" w:firstRowFirstColumn="0" w:firstRowLastColumn="0" w:lastRowFirstColumn="0" w:lastRowLastColumn="0"/>
+            </w:pPr>
             <w:r>
-              <w:t>Unique component instance number</w:t>
+              <w:t xml:space="preserve">The </w:t>
+            </w:r>
+            <w:r>
+              <w:t>data type of the values in the column</w:t>
             </w:r>
           </w:p>
         </w:tc>
@@ -1973,156 +2462,171 @@
       <w:tr>
         <w:tc>
           <w:tcPr>
-            <w:tcW w:w="1638" w:type="dxa"/>
+            <w:cnfStyle w:val="001000000000" w:firstRow="0" w:lastRow="0" w:firstColumn="1" w:lastColumn="0" w:oddVBand="0" w:evenVBand="0" w:oddHBand="0" w:evenHBand="0" w:firstRowFirstColumn="0" w:firstRowLastColumn="0" w:lastRowFirstColumn="0" w:lastRowLastColumn="0"/>
+            <w:tcW w:w="1860" w:type="dxa"/>
           </w:tcPr>
           <w:p>
+            <w:proofErr w:type="spellStart"/>
             <w:r>
-              <w:t>Description</w:t>
+              <w:t>Column.</w:t>
+            </w:r>
+            <w:r>
+              <w:t>RowIDType</w:t>
+            </w:r>
+            <w:proofErr w:type="spellEnd"/>
+          </w:p>
+        </w:tc>
+        <w:tc>
+          <w:tcPr>
+            <w:tcW w:w="619" w:type="dxa"/>
+          </w:tcPr>
+          <w:p>
+            <w:pPr>
+              <w:cnfStyle w:val="000000000000" w:firstRow="0" w:lastRow="0" w:firstColumn="0" w:lastColumn="0" w:oddVBand="0" w:evenVBand="0" w:oddHBand="0" w:evenHBand="0" w:firstRowFirstColumn="0" w:firstRowLastColumn="0" w:lastRowFirstColumn="0" w:lastRowLastColumn="0"/>
+            </w:pPr>
+            <w:r>
+              <w:t>3</w:t>
             </w:r>
           </w:p>
         </w:tc>
         <w:tc>
           <w:tcPr>
-            <w:tcW w:w="7938" w:type="dxa"/>
+            <w:tcW w:w="7097" w:type="dxa"/>
           </w:tcPr>
           <w:p>
+            <w:pPr>
+              <w:cnfStyle w:val="000000000000" w:firstRow="0" w:lastRow="0" w:firstColumn="0" w:lastColumn="0" w:oddVBand="0" w:evenVBand="0" w:oddHBand="0" w:evenHBand="0" w:firstRowFirstColumn="0" w:firstRowLastColumn="0" w:lastRowFirstColumn="0" w:lastRowLastColumn="0"/>
+            </w:pPr>
             <w:r>
-              <w:t>Textual description of the object (e.g. TableA.ColumnB)</w:t>
+              <w:t>The data type of the row IDs for the column (and thus table)</w:t>
             </w:r>
           </w:p>
         </w:tc>
       </w:tr>
       <w:tr>
+        <w:trPr>
+          <w:cnfStyle w:val="000000100000" w:firstRow="0" w:lastRow="0" w:firstColumn="0" w:lastColumn="0" w:oddVBand="0" w:evenVBand="0" w:oddHBand="1" w:evenHBand="0" w:firstRowFirstColumn="0" w:firstRowLastColumn="0" w:lastRowFirstColumn="0" w:lastRowLastColumn="0"/>
+        </w:trPr>
         <w:tc>
           <w:tcPr>
-            <w:tcW w:w="1638" w:type="dxa"/>
+            <w:cnfStyle w:val="001000000000" w:firstRow="0" w:lastRow="0" w:firstColumn="1" w:lastColumn="0" w:oddVBand="0" w:evenVBand="0" w:oddHBand="0" w:evenHBand="0" w:firstRowFirstColumn="0" w:firstRowLastColumn="0" w:lastRowFirstColumn="0" w:lastRowLastColumn="0"/>
+            <w:tcW w:w="1860" w:type="dxa"/>
           </w:tcPr>
           <w:p>
+            <w:proofErr w:type="spellStart"/>
             <w:r>
-              <w:t>Type</w:t>
+              <w:t>Column.</w:t>
+            </w:r>
+            <w:r>
+              <w:t>IsUnique</w:t>
+            </w:r>
+            <w:proofErr w:type="spellEnd"/>
+          </w:p>
+        </w:tc>
+        <w:tc>
+          <w:tcPr>
+            <w:tcW w:w="619" w:type="dxa"/>
+          </w:tcPr>
+          <w:p>
+            <w:pPr>
+              <w:cnfStyle w:val="000000100000" w:firstRow="0" w:lastRow="0" w:firstColumn="0" w:lastColumn="0" w:oddVBand="0" w:evenVBand="0" w:oddHBand="1" w:evenHBand="0" w:firstRowFirstColumn="0" w:firstRowLastColumn="0" w:lastRowFirstColumn="0" w:lastRowLastColumn="0"/>
+            </w:pPr>
+            <w:r>
+              <w:t>4</w:t>
             </w:r>
           </w:p>
         </w:tc>
         <w:tc>
           <w:tcPr>
-            <w:tcW w:w="7938" w:type="dxa"/>
+            <w:tcW w:w="7097" w:type="dxa"/>
           </w:tcPr>
           <w:p>
+            <w:pPr>
+              <w:cnfStyle w:val="000000100000" w:firstRow="0" w:lastRow="0" w:firstColumn="0" w:lastColumn="0" w:oddVBand="0" w:evenVBand="0" w:oddHBand="1" w:evenHBand="0" w:firstRowFirstColumn="0" w:firstRowLastColumn="0" w:lastRowFirstColumn="0" w:lastRowLastColumn="0"/>
+            </w:pPr>
             <w:r>
-              <w:t>The component type</w:t>
-            </w:r>
-          </w:p>
-        </w:tc>
-      </w:tr>
-      <w:tr>
-        <w:tc>
-          <w:tcPr>
-            <w:tcW w:w="1638" w:type="dxa"/>
-          </w:tcPr>
-          <w:p>
-            <w:r>
-              <w:t>[</w:t>
-            </w:r>
-            <w:r>
-              <w:t>DroppedIn</w:t>
-            </w:r>
-            <w:r>
-              <w:t>]</w:t>
-            </w:r>
-          </w:p>
-        </w:tc>
-        <w:tc>
-          <w:tcPr>
-            <w:tcW w:w="7938" w:type="dxa"/>
-          </w:tcPr>
-          <w:p>
-            <w:r>
-              <w:t>The revision at which the component was dropped</w:t>
+              <w:t>True if each value in the table is unique</w:t>
             </w:r>
           </w:p>
         </w:tc>
       </w:tr>
     </w:tbl>
-    <w:p/>
+    <w:p>
+      <w:pPr>
+        <w:pStyle w:val="Heading2"/>
+      </w:pPr>
+      <w:r>
+        <w:t>Topology Updates</w:t>
+      </w:r>
+    </w:p>
+    <w:p>
+      <w:r>
+        <w:t>The topology is</w:t>
+      </w:r>
+      <w:r>
+        <w:t xml:space="preserve"> represented as a data structure that is synchronized between hosts via the host API.  A</w:t>
+      </w:r>
+      <w:r>
+        <w:t xml:space="preserve">ll hosts within </w:t>
+      </w:r>
+      <w:r>
+        <w:t>hive</w:t>
+      </w:r>
+      <w:r>
+        <w:t xml:space="preserve"> share a replica of the </w:t>
+      </w:r>
+      <w:r>
+        <w:t xml:space="preserve">topology.  The topology represents the </w:t>
+      </w:r>
+      <w:r>
+        <w:rPr>
+          <w:i/>
+        </w:rPr>
+        <w:t>desired</w:t>
+      </w:r>
+      <w:r>
+        <w:t xml:space="preserve"> topology, not the actual topology.  The actual realized topology is provided by the Topology Report, which is also synchronized between hosts.  Given a topology, each host works at moving toward that topology.  At any point when a milestone is reached towards achieving that target, or any other time the status of the host or one of its members changes, that host pushes a topology report update to the other hosts.  It is the Topology Report that the Client uses to determine which host(s) to use to satisfy a given payload.</w:t>
+      </w:r>
+    </w:p>
     <w:p>
       <w:pPr>
         <w:pStyle w:val="Heading3"/>
       </w:pPr>
       <w:r>
-        <w:t>ComponentHost</w:t>
-      </w:r>
-    </w:p>
-    <w:tbl>
-      <w:tblPr>
-        <w:tblStyle w:val="TableGrid"/>
-        <w:tblW w:w="0" w:type="auto"/>
-        <w:tblLook w:val="04A0" w:firstRow="1" w:lastRow="0" w:firstColumn="1" w:lastColumn="0" w:noHBand="0" w:noVBand="1"/>
-      </w:tblPr>
-      <w:tblGrid>
-        <w:gridCol w:w="1638"/>
-        <w:gridCol w:w="7938"/>
-      </w:tblGrid>
-      <w:tr>
-        <w:tc>
-          <w:tcPr>
-            <w:tcW w:w="1638" w:type="dxa"/>
-          </w:tcPr>
-          <w:p>
-            <w:r>
-              <w:t>*ComponentID</w:t>
-            </w:r>
-          </w:p>
-        </w:tc>
-        <w:tc>
-          <w:tcPr>
-            <w:tcW w:w="7938" w:type="dxa"/>
-          </w:tcPr>
-          <w:p>
-            <w:r>
-              <w:t>The ID of the component</w:t>
-            </w:r>
-          </w:p>
-        </w:tc>
-      </w:tr>
-      <w:tr>
-        <w:tc>
-          <w:tcPr>
-            <w:tcW w:w="1638" w:type="dxa"/>
-          </w:tcPr>
-          <w:p>
-            <w:r>
-              <w:t>*HostID</w:t>
-            </w:r>
-          </w:p>
-        </w:tc>
-        <w:tc>
-          <w:tcPr>
-            <w:tcW w:w="7938" w:type="dxa"/>
-          </w:tcPr>
-          <w:p>
-            <w:r>
-              <w:t>The ID of the servicing host</w:t>
-            </w:r>
-          </w:p>
-        </w:tc>
-      </w:tr>
-    </w:tbl>
-    <w:p/>
-    <w:p>
-      <w:r>
-        <w:t>A given component must occur in at least one host, may occur in multiple</w:t>
-      </w:r>
-      <w:r>
-        <w:t xml:space="preserve"> hosts</w:t>
-      </w:r>
-      <w:r>
-        <w:t xml:space="preserve">, but may not occur </w:t>
-      </w:r>
-      <w:r>
-        <w:t>more than once</w:t>
-      </w:r>
-      <w:r>
-        <w:t xml:space="preserve"> under a given host.</w:t>
+        <w:t>Column</w:t>
+      </w:r>
+      <w:r>
+        <w:t xml:space="preserve"> Relocation</w:t>
+      </w:r>
+    </w:p>
+    <w:p>
+      <w:r>
+        <w:lastRenderedPageBreak/>
+        <w:t xml:space="preserve">Relocation of </w:t>
+      </w:r>
+      <w:r>
+        <w:t>columns</w:t>
+      </w:r>
+      <w:r>
+        <w:t xml:space="preserve"> is performed through a </w:t>
+      </w:r>
+      <w:r>
+        <w:t>per-host worker</w:t>
+      </w:r>
+      <w:r>
+        <w:t xml:space="preserve"> process.  The </w:t>
+      </w:r>
+      <w:r>
+        <w:t xml:space="preserve">host to which the column is destined </w:t>
+      </w:r>
+      <w:r>
+        <w:t>requests data from one or more other hosts with the desired data and transposes that data to the needed frozen revision under which the migration began.</w:t>
+      </w:r>
+      <w:r>
+        <w:t xml:space="preserve">  Once fully replicated</w:t>
+      </w:r>
+      <w:r>
+        <w:t>, the target host indicates that the new column repository is online through a status change replicated through the report.  The source column then, once it recognizes that the targets are all satisfied, is free to remove the repository.  Note that the data and history must both be preserved in the transaction to a new column repository.</w:t>
       </w:r>
     </w:p>
     <w:p>
@@ -2130,79 +2634,39 @@
         <w:pStyle w:val="Heading2"/>
       </w:pPr>
       <w:r>
-        <w:t>Example Topology</w:t>
-      </w:r>
-    </w:p>
-    <w:p/>
+        <w:t>Notes on Distribution</w:t>
+      </w:r>
+    </w:p>
+    <w:p>
+      <w:r>
+        <w:t>Note that the architecture allows for scenarios where the clients themselves could also be hosts, for the purpose of caching certain columns.  In the extreme case of very low read/write ratio, and sufficient client memory, the entire database could be housed in each client.</w:t>
+      </w:r>
+    </w:p>
+    <w:p>
+      <w:pPr>
+        <w:pStyle w:val="Heading1"/>
+      </w:pPr>
+      <w:r>
+        <w:t>Storage</w:t>
+      </w:r>
+    </w:p>
     <w:p>
       <w:pPr>
         <w:pStyle w:val="Heading2"/>
       </w:pPr>
       <w:r>
-        <w:t>Data Structure Changes</w:t>
-      </w:r>
-    </w:p>
-    <w:p>
-      <w:r>
-        <w:t xml:space="preserve">Data structures are maintained through transactional changes to the catalog structures.  For instance, an insert into the </w:t>
-      </w:r>
-      <w:r>
-        <w:t xml:space="preserve">Component and ComponentHost structures may result in a new component (e.g. Column Buffer) being constructed within that a host.  </w:t>
-      </w:r>
-    </w:p>
-    <w:p>
-      <w:pPr>
-        <w:pStyle w:val="Heading3"/>
-      </w:pPr>
-      <w:r>
-        <w:t>Component Removal</w:t>
-      </w:r>
-    </w:p>
-    <w:p>
-      <w:r>
-        <w:t>Removal of component instances is done by setting the DroppedIn column to the current revision indicating removal.  Later, before the log cycles, it is first inspected for DroppedIn entries, and if found, the component is actually removed and the actual component removed (because it is not possible to recover or snapshot past the end of the log).</w:t>
-      </w:r>
-    </w:p>
-    <w:p>
-      <w:pPr>
-        <w:pStyle w:val="Heading3"/>
-      </w:pPr>
-      <w:r>
-        <w:t>Component Relocation</w:t>
-      </w:r>
-    </w:p>
-    <w:p>
-      <w:r>
-        <w:t>Relocation of components is performed through a balancing process.  The component is first included in the additional host.  Once fully replicated, it can be safely removed from the prior host.  Care must be taken to preserver history when moving Column Stores.</w:t>
-      </w:r>
-    </w:p>
-    <w:p>
-      <w:r>
-        <w:t>Caching of low cardinality columns in the client engine</w:t>
-      </w:r>
-      <w:r>
-        <w:t>.  Extreme being all buffers in client, server(s) doing just storage</w:t>
-      </w:r>
-    </w:p>
-    <w:p>
-      <w:pPr>
-        <w:pStyle w:val="Heading1"/>
-      </w:pPr>
-      <w:r>
-        <w:t>Storage</w:t>
-      </w:r>
-    </w:p>
-    <w:p>
-      <w:pPr>
-        <w:pStyle w:val="Heading2"/>
-      </w:pPr>
-      <w:r>
         <w:t>Asynchronous Data File Maintenance</w:t>
       </w:r>
     </w:p>
     <w:p>
       <w:r>
-        <w:t xml:space="preserve">The on-disk representation of a given column need not be maintained immediately because the column stash is the primary representation used by read operations.  The purpose of the on-disk </w:t>
+        <w:t xml:space="preserve">The on-disk representation of a given column need not be maintained immediately because the column </w:t>
+      </w:r>
+      <w:r>
+        <w:t>buffer</w:t>
+      </w:r>
+      <w:r>
+        <w:t xml:space="preserve"> is the primary representation used by read operations.  The purpose of the on-disk </w:t>
       </w:r>
       <w:r>
         <w:t xml:space="preserve">column </w:t>
@@ -2223,51 +2687,59 @@
         <w:t>.  The stored representation of the data is thus performed through a background process.</w:t>
       </w:r>
       <w:r>
-        <w:t xml:space="preserve">  When a significant amount of data is written, a checkpoint record is saved to the log to indicate </w:t>
-      </w:r>
-      <w:r>
-        <w:t>that recovery can commence from further in the log.</w:t>
+        <w:t xml:space="preserve">  When </w:t>
+      </w:r>
+      <w:r>
+        <w:t>the log file reaches a certain high-water threshold</w:t>
+      </w:r>
+      <w:r>
+        <w:t xml:space="preserve">, a checkpoint </w:t>
+      </w:r>
+      <w:r>
+        <w:t>is scheduled (for when system load is low)</w:t>
+      </w:r>
+      <w:r>
+        <w:t>.</w:t>
       </w:r>
     </w:p>
     <w:p>
       <w:pPr>
         <w:pStyle w:val="Heading2"/>
       </w:pPr>
-      <w:r>
-        <w:t>Data File Format</w:t>
-      </w:r>
-    </w:p>
-    <w:p>
-      <w:r>
-        <w:t>The stored data file is represented in highly condensed and compressed form since: a) the cost of performing the compression is acceptable given the background maintenance of the data store; and b) the data are intended to be read in a bulk fashion only at recovery.</w:t>
-      </w:r>
-    </w:p>
-    <w:p>
-      <w:pPr>
-        <w:pStyle w:val="Heading2"/>
-      </w:pPr>
-      <w:r>
-        <w:lastRenderedPageBreak/>
-        <w:t>Logging Scheduler</w:t>
-      </w:r>
-    </w:p>
-    <w:p>
-      <w:r>
-        <w:t>Scheduling logging IO involves a balance of throughput and latency.  On one hand, if each transaction were logged individually, the latency for the individual transaction would be minimized</w:t>
-      </w:r>
-      <w:r>
-        <w:t xml:space="preserve">.  However, if there are other transactions waiting to commit, such small individual IOs are inefficient because IO systems are tuned for certain sized payloads (~64KB), so it is often better to </w:t>
-      </w:r>
-      <w:r>
-        <w:t>commit a group</w:t>
-      </w:r>
-      <w:r>
-        <w:t xml:space="preserve"> of transactions at a time (aka Group Commit).  An ideal scheduling system, therefore, tunes for latency under light-load, but dynamically tunes for throughput under high load.</w:t>
-      </w:r>
-    </w:p>
-    <w:p>
-      <w:r>
-        <w:t>To accomplish this, the log scheduler employs the following rules when a modification occurs:</w:t>
+      <w:proofErr w:type="spellStart"/>
+      <w:r>
+        <w:t>Checkpointing</w:t>
+      </w:r>
+      <w:proofErr w:type="spellEnd"/>
+    </w:p>
+    <w:p>
+      <w:r>
+        <w:t>A checkpoint</w:t>
+      </w:r>
+      <w:r>
+        <w:t xml:space="preserve"> in Fastore is more like a backup in traditional DBMS terms.  During this process, the entire column buffer is dumped in a space efficient manner to a data file.  When this process is started, the buffer is put into read-only state so that concurrency is not an issue.  The file is written with a revision number header and passes through a compression step to minimize IO.  The dump file does not overwrite the previous </w:t>
+      </w:r>
+      <w:proofErr w:type="gramStart"/>
+      <w:r>
+        <w:t>dump,</w:t>
+      </w:r>
+      <w:proofErr w:type="gramEnd"/>
+      <w:r>
+        <w:t xml:space="preserve"> rather the system rotates between two files in case there is a problem during the write of the newer dump.</w:t>
+      </w:r>
+      <w:r>
+        <w:t xml:space="preserve">  The dump process loads the data in increments from the buffer so to allow other readers time slices within the data.</w:t>
+      </w:r>
+      <w:r>
+        <w:t xml:space="preserve">  The disk requirement for persisted data (not accounting for the transaction log) is thus 2 times the size of the value based memory representation minus compression.  </w:t>
+      </w:r>
+    </w:p>
+    <w:p>
+      <w:r>
+        <w:t xml:space="preserve">In the future, we may consider other </w:t>
+      </w:r>
+      <w:r>
+        <w:t>storage solutions including:</w:t>
       </w:r>
     </w:p>
     <w:p>
@@ -2279,6 +2751,61 @@
         </w:numPr>
       </w:pPr>
       <w:r>
+        <w:t>Using an external system to persist the data incrementally</w:t>
+      </w:r>
+    </w:p>
+    <w:p>
+      <w:pPr>
+        <w:pStyle w:val="ListParagraph"/>
+        <w:numPr>
+          <w:ilvl w:val="0"/>
+          <w:numId w:val="2"/>
+        </w:numPr>
+      </w:pPr>
+      <w:r>
+        <w:t xml:space="preserve">Storing only </w:t>
+      </w:r>
+      <w:r>
+        <w:t>delta information from more occasional dumps</w:t>
+      </w:r>
+    </w:p>
+    <w:p>
+      <w:pPr>
+        <w:pStyle w:val="Heading2"/>
+      </w:pPr>
+      <w:r>
+        <w:t>Logging Scheduler</w:t>
+      </w:r>
+    </w:p>
+    <w:p>
+      <w:r>
+        <w:lastRenderedPageBreak/>
+        <w:t>Scheduling logging IO involves a balance of throughput and latency.  On one hand, if each transaction were logged individually, the latency for the individual transaction would be minimized</w:t>
+      </w:r>
+      <w:r>
+        <w:t xml:space="preserve">.  However, if there are other transactions waiting to commit, such small individual IOs are inefficient because IO systems are tuned for certain sized payloads (~64KB), so it is often better to </w:t>
+      </w:r>
+      <w:r>
+        <w:t>commit a group</w:t>
+      </w:r>
+      <w:r>
+        <w:t xml:space="preserve"> of transactions at a time (aka Group Commit).  An ideal scheduling system, therefore, tunes for latency under light-load, but dynamically tunes for throughput under high load.</w:t>
+      </w:r>
+    </w:p>
+    <w:p>
+      <w:r>
+        <w:t>To accomplish this, the log scheduler employs the following rules when a modification occurs:</w:t>
+      </w:r>
+    </w:p>
+    <w:p>
+      <w:pPr>
+        <w:pStyle w:val="ListParagraph"/>
+        <w:numPr>
+          <w:ilvl w:val="0"/>
+          <w:numId w:val="2"/>
+        </w:numPr>
+      </w:pPr>
+      <w:r>
         <w:t>If no IO is pending, immediately schedule the IO</w:t>
       </w:r>
     </w:p>
@@ -2332,23 +2859,22 @@
     </w:p>
     <w:p>
       <w:pPr>
+        <w:pStyle w:val="ListParagraph"/>
+        <w:numPr>
+          <w:ilvl w:val="0"/>
+          <w:numId w:val="2"/>
+        </w:numPr>
+      </w:pPr>
+      <w:r>
+        <w:t>If explicitly requested to wait on a given revision, ensure that IO is scheduled</w:t>
+      </w:r>
+    </w:p>
+    <w:p>
+      <w:pPr>
         <w:pStyle w:val="Heading2"/>
       </w:pPr>
       <w:r>
         <w:t>Recovery Process</w:t>
-      </w:r>
-    </w:p>
-    <w:p>
-      <w:pPr>
-        <w:pStyle w:val="Heading1"/>
-      </w:pPr>
-      <w:r>
-        <w:t>Architecture</w:t>
-      </w:r>
-    </w:p>
-    <w:p>
-      <w:r>
-        <w:t>Engine…</w:t>
       </w:r>
     </w:p>
     <w:sectPr>
@@ -2502,7 +3028,15 @@
         <w:footnoteRef/>
       </w:r>
       <w:r>
-        <w:t xml:space="preserve"> As mentioned previously, if we had opted for immediate writes, the Transactor would be a centralized component.</w:t>
+        <w:t xml:space="preserve"> As mentioned previously, if we had opted for immediate writes, the </w:t>
+      </w:r>
+      <w:proofErr w:type="spellStart"/>
+      <w:r>
+        <w:t>Transactor</w:t>
+      </w:r>
+      <w:proofErr w:type="spellEnd"/>
+      <w:r>
+        <w:t xml:space="preserve"> would be a centralized component.</w:t>
       </w:r>
     </w:p>
   </w:footnote>
@@ -2518,7 +3052,13 @@
         <w:footnoteRef/>
       </w:r>
       <w:r>
-        <w:t xml:space="preserve"> There are scenarios where keeping a data file is not even necessary or desirable.  For instance, for a column that is insert-only, the log file and data files will be equivalent.</w:t>
+        <w:t xml:space="preserve"> There are scenarios where keeping a data file is not even necessary or desirable.  For instance, for a column that is insert-only, the log file and data files will be equivalent</w:t>
+      </w:r>
+      <w:r>
+        <w:t xml:space="preserve"> besides sequence</w:t>
+      </w:r>
+      <w:r>
+        <w:t>.</w:t>
       </w:r>
     </w:p>
   </w:footnote>
@@ -2975,7 +3515,7 @@
   <w:docDefaults>
     <w:rPrDefault>
       <w:rPr>
-        <w:rFonts w:asciiTheme="minorHAnsi" w:eastAsiaTheme="minorHAnsi" w:hAnsiTheme="minorHAnsi" w:cstheme="minorBidi"/>
+        <w:rFonts w:asciiTheme="minorHAnsi" w:eastAsiaTheme="minorEastAsia" w:hAnsiTheme="minorHAnsi" w:cstheme="minorBidi"/>
         <w:sz w:val="22"/>
         <w:szCs w:val="22"/>
         <w:lang w:val="en-US" w:eastAsia="en-US" w:bidi="ar-SA"/>
@@ -2983,7 +3523,7 @@
     </w:rPrDefault>
     <w:pPrDefault>
       <w:pPr>
-        <w:spacing w:after="200" w:line="276" w:lineRule="auto"/>
+        <w:spacing w:before="200" w:after="200" w:line="276" w:lineRule="auto"/>
       </w:pPr>
     </w:pPrDefault>
   </w:docDefaults>
@@ -3129,6 +3669,11 @@
   <w:style w:type="paragraph" w:default="1" w:styleId="Normal">
     <w:name w:val="Normal"/>
     <w:qFormat/>
+    <w:rsid w:val="00CD3EEB"/>
+    <w:rPr>
+      <w:sz w:val="20"/>
+      <w:szCs w:val="20"/>
+    </w:rPr>
   </w:style>
   <w:style w:type="paragraph" w:styleId="Heading1">
     <w:name w:val="heading 1"/>
@@ -3137,20 +3682,26 @@
     <w:link w:val="Heading1Char"/>
     <w:uiPriority w:val="9"/>
     <w:qFormat/>
-    <w:rsid w:val="00B84176"/>
+    <w:rsid w:val="00CD3EEB"/>
     <w:pPr>
-      <w:keepNext/>
-      <w:keepLines/>
-      <w:spacing w:before="480" w:after="0"/>
+      <w:pBdr>
+        <w:top w:val="single" w:sz="24" w:space="0" w:color="4F81BD" w:themeColor="accent1"/>
+        <w:left w:val="single" w:sz="24" w:space="0" w:color="4F81BD" w:themeColor="accent1"/>
+        <w:bottom w:val="single" w:sz="24" w:space="0" w:color="4F81BD" w:themeColor="accent1"/>
+        <w:right w:val="single" w:sz="24" w:space="0" w:color="4F81BD" w:themeColor="accent1"/>
+      </w:pBdr>
+      <w:shd w:val="clear" w:color="auto" w:fill="4F81BD" w:themeFill="accent1"/>
+      <w:spacing w:after="0"/>
       <w:outlineLvl w:val="0"/>
     </w:pPr>
     <w:rPr>
-      <w:rFonts w:asciiTheme="majorHAnsi" w:eastAsiaTheme="majorEastAsia" w:hAnsiTheme="majorHAnsi" w:cstheme="majorBidi"/>
       <w:b/>
       <w:bCs/>
-      <w:color w:val="365F91" w:themeColor="accent1" w:themeShade="BF"/>
-      <w:sz w:val="28"/>
-      <w:szCs w:val="28"/>
+      <w:caps/>
+      <w:color w:val="FFFFFF" w:themeColor="background1"/>
+      <w:spacing w:val="15"/>
+      <w:sz w:val="22"/>
+      <w:szCs w:val="22"/>
     </w:rPr>
   </w:style>
   <w:style w:type="paragraph" w:styleId="Heading2">
@@ -3161,20 +3712,23 @@
     <w:uiPriority w:val="9"/>
     <w:unhideWhenUsed/>
     <w:qFormat/>
-    <w:rsid w:val="00B84176"/>
+    <w:rsid w:val="00CD3EEB"/>
     <w:pPr>
-      <w:keepNext/>
-      <w:keepLines/>
-      <w:spacing w:before="200" w:after="0"/>
+      <w:pBdr>
+        <w:top w:val="single" w:sz="24" w:space="0" w:color="DBE5F1" w:themeColor="accent1" w:themeTint="33"/>
+        <w:left w:val="single" w:sz="24" w:space="0" w:color="DBE5F1" w:themeColor="accent1" w:themeTint="33"/>
+        <w:bottom w:val="single" w:sz="24" w:space="0" w:color="DBE5F1" w:themeColor="accent1" w:themeTint="33"/>
+        <w:right w:val="single" w:sz="24" w:space="0" w:color="DBE5F1" w:themeColor="accent1" w:themeTint="33"/>
+      </w:pBdr>
+      <w:shd w:val="clear" w:color="auto" w:fill="DBE5F1" w:themeFill="accent1" w:themeFillTint="33"/>
+      <w:spacing w:after="0"/>
       <w:outlineLvl w:val="1"/>
     </w:pPr>
     <w:rPr>
-      <w:rFonts w:asciiTheme="majorHAnsi" w:eastAsiaTheme="majorEastAsia" w:hAnsiTheme="majorHAnsi" w:cstheme="majorBidi"/>
-      <w:b/>
-      <w:bCs/>
-      <w:color w:val="4F81BD" w:themeColor="accent1"/>
-      <w:sz w:val="26"/>
-      <w:szCs w:val="26"/>
+      <w:caps/>
+      <w:spacing w:val="15"/>
+      <w:sz w:val="22"/>
+      <w:szCs w:val="22"/>
     </w:rPr>
   </w:style>
   <w:style w:type="paragraph" w:styleId="Heading3">
@@ -3185,18 +3739,162 @@
     <w:uiPriority w:val="9"/>
     <w:unhideWhenUsed/>
     <w:qFormat/>
-    <w:rsid w:val="0024644A"/>
+    <w:rsid w:val="00CD3EEB"/>
     <w:pPr>
-      <w:keepNext/>
-      <w:keepLines/>
-      <w:spacing w:before="200" w:after="0"/>
+      <w:pBdr>
+        <w:top w:val="single" w:sz="6" w:space="2" w:color="4F81BD" w:themeColor="accent1"/>
+        <w:left w:val="single" w:sz="6" w:space="2" w:color="4F81BD" w:themeColor="accent1"/>
+      </w:pBdr>
+      <w:spacing w:before="300" w:after="0"/>
       <w:outlineLvl w:val="2"/>
     </w:pPr>
     <w:rPr>
-      <w:rFonts w:asciiTheme="majorHAnsi" w:eastAsiaTheme="majorEastAsia" w:hAnsiTheme="majorHAnsi" w:cstheme="majorBidi"/>
-      <w:b/>
-      <w:bCs/>
-      <w:color w:val="4F81BD" w:themeColor="accent1"/>
+      <w:caps/>
+      <w:color w:val="243F60" w:themeColor="accent1" w:themeShade="7F"/>
+      <w:spacing w:val="15"/>
+      <w:sz w:val="22"/>
+      <w:szCs w:val="22"/>
+    </w:rPr>
+  </w:style>
+  <w:style w:type="paragraph" w:styleId="Heading4">
+    <w:name w:val="heading 4"/>
+    <w:basedOn w:val="Normal"/>
+    <w:next w:val="Normal"/>
+    <w:link w:val="Heading4Char"/>
+    <w:uiPriority w:val="9"/>
+    <w:semiHidden/>
+    <w:unhideWhenUsed/>
+    <w:qFormat/>
+    <w:rsid w:val="00CD3EEB"/>
+    <w:pPr>
+      <w:pBdr>
+        <w:top w:val="dotted" w:sz="6" w:space="2" w:color="4F81BD" w:themeColor="accent1"/>
+        <w:left w:val="dotted" w:sz="6" w:space="2" w:color="4F81BD" w:themeColor="accent1"/>
+      </w:pBdr>
+      <w:spacing w:before="300" w:after="0"/>
+      <w:outlineLvl w:val="3"/>
+    </w:pPr>
+    <w:rPr>
+      <w:caps/>
+      <w:color w:val="365F91" w:themeColor="accent1" w:themeShade="BF"/>
+      <w:spacing w:val="10"/>
+      <w:sz w:val="22"/>
+      <w:szCs w:val="22"/>
+    </w:rPr>
+  </w:style>
+  <w:style w:type="paragraph" w:styleId="Heading5">
+    <w:name w:val="heading 5"/>
+    <w:basedOn w:val="Normal"/>
+    <w:next w:val="Normal"/>
+    <w:link w:val="Heading5Char"/>
+    <w:uiPriority w:val="9"/>
+    <w:semiHidden/>
+    <w:unhideWhenUsed/>
+    <w:qFormat/>
+    <w:rsid w:val="00CD3EEB"/>
+    <w:pPr>
+      <w:pBdr>
+        <w:bottom w:val="single" w:sz="6" w:space="1" w:color="4F81BD" w:themeColor="accent1"/>
+      </w:pBdr>
+      <w:spacing w:before="300" w:after="0"/>
+      <w:outlineLvl w:val="4"/>
+    </w:pPr>
+    <w:rPr>
+      <w:caps/>
+      <w:color w:val="365F91" w:themeColor="accent1" w:themeShade="BF"/>
+      <w:spacing w:val="10"/>
+      <w:sz w:val="22"/>
+      <w:szCs w:val="22"/>
+    </w:rPr>
+  </w:style>
+  <w:style w:type="paragraph" w:styleId="Heading6">
+    <w:name w:val="heading 6"/>
+    <w:basedOn w:val="Normal"/>
+    <w:next w:val="Normal"/>
+    <w:link w:val="Heading6Char"/>
+    <w:uiPriority w:val="9"/>
+    <w:semiHidden/>
+    <w:unhideWhenUsed/>
+    <w:qFormat/>
+    <w:rsid w:val="00CD3EEB"/>
+    <w:pPr>
+      <w:pBdr>
+        <w:bottom w:val="dotted" w:sz="6" w:space="1" w:color="4F81BD" w:themeColor="accent1"/>
+      </w:pBdr>
+      <w:spacing w:before="300" w:after="0"/>
+      <w:outlineLvl w:val="5"/>
+    </w:pPr>
+    <w:rPr>
+      <w:caps/>
+      <w:color w:val="365F91" w:themeColor="accent1" w:themeShade="BF"/>
+      <w:spacing w:val="10"/>
+      <w:sz w:val="22"/>
+      <w:szCs w:val="22"/>
+    </w:rPr>
+  </w:style>
+  <w:style w:type="paragraph" w:styleId="Heading7">
+    <w:name w:val="heading 7"/>
+    <w:basedOn w:val="Normal"/>
+    <w:next w:val="Normal"/>
+    <w:link w:val="Heading7Char"/>
+    <w:uiPriority w:val="9"/>
+    <w:semiHidden/>
+    <w:unhideWhenUsed/>
+    <w:qFormat/>
+    <w:rsid w:val="00CD3EEB"/>
+    <w:pPr>
+      <w:spacing w:before="300" w:after="0"/>
+      <w:outlineLvl w:val="6"/>
+    </w:pPr>
+    <w:rPr>
+      <w:caps/>
+      <w:color w:val="365F91" w:themeColor="accent1" w:themeShade="BF"/>
+      <w:spacing w:val="10"/>
+      <w:sz w:val="22"/>
+      <w:szCs w:val="22"/>
+    </w:rPr>
+  </w:style>
+  <w:style w:type="paragraph" w:styleId="Heading8">
+    <w:name w:val="heading 8"/>
+    <w:basedOn w:val="Normal"/>
+    <w:next w:val="Normal"/>
+    <w:link w:val="Heading8Char"/>
+    <w:uiPriority w:val="9"/>
+    <w:semiHidden/>
+    <w:unhideWhenUsed/>
+    <w:qFormat/>
+    <w:rsid w:val="00CD3EEB"/>
+    <w:pPr>
+      <w:spacing w:before="300" w:after="0"/>
+      <w:outlineLvl w:val="7"/>
+    </w:pPr>
+    <w:rPr>
+      <w:caps/>
+      <w:spacing w:val="10"/>
+      <w:sz w:val="18"/>
+      <w:szCs w:val="18"/>
+    </w:rPr>
+  </w:style>
+  <w:style w:type="paragraph" w:styleId="Heading9">
+    <w:name w:val="heading 9"/>
+    <w:basedOn w:val="Normal"/>
+    <w:next w:val="Normal"/>
+    <w:link w:val="Heading9Char"/>
+    <w:uiPriority w:val="9"/>
+    <w:semiHidden/>
+    <w:unhideWhenUsed/>
+    <w:qFormat/>
+    <w:rsid w:val="00CD3EEB"/>
+    <w:pPr>
+      <w:spacing w:before="300" w:after="0"/>
+      <w:outlineLvl w:val="8"/>
+    </w:pPr>
+    <w:rPr>
+      <w:i/>
+      <w:caps/>
+      <w:spacing w:val="10"/>
+      <w:sz w:val="18"/>
+      <w:szCs w:val="18"/>
     </w:rPr>
   </w:style>
   <w:style w:type="character" w:default="1" w:styleId="DefaultParagraphFont">
@@ -3231,14 +3929,14 @@
     <w:basedOn w:val="DefaultParagraphFont"/>
     <w:link w:val="Heading1"/>
     <w:uiPriority w:val="9"/>
-    <w:rsid w:val="00B84176"/>
-    <w:rPr>
-      <w:rFonts w:asciiTheme="majorHAnsi" w:eastAsiaTheme="majorEastAsia" w:hAnsiTheme="majorHAnsi" w:cstheme="majorBidi"/>
+    <w:rsid w:val="00CD3EEB"/>
+    <w:rPr>
       <w:b/>
       <w:bCs/>
-      <w:color w:val="365F91" w:themeColor="accent1" w:themeShade="BF"/>
-      <w:sz w:val="28"/>
-      <w:szCs w:val="28"/>
+      <w:caps/>
+      <w:color w:val="FFFFFF" w:themeColor="background1"/>
+      <w:spacing w:val="15"/>
+      <w:shd w:val="clear" w:color="auto" w:fill="4F81BD" w:themeFill="accent1"/>
     </w:rPr>
   </w:style>
   <w:style w:type="paragraph" w:styleId="Title">
@@ -3248,18 +3946,14 @@
     <w:link w:val="TitleChar"/>
     <w:uiPriority w:val="10"/>
     <w:qFormat/>
-    <w:rsid w:val="00B84176"/>
+    <w:rsid w:val="00CD3EEB"/>
     <w:pPr>
-      <w:pBdr>
-        <w:bottom w:val="single" w:sz="8" w:space="4" w:color="4F81BD" w:themeColor="accent1"/>
-      </w:pBdr>
-      <w:spacing w:after="300" w:line="240" w:lineRule="auto"/>
-      <w:contextualSpacing/>
+      <w:spacing w:before="720"/>
     </w:pPr>
     <w:rPr>
-      <w:rFonts w:asciiTheme="majorHAnsi" w:eastAsiaTheme="majorEastAsia" w:hAnsiTheme="majorHAnsi" w:cstheme="majorBidi"/>
-      <w:color w:val="17365D" w:themeColor="text2" w:themeShade="BF"/>
-      <w:spacing w:val="5"/>
+      <w:caps/>
+      <w:color w:val="4F81BD" w:themeColor="accent1"/>
+      <w:spacing w:val="10"/>
       <w:kern w:val="28"/>
       <w:sz w:val="52"/>
       <w:szCs w:val="52"/>
@@ -3270,11 +3964,11 @@
     <w:basedOn w:val="DefaultParagraphFont"/>
     <w:link w:val="Title"/>
     <w:uiPriority w:val="10"/>
-    <w:rsid w:val="00B84176"/>
-    <w:rPr>
-      <w:rFonts w:asciiTheme="majorHAnsi" w:eastAsiaTheme="majorEastAsia" w:hAnsiTheme="majorHAnsi" w:cstheme="majorBidi"/>
-      <w:color w:val="17365D" w:themeColor="text2" w:themeShade="BF"/>
-      <w:spacing w:val="5"/>
+    <w:rsid w:val="00CD3EEB"/>
+    <w:rPr>
+      <w:caps/>
+      <w:color w:val="4F81BD" w:themeColor="accent1"/>
+      <w:spacing w:val="10"/>
       <w:kern w:val="28"/>
       <w:sz w:val="52"/>
       <w:szCs w:val="52"/>
@@ -3285,14 +3979,11 @@
     <w:basedOn w:val="DefaultParagraphFont"/>
     <w:link w:val="Heading2"/>
     <w:uiPriority w:val="9"/>
-    <w:rsid w:val="00B84176"/>
-    <w:rPr>
-      <w:rFonts w:asciiTheme="majorHAnsi" w:eastAsiaTheme="majorEastAsia" w:hAnsiTheme="majorHAnsi" w:cstheme="majorBidi"/>
-      <w:b/>
-      <w:bCs/>
-      <w:color w:val="4F81BD" w:themeColor="accent1"/>
-      <w:sz w:val="26"/>
-      <w:szCs w:val="26"/>
+    <w:rsid w:val="00CD3EEB"/>
+    <w:rPr>
+      <w:caps/>
+      <w:spacing w:val="15"/>
+      <w:shd w:val="clear" w:color="auto" w:fill="DBE5F1" w:themeFill="accent1" w:themeFillTint="33"/>
     </w:rPr>
   </w:style>
   <w:style w:type="paragraph" w:styleId="FootnoteText">
@@ -3306,10 +3997,6 @@
     <w:pPr>
       <w:spacing w:after="0" w:line="240" w:lineRule="auto"/>
     </w:pPr>
-    <w:rPr>
-      <w:sz w:val="20"/>
-      <w:szCs w:val="20"/>
-    </w:rPr>
   </w:style>
   <w:style w:type="character" w:customStyle="1" w:styleId="FootnoteTextChar">
     <w:name w:val="Footnote Text Char"/>
@@ -3365,7 +4052,7 @@
     <w:basedOn w:val="Normal"/>
     <w:uiPriority w:val="34"/>
     <w:qFormat/>
-    <w:rsid w:val="00E67777"/>
+    <w:rsid w:val="00CD3EEB"/>
     <w:pPr>
       <w:ind w:left="720"/>
       <w:contextualSpacing/>
@@ -3376,13 +4063,430 @@
     <w:basedOn w:val="DefaultParagraphFont"/>
     <w:link w:val="Heading3"/>
     <w:uiPriority w:val="9"/>
-    <w:rsid w:val="0024644A"/>
-    <w:rPr>
-      <w:rFonts w:asciiTheme="majorHAnsi" w:eastAsiaTheme="majorEastAsia" w:hAnsiTheme="majorHAnsi" w:cstheme="majorBidi"/>
+    <w:rsid w:val="00CD3EEB"/>
+    <w:rPr>
+      <w:caps/>
+      <w:color w:val="243F60" w:themeColor="accent1" w:themeShade="7F"/>
+      <w:spacing w:val="15"/>
+    </w:rPr>
+  </w:style>
+  <w:style w:type="character" w:customStyle="1" w:styleId="Heading4Char">
+    <w:name w:val="Heading 4 Char"/>
+    <w:basedOn w:val="DefaultParagraphFont"/>
+    <w:link w:val="Heading4"/>
+    <w:uiPriority w:val="9"/>
+    <w:semiHidden/>
+    <w:rsid w:val="00CD3EEB"/>
+    <w:rPr>
+      <w:caps/>
+      <w:color w:val="365F91" w:themeColor="accent1" w:themeShade="BF"/>
+      <w:spacing w:val="10"/>
+    </w:rPr>
+  </w:style>
+  <w:style w:type="character" w:customStyle="1" w:styleId="Heading5Char">
+    <w:name w:val="Heading 5 Char"/>
+    <w:basedOn w:val="DefaultParagraphFont"/>
+    <w:link w:val="Heading5"/>
+    <w:uiPriority w:val="9"/>
+    <w:semiHidden/>
+    <w:rsid w:val="00CD3EEB"/>
+    <w:rPr>
+      <w:caps/>
+      <w:color w:val="365F91" w:themeColor="accent1" w:themeShade="BF"/>
+      <w:spacing w:val="10"/>
+    </w:rPr>
+  </w:style>
+  <w:style w:type="character" w:customStyle="1" w:styleId="Heading6Char">
+    <w:name w:val="Heading 6 Char"/>
+    <w:basedOn w:val="DefaultParagraphFont"/>
+    <w:link w:val="Heading6"/>
+    <w:uiPriority w:val="9"/>
+    <w:semiHidden/>
+    <w:rsid w:val="00CD3EEB"/>
+    <w:rPr>
+      <w:caps/>
+      <w:color w:val="365F91" w:themeColor="accent1" w:themeShade="BF"/>
+      <w:spacing w:val="10"/>
+    </w:rPr>
+  </w:style>
+  <w:style w:type="character" w:customStyle="1" w:styleId="Heading7Char">
+    <w:name w:val="Heading 7 Char"/>
+    <w:basedOn w:val="DefaultParagraphFont"/>
+    <w:link w:val="Heading7"/>
+    <w:uiPriority w:val="9"/>
+    <w:semiHidden/>
+    <w:rsid w:val="00CD3EEB"/>
+    <w:rPr>
+      <w:caps/>
+      <w:color w:val="365F91" w:themeColor="accent1" w:themeShade="BF"/>
+      <w:spacing w:val="10"/>
+    </w:rPr>
+  </w:style>
+  <w:style w:type="character" w:customStyle="1" w:styleId="Heading8Char">
+    <w:name w:val="Heading 8 Char"/>
+    <w:basedOn w:val="DefaultParagraphFont"/>
+    <w:link w:val="Heading8"/>
+    <w:uiPriority w:val="9"/>
+    <w:semiHidden/>
+    <w:rsid w:val="00CD3EEB"/>
+    <w:rPr>
+      <w:caps/>
+      <w:spacing w:val="10"/>
+      <w:sz w:val="18"/>
+      <w:szCs w:val="18"/>
+    </w:rPr>
+  </w:style>
+  <w:style w:type="character" w:customStyle="1" w:styleId="Heading9Char">
+    <w:name w:val="Heading 9 Char"/>
+    <w:basedOn w:val="DefaultParagraphFont"/>
+    <w:link w:val="Heading9"/>
+    <w:uiPriority w:val="9"/>
+    <w:semiHidden/>
+    <w:rsid w:val="00CD3EEB"/>
+    <w:rPr>
+      <w:i/>
+      <w:caps/>
+      <w:spacing w:val="10"/>
+      <w:sz w:val="18"/>
+      <w:szCs w:val="18"/>
+    </w:rPr>
+  </w:style>
+  <w:style w:type="paragraph" w:styleId="Caption">
+    <w:name w:val="caption"/>
+    <w:basedOn w:val="Normal"/>
+    <w:next w:val="Normal"/>
+    <w:uiPriority w:val="35"/>
+    <w:semiHidden/>
+    <w:unhideWhenUsed/>
+    <w:qFormat/>
+    <w:rsid w:val="00CD3EEB"/>
+    <w:rPr>
+      <w:b/>
+      <w:bCs/>
+      <w:color w:val="365F91" w:themeColor="accent1" w:themeShade="BF"/>
+      <w:sz w:val="16"/>
+      <w:szCs w:val="16"/>
+    </w:rPr>
+  </w:style>
+  <w:style w:type="paragraph" w:styleId="Subtitle">
+    <w:name w:val="Subtitle"/>
+    <w:basedOn w:val="Normal"/>
+    <w:next w:val="Normal"/>
+    <w:link w:val="SubtitleChar"/>
+    <w:uiPriority w:val="11"/>
+    <w:qFormat/>
+    <w:rsid w:val="00CD3EEB"/>
+    <w:pPr>
+      <w:spacing w:after="1000" w:line="240" w:lineRule="auto"/>
+    </w:pPr>
+    <w:rPr>
+      <w:caps/>
+      <w:color w:val="595959" w:themeColor="text1" w:themeTint="A6"/>
+      <w:spacing w:val="10"/>
+      <w:sz w:val="24"/>
+      <w:szCs w:val="24"/>
+    </w:rPr>
+  </w:style>
+  <w:style w:type="character" w:customStyle="1" w:styleId="SubtitleChar">
+    <w:name w:val="Subtitle Char"/>
+    <w:basedOn w:val="DefaultParagraphFont"/>
+    <w:link w:val="Subtitle"/>
+    <w:uiPriority w:val="11"/>
+    <w:rsid w:val="00CD3EEB"/>
+    <w:rPr>
+      <w:caps/>
+      <w:color w:val="595959" w:themeColor="text1" w:themeTint="A6"/>
+      <w:spacing w:val="10"/>
+      <w:sz w:val="24"/>
+      <w:szCs w:val="24"/>
+    </w:rPr>
+  </w:style>
+  <w:style w:type="character" w:styleId="Strong">
+    <w:name w:val="Strong"/>
+    <w:uiPriority w:val="22"/>
+    <w:qFormat/>
+    <w:rsid w:val="00CD3EEB"/>
+    <w:rPr>
+      <w:b/>
+      <w:bCs/>
+    </w:rPr>
+  </w:style>
+  <w:style w:type="character" w:styleId="Emphasis">
+    <w:name w:val="Emphasis"/>
+    <w:uiPriority w:val="20"/>
+    <w:qFormat/>
+    <w:rsid w:val="00CD3EEB"/>
+    <w:rPr>
+      <w:caps/>
+      <w:color w:val="243F60" w:themeColor="accent1" w:themeShade="7F"/>
+      <w:spacing w:val="5"/>
+    </w:rPr>
+  </w:style>
+  <w:style w:type="paragraph" w:styleId="NoSpacing">
+    <w:name w:val="No Spacing"/>
+    <w:basedOn w:val="Normal"/>
+    <w:link w:val="NoSpacingChar"/>
+    <w:uiPriority w:val="1"/>
+    <w:qFormat/>
+    <w:rsid w:val="00CD3EEB"/>
+    <w:pPr>
+      <w:spacing w:before="0" w:after="0" w:line="240" w:lineRule="auto"/>
+    </w:pPr>
+  </w:style>
+  <w:style w:type="character" w:customStyle="1" w:styleId="NoSpacingChar">
+    <w:name w:val="No Spacing Char"/>
+    <w:basedOn w:val="DefaultParagraphFont"/>
+    <w:link w:val="NoSpacing"/>
+    <w:uiPriority w:val="1"/>
+    <w:rsid w:val="00CD3EEB"/>
+    <w:rPr>
+      <w:sz w:val="20"/>
+      <w:szCs w:val="20"/>
+    </w:rPr>
+  </w:style>
+  <w:style w:type="paragraph" w:styleId="Quote">
+    <w:name w:val="Quote"/>
+    <w:basedOn w:val="Normal"/>
+    <w:next w:val="Normal"/>
+    <w:link w:val="QuoteChar"/>
+    <w:uiPriority w:val="29"/>
+    <w:qFormat/>
+    <w:rsid w:val="00CD3EEB"/>
+    <w:rPr>
+      <w:i/>
+      <w:iCs/>
+    </w:rPr>
+  </w:style>
+  <w:style w:type="character" w:customStyle="1" w:styleId="QuoteChar">
+    <w:name w:val="Quote Char"/>
+    <w:basedOn w:val="DefaultParagraphFont"/>
+    <w:link w:val="Quote"/>
+    <w:uiPriority w:val="29"/>
+    <w:rsid w:val="00CD3EEB"/>
+    <w:rPr>
+      <w:i/>
+      <w:iCs/>
+      <w:sz w:val="20"/>
+      <w:szCs w:val="20"/>
+    </w:rPr>
+  </w:style>
+  <w:style w:type="paragraph" w:styleId="IntenseQuote">
+    <w:name w:val="Intense Quote"/>
+    <w:basedOn w:val="Normal"/>
+    <w:next w:val="Normal"/>
+    <w:link w:val="IntenseQuoteChar"/>
+    <w:uiPriority w:val="30"/>
+    <w:qFormat/>
+    <w:rsid w:val="00CD3EEB"/>
+    <w:pPr>
+      <w:pBdr>
+        <w:top w:val="single" w:sz="4" w:space="10" w:color="4F81BD" w:themeColor="accent1"/>
+        <w:left w:val="single" w:sz="4" w:space="10" w:color="4F81BD" w:themeColor="accent1"/>
+      </w:pBdr>
+      <w:spacing w:after="0"/>
+      <w:ind w:left="1296" w:right="1152"/>
+      <w:jc w:val="both"/>
+    </w:pPr>
+    <w:rPr>
+      <w:i/>
+      <w:iCs/>
+      <w:color w:val="4F81BD" w:themeColor="accent1"/>
+    </w:rPr>
+  </w:style>
+  <w:style w:type="character" w:customStyle="1" w:styleId="IntenseQuoteChar">
+    <w:name w:val="Intense Quote Char"/>
+    <w:basedOn w:val="DefaultParagraphFont"/>
+    <w:link w:val="IntenseQuote"/>
+    <w:uiPriority w:val="30"/>
+    <w:rsid w:val="00CD3EEB"/>
+    <w:rPr>
+      <w:i/>
+      <w:iCs/>
+      <w:color w:val="4F81BD" w:themeColor="accent1"/>
+      <w:sz w:val="20"/>
+      <w:szCs w:val="20"/>
+    </w:rPr>
+  </w:style>
+  <w:style w:type="character" w:styleId="SubtleEmphasis">
+    <w:name w:val="Subtle Emphasis"/>
+    <w:uiPriority w:val="19"/>
+    <w:qFormat/>
+    <w:rsid w:val="00CD3EEB"/>
+    <w:rPr>
+      <w:i/>
+      <w:iCs/>
+      <w:color w:val="243F60" w:themeColor="accent1" w:themeShade="7F"/>
+    </w:rPr>
+  </w:style>
+  <w:style w:type="character" w:styleId="IntenseEmphasis">
+    <w:name w:val="Intense Emphasis"/>
+    <w:uiPriority w:val="21"/>
+    <w:qFormat/>
+    <w:rsid w:val="00CD3EEB"/>
+    <w:rPr>
+      <w:b/>
+      <w:bCs/>
+      <w:caps/>
+      <w:color w:val="243F60" w:themeColor="accent1" w:themeShade="7F"/>
+      <w:spacing w:val="10"/>
+    </w:rPr>
+  </w:style>
+  <w:style w:type="character" w:styleId="SubtleReference">
+    <w:name w:val="Subtle Reference"/>
+    <w:uiPriority w:val="31"/>
+    <w:qFormat/>
+    <w:rsid w:val="00CD3EEB"/>
+    <w:rPr>
       <w:b/>
       <w:bCs/>
       <w:color w:val="4F81BD" w:themeColor="accent1"/>
     </w:rPr>
+  </w:style>
+  <w:style w:type="character" w:styleId="IntenseReference">
+    <w:name w:val="Intense Reference"/>
+    <w:uiPriority w:val="32"/>
+    <w:qFormat/>
+    <w:rsid w:val="00CD3EEB"/>
+    <w:rPr>
+      <w:b/>
+      <w:bCs/>
+      <w:i/>
+      <w:iCs/>
+      <w:caps/>
+      <w:color w:val="4F81BD" w:themeColor="accent1"/>
+    </w:rPr>
+  </w:style>
+  <w:style w:type="character" w:styleId="BookTitle">
+    <w:name w:val="Book Title"/>
+    <w:uiPriority w:val="33"/>
+    <w:qFormat/>
+    <w:rsid w:val="00CD3EEB"/>
+    <w:rPr>
+      <w:b/>
+      <w:bCs/>
+      <w:i/>
+      <w:iCs/>
+      <w:spacing w:val="9"/>
+    </w:rPr>
+  </w:style>
+  <w:style w:type="paragraph" w:styleId="TOCHeading">
+    <w:name w:val="TOC Heading"/>
+    <w:basedOn w:val="Heading1"/>
+    <w:next w:val="Normal"/>
+    <w:uiPriority w:val="39"/>
+    <w:semiHidden/>
+    <w:unhideWhenUsed/>
+    <w:qFormat/>
+    <w:rsid w:val="00CD3EEB"/>
+    <w:pPr>
+      <w:outlineLvl w:val="9"/>
+    </w:pPr>
+    <w:rPr>
+      <w:lang w:bidi="en-US"/>
+    </w:rPr>
+  </w:style>
+  <w:style w:type="table" w:styleId="LightShading-Accent1">
+    <w:name w:val="Light Shading Accent 1"/>
+    <w:basedOn w:val="TableNormal"/>
+    <w:uiPriority w:val="60"/>
+    <w:rsid w:val="00CD3EEB"/>
+    <w:pPr>
+      <w:spacing w:before="0" w:after="0" w:line="240" w:lineRule="auto"/>
+    </w:pPr>
+    <w:rPr>
+      <w:color w:val="365F91" w:themeColor="accent1" w:themeShade="BF"/>
+    </w:rPr>
+    <w:tblPr>
+      <w:tblStyleRowBandSize w:val="1"/>
+      <w:tblStyleColBandSize w:val="1"/>
+      <w:tblInd w:w="0" w:type="dxa"/>
+      <w:tblBorders>
+        <w:top w:val="single" w:sz="8" w:space="0" w:color="4F81BD" w:themeColor="accent1"/>
+        <w:bottom w:val="single" w:sz="8" w:space="0" w:color="4F81BD" w:themeColor="accent1"/>
+      </w:tblBorders>
+      <w:tblCellMar>
+        <w:top w:w="0" w:type="dxa"/>
+        <w:left w:w="108" w:type="dxa"/>
+        <w:bottom w:w="0" w:type="dxa"/>
+        <w:right w:w="108" w:type="dxa"/>
+      </w:tblCellMar>
+    </w:tblPr>
+    <w:tblStylePr w:type="firstRow">
+      <w:pPr>
+        <w:spacing w:before="0" w:after="0" w:line="240" w:lineRule="auto"/>
+      </w:pPr>
+      <w:rPr>
+        <w:b/>
+        <w:bCs/>
+      </w:rPr>
+      <w:tblPr/>
+      <w:tcPr>
+        <w:tcBorders>
+          <w:top w:val="single" w:sz="8" w:space="0" w:color="4F81BD" w:themeColor="accent1"/>
+          <w:left w:val="nil"/>
+          <w:bottom w:val="single" w:sz="8" w:space="0" w:color="4F81BD" w:themeColor="accent1"/>
+          <w:right w:val="nil"/>
+          <w:insideH w:val="nil"/>
+          <w:insideV w:val="nil"/>
+        </w:tcBorders>
+      </w:tcPr>
+    </w:tblStylePr>
+    <w:tblStylePr w:type="lastRow">
+      <w:pPr>
+        <w:spacing w:before="0" w:after="0" w:line="240" w:lineRule="auto"/>
+      </w:pPr>
+      <w:rPr>
+        <w:b/>
+        <w:bCs/>
+      </w:rPr>
+      <w:tblPr/>
+      <w:tcPr>
+        <w:tcBorders>
+          <w:top w:val="single" w:sz="8" w:space="0" w:color="4F81BD" w:themeColor="accent1"/>
+          <w:left w:val="nil"/>
+          <w:bottom w:val="single" w:sz="8" w:space="0" w:color="4F81BD" w:themeColor="accent1"/>
+          <w:right w:val="nil"/>
+          <w:insideH w:val="nil"/>
+          <w:insideV w:val="nil"/>
+        </w:tcBorders>
+      </w:tcPr>
+    </w:tblStylePr>
+    <w:tblStylePr w:type="firstCol">
+      <w:rPr>
+        <w:b/>
+        <w:bCs/>
+      </w:rPr>
+    </w:tblStylePr>
+    <w:tblStylePr w:type="lastCol">
+      <w:rPr>
+        <w:b/>
+        <w:bCs/>
+      </w:rPr>
+    </w:tblStylePr>
+    <w:tblStylePr w:type="band1Vert">
+      <w:tblPr/>
+      <w:tcPr>
+        <w:tcBorders>
+          <w:left w:val="nil"/>
+          <w:right w:val="nil"/>
+          <w:insideH w:val="nil"/>
+          <w:insideV w:val="nil"/>
+        </w:tcBorders>
+        <w:shd w:val="clear" w:color="auto" w:fill="D3DFEE" w:themeFill="accent1" w:themeFillTint="3F"/>
+      </w:tcPr>
+    </w:tblStylePr>
+    <w:tblStylePr w:type="band1Horz">
+      <w:tblPr/>
+      <w:tcPr>
+        <w:tcBorders>
+          <w:left w:val="nil"/>
+          <w:right w:val="nil"/>
+          <w:insideH w:val="nil"/>
+          <w:insideV w:val="nil"/>
+        </w:tcBorders>
+        <w:shd w:val="clear" w:color="auto" w:fill="D3DFEE" w:themeFill="accent1" w:themeFillTint="3F"/>
+      </w:tcPr>
+    </w:tblStylePr>
   </w:style>
 </w:styles>
 </file>
@@ -3392,7 +4496,7 @@
   <w:docDefaults>
     <w:rPrDefault>
       <w:rPr>
-        <w:rFonts w:asciiTheme="minorHAnsi" w:eastAsiaTheme="minorHAnsi" w:hAnsiTheme="minorHAnsi" w:cstheme="minorBidi"/>
+        <w:rFonts w:asciiTheme="minorHAnsi" w:eastAsiaTheme="minorEastAsia" w:hAnsiTheme="minorHAnsi" w:cstheme="minorBidi"/>
         <w:sz w:val="22"/>
         <w:szCs w:val="22"/>
         <w:lang w:val="en-US" w:eastAsia="en-US" w:bidi="ar-SA"/>
@@ -3400,7 +4504,7 @@
     </w:rPrDefault>
     <w:pPrDefault>
       <w:pPr>
-        <w:spacing w:after="200" w:line="276" w:lineRule="auto"/>
+        <w:spacing w:before="200" w:after="200" w:line="276" w:lineRule="auto"/>
       </w:pPr>
     </w:pPrDefault>
   </w:docDefaults>
@@ -3546,6 +4650,11 @@
   <w:style w:type="paragraph" w:default="1" w:styleId="Normal">
     <w:name w:val="Normal"/>
     <w:qFormat/>
+    <w:rsid w:val="00CD3EEB"/>
+    <w:rPr>
+      <w:sz w:val="20"/>
+      <w:szCs w:val="20"/>
+    </w:rPr>
   </w:style>
   <w:style w:type="paragraph" w:styleId="Heading1">
     <w:name w:val="heading 1"/>
@@ -3554,20 +4663,26 @@
     <w:link w:val="Heading1Char"/>
     <w:uiPriority w:val="9"/>
     <w:qFormat/>
-    <w:rsid w:val="00B84176"/>
+    <w:rsid w:val="00CD3EEB"/>
     <w:pPr>
-      <w:keepNext/>
-      <w:keepLines/>
-      <w:spacing w:before="480" w:after="0"/>
+      <w:pBdr>
+        <w:top w:val="single" w:sz="24" w:space="0" w:color="4F81BD" w:themeColor="accent1"/>
+        <w:left w:val="single" w:sz="24" w:space="0" w:color="4F81BD" w:themeColor="accent1"/>
+        <w:bottom w:val="single" w:sz="24" w:space="0" w:color="4F81BD" w:themeColor="accent1"/>
+        <w:right w:val="single" w:sz="24" w:space="0" w:color="4F81BD" w:themeColor="accent1"/>
+      </w:pBdr>
+      <w:shd w:val="clear" w:color="auto" w:fill="4F81BD" w:themeFill="accent1"/>
+      <w:spacing w:after="0"/>
       <w:outlineLvl w:val="0"/>
     </w:pPr>
     <w:rPr>
-      <w:rFonts w:asciiTheme="majorHAnsi" w:eastAsiaTheme="majorEastAsia" w:hAnsiTheme="majorHAnsi" w:cstheme="majorBidi"/>
       <w:b/>
       <w:bCs/>
-      <w:color w:val="365F91" w:themeColor="accent1" w:themeShade="BF"/>
-      <w:sz w:val="28"/>
-      <w:szCs w:val="28"/>
+      <w:caps/>
+      <w:color w:val="FFFFFF" w:themeColor="background1"/>
+      <w:spacing w:val="15"/>
+      <w:sz w:val="22"/>
+      <w:szCs w:val="22"/>
     </w:rPr>
   </w:style>
   <w:style w:type="paragraph" w:styleId="Heading2">
@@ -3578,20 +4693,23 @@
     <w:uiPriority w:val="9"/>
     <w:unhideWhenUsed/>
     <w:qFormat/>
-    <w:rsid w:val="00B84176"/>
+    <w:rsid w:val="00CD3EEB"/>
     <w:pPr>
-      <w:keepNext/>
-      <w:keepLines/>
-      <w:spacing w:before="200" w:after="0"/>
+      <w:pBdr>
+        <w:top w:val="single" w:sz="24" w:space="0" w:color="DBE5F1" w:themeColor="accent1" w:themeTint="33"/>
+        <w:left w:val="single" w:sz="24" w:space="0" w:color="DBE5F1" w:themeColor="accent1" w:themeTint="33"/>
+        <w:bottom w:val="single" w:sz="24" w:space="0" w:color="DBE5F1" w:themeColor="accent1" w:themeTint="33"/>
+        <w:right w:val="single" w:sz="24" w:space="0" w:color="DBE5F1" w:themeColor="accent1" w:themeTint="33"/>
+      </w:pBdr>
+      <w:shd w:val="clear" w:color="auto" w:fill="DBE5F1" w:themeFill="accent1" w:themeFillTint="33"/>
+      <w:spacing w:after="0"/>
       <w:outlineLvl w:val="1"/>
     </w:pPr>
     <w:rPr>
-      <w:rFonts w:asciiTheme="majorHAnsi" w:eastAsiaTheme="majorEastAsia" w:hAnsiTheme="majorHAnsi" w:cstheme="majorBidi"/>
-      <w:b/>
-      <w:bCs/>
-      <w:color w:val="4F81BD" w:themeColor="accent1"/>
-      <w:sz w:val="26"/>
-      <w:szCs w:val="26"/>
+      <w:caps/>
+      <w:spacing w:val="15"/>
+      <w:sz w:val="22"/>
+      <w:szCs w:val="22"/>
     </w:rPr>
   </w:style>
   <w:style w:type="paragraph" w:styleId="Heading3">
@@ -3602,18 +4720,162 @@
     <w:uiPriority w:val="9"/>
     <w:unhideWhenUsed/>
     <w:qFormat/>
-    <w:rsid w:val="0024644A"/>
+    <w:rsid w:val="00CD3EEB"/>
     <w:pPr>
-      <w:keepNext/>
-      <w:keepLines/>
-      <w:spacing w:before="200" w:after="0"/>
+      <w:pBdr>
+        <w:top w:val="single" w:sz="6" w:space="2" w:color="4F81BD" w:themeColor="accent1"/>
+        <w:left w:val="single" w:sz="6" w:space="2" w:color="4F81BD" w:themeColor="accent1"/>
+      </w:pBdr>
+      <w:spacing w:before="300" w:after="0"/>
       <w:outlineLvl w:val="2"/>
     </w:pPr>
     <w:rPr>
-      <w:rFonts w:asciiTheme="majorHAnsi" w:eastAsiaTheme="majorEastAsia" w:hAnsiTheme="majorHAnsi" w:cstheme="majorBidi"/>
-      <w:b/>
-      <w:bCs/>
-      <w:color w:val="4F81BD" w:themeColor="accent1"/>
+      <w:caps/>
+      <w:color w:val="243F60" w:themeColor="accent1" w:themeShade="7F"/>
+      <w:spacing w:val="15"/>
+      <w:sz w:val="22"/>
+      <w:szCs w:val="22"/>
+    </w:rPr>
+  </w:style>
+  <w:style w:type="paragraph" w:styleId="Heading4">
+    <w:name w:val="heading 4"/>
+    <w:basedOn w:val="Normal"/>
+    <w:next w:val="Normal"/>
+    <w:link w:val="Heading4Char"/>
+    <w:uiPriority w:val="9"/>
+    <w:semiHidden/>
+    <w:unhideWhenUsed/>
+    <w:qFormat/>
+    <w:rsid w:val="00CD3EEB"/>
+    <w:pPr>
+      <w:pBdr>
+        <w:top w:val="dotted" w:sz="6" w:space="2" w:color="4F81BD" w:themeColor="accent1"/>
+        <w:left w:val="dotted" w:sz="6" w:space="2" w:color="4F81BD" w:themeColor="accent1"/>
+      </w:pBdr>
+      <w:spacing w:before="300" w:after="0"/>
+      <w:outlineLvl w:val="3"/>
+    </w:pPr>
+    <w:rPr>
+      <w:caps/>
+      <w:color w:val="365F91" w:themeColor="accent1" w:themeShade="BF"/>
+      <w:spacing w:val="10"/>
+      <w:sz w:val="22"/>
+      <w:szCs w:val="22"/>
+    </w:rPr>
+  </w:style>
+  <w:style w:type="paragraph" w:styleId="Heading5">
+    <w:name w:val="heading 5"/>
+    <w:basedOn w:val="Normal"/>
+    <w:next w:val="Normal"/>
+    <w:link w:val="Heading5Char"/>
+    <w:uiPriority w:val="9"/>
+    <w:semiHidden/>
+    <w:unhideWhenUsed/>
+    <w:qFormat/>
+    <w:rsid w:val="00CD3EEB"/>
+    <w:pPr>
+      <w:pBdr>
+        <w:bottom w:val="single" w:sz="6" w:space="1" w:color="4F81BD" w:themeColor="accent1"/>
+      </w:pBdr>
+      <w:spacing w:before="300" w:after="0"/>
+      <w:outlineLvl w:val="4"/>
+    </w:pPr>
+    <w:rPr>
+      <w:caps/>
+      <w:color w:val="365F91" w:themeColor="accent1" w:themeShade="BF"/>
+      <w:spacing w:val="10"/>
+      <w:sz w:val="22"/>
+      <w:szCs w:val="22"/>
+    </w:rPr>
+  </w:style>
+  <w:style w:type="paragraph" w:styleId="Heading6">
+    <w:name w:val="heading 6"/>
+    <w:basedOn w:val="Normal"/>
+    <w:next w:val="Normal"/>
+    <w:link w:val="Heading6Char"/>
+    <w:uiPriority w:val="9"/>
+    <w:semiHidden/>
+    <w:unhideWhenUsed/>
+    <w:qFormat/>
+    <w:rsid w:val="00CD3EEB"/>
+    <w:pPr>
+      <w:pBdr>
+        <w:bottom w:val="dotted" w:sz="6" w:space="1" w:color="4F81BD" w:themeColor="accent1"/>
+      </w:pBdr>
+      <w:spacing w:before="300" w:after="0"/>
+      <w:outlineLvl w:val="5"/>
+    </w:pPr>
+    <w:rPr>
+      <w:caps/>
+      <w:color w:val="365F91" w:themeColor="accent1" w:themeShade="BF"/>
+      <w:spacing w:val="10"/>
+      <w:sz w:val="22"/>
+      <w:szCs w:val="22"/>
+    </w:rPr>
+  </w:style>
+  <w:style w:type="paragraph" w:styleId="Heading7">
+    <w:name w:val="heading 7"/>
+    <w:basedOn w:val="Normal"/>
+    <w:next w:val="Normal"/>
+    <w:link w:val="Heading7Char"/>
+    <w:uiPriority w:val="9"/>
+    <w:semiHidden/>
+    <w:unhideWhenUsed/>
+    <w:qFormat/>
+    <w:rsid w:val="00CD3EEB"/>
+    <w:pPr>
+      <w:spacing w:before="300" w:after="0"/>
+      <w:outlineLvl w:val="6"/>
+    </w:pPr>
+    <w:rPr>
+      <w:caps/>
+      <w:color w:val="365F91" w:themeColor="accent1" w:themeShade="BF"/>
+      <w:spacing w:val="10"/>
+      <w:sz w:val="22"/>
+      <w:szCs w:val="22"/>
+    </w:rPr>
+  </w:style>
+  <w:style w:type="paragraph" w:styleId="Heading8">
+    <w:name w:val="heading 8"/>
+    <w:basedOn w:val="Normal"/>
+    <w:next w:val="Normal"/>
+    <w:link w:val="Heading8Char"/>
+    <w:uiPriority w:val="9"/>
+    <w:semiHidden/>
+    <w:unhideWhenUsed/>
+    <w:qFormat/>
+    <w:rsid w:val="00CD3EEB"/>
+    <w:pPr>
+      <w:spacing w:before="300" w:after="0"/>
+      <w:outlineLvl w:val="7"/>
+    </w:pPr>
+    <w:rPr>
+      <w:caps/>
+      <w:spacing w:val="10"/>
+      <w:sz w:val="18"/>
+      <w:szCs w:val="18"/>
+    </w:rPr>
+  </w:style>
+  <w:style w:type="paragraph" w:styleId="Heading9">
+    <w:name w:val="heading 9"/>
+    <w:basedOn w:val="Normal"/>
+    <w:next w:val="Normal"/>
+    <w:link w:val="Heading9Char"/>
+    <w:uiPriority w:val="9"/>
+    <w:semiHidden/>
+    <w:unhideWhenUsed/>
+    <w:qFormat/>
+    <w:rsid w:val="00CD3EEB"/>
+    <w:pPr>
+      <w:spacing w:before="300" w:after="0"/>
+      <w:outlineLvl w:val="8"/>
+    </w:pPr>
+    <w:rPr>
+      <w:i/>
+      <w:caps/>
+      <w:spacing w:val="10"/>
+      <w:sz w:val="18"/>
+      <w:szCs w:val="18"/>
     </w:rPr>
   </w:style>
   <w:style w:type="character" w:default="1" w:styleId="DefaultParagraphFont">
@@ -3648,14 +4910,14 @@
     <w:basedOn w:val="DefaultParagraphFont"/>
     <w:link w:val="Heading1"/>
     <w:uiPriority w:val="9"/>
-    <w:rsid w:val="00B84176"/>
-    <w:rPr>
-      <w:rFonts w:asciiTheme="majorHAnsi" w:eastAsiaTheme="majorEastAsia" w:hAnsiTheme="majorHAnsi" w:cstheme="majorBidi"/>
+    <w:rsid w:val="00CD3EEB"/>
+    <w:rPr>
       <w:b/>
       <w:bCs/>
-      <w:color w:val="365F91" w:themeColor="accent1" w:themeShade="BF"/>
-      <w:sz w:val="28"/>
-      <w:szCs w:val="28"/>
+      <w:caps/>
+      <w:color w:val="FFFFFF" w:themeColor="background1"/>
+      <w:spacing w:val="15"/>
+      <w:shd w:val="clear" w:color="auto" w:fill="4F81BD" w:themeFill="accent1"/>
     </w:rPr>
   </w:style>
   <w:style w:type="paragraph" w:styleId="Title">
@@ -3665,18 +4927,14 @@
     <w:link w:val="TitleChar"/>
     <w:uiPriority w:val="10"/>
     <w:qFormat/>
-    <w:rsid w:val="00B84176"/>
+    <w:rsid w:val="00CD3EEB"/>
     <w:pPr>
-      <w:pBdr>
-        <w:bottom w:val="single" w:sz="8" w:space="4" w:color="4F81BD" w:themeColor="accent1"/>
-      </w:pBdr>
-      <w:spacing w:after="300" w:line="240" w:lineRule="auto"/>
-      <w:contextualSpacing/>
+      <w:spacing w:before="720"/>
     </w:pPr>
     <w:rPr>
-      <w:rFonts w:asciiTheme="majorHAnsi" w:eastAsiaTheme="majorEastAsia" w:hAnsiTheme="majorHAnsi" w:cstheme="majorBidi"/>
-      <w:color w:val="17365D" w:themeColor="text2" w:themeShade="BF"/>
-      <w:spacing w:val="5"/>
+      <w:caps/>
+      <w:color w:val="4F81BD" w:themeColor="accent1"/>
+      <w:spacing w:val="10"/>
       <w:kern w:val="28"/>
       <w:sz w:val="52"/>
       <w:szCs w:val="52"/>
@@ -3687,11 +4945,11 @@
     <w:basedOn w:val="DefaultParagraphFont"/>
     <w:link w:val="Title"/>
     <w:uiPriority w:val="10"/>
-    <w:rsid w:val="00B84176"/>
-    <w:rPr>
-      <w:rFonts w:asciiTheme="majorHAnsi" w:eastAsiaTheme="majorEastAsia" w:hAnsiTheme="majorHAnsi" w:cstheme="majorBidi"/>
-      <w:color w:val="17365D" w:themeColor="text2" w:themeShade="BF"/>
-      <w:spacing w:val="5"/>
+    <w:rsid w:val="00CD3EEB"/>
+    <w:rPr>
+      <w:caps/>
+      <w:color w:val="4F81BD" w:themeColor="accent1"/>
+      <w:spacing w:val="10"/>
       <w:kern w:val="28"/>
       <w:sz w:val="52"/>
       <w:szCs w:val="52"/>
@@ -3702,14 +4960,11 @@
     <w:basedOn w:val="DefaultParagraphFont"/>
     <w:link w:val="Heading2"/>
     <w:uiPriority w:val="9"/>
-    <w:rsid w:val="00B84176"/>
-    <w:rPr>
-      <w:rFonts w:asciiTheme="majorHAnsi" w:eastAsiaTheme="majorEastAsia" w:hAnsiTheme="majorHAnsi" w:cstheme="majorBidi"/>
-      <w:b/>
-      <w:bCs/>
-      <w:color w:val="4F81BD" w:themeColor="accent1"/>
-      <w:sz w:val="26"/>
-      <w:szCs w:val="26"/>
+    <w:rsid w:val="00CD3EEB"/>
+    <w:rPr>
+      <w:caps/>
+      <w:spacing w:val="15"/>
+      <w:shd w:val="clear" w:color="auto" w:fill="DBE5F1" w:themeFill="accent1" w:themeFillTint="33"/>
     </w:rPr>
   </w:style>
   <w:style w:type="paragraph" w:styleId="FootnoteText">
@@ -3723,10 +4978,6 @@
     <w:pPr>
       <w:spacing w:after="0" w:line="240" w:lineRule="auto"/>
     </w:pPr>
-    <w:rPr>
-      <w:sz w:val="20"/>
-      <w:szCs w:val="20"/>
-    </w:rPr>
   </w:style>
   <w:style w:type="character" w:customStyle="1" w:styleId="FootnoteTextChar">
     <w:name w:val="Footnote Text Char"/>
@@ -3782,7 +5033,7 @@
     <w:basedOn w:val="Normal"/>
     <w:uiPriority w:val="34"/>
     <w:qFormat/>
-    <w:rsid w:val="00E67777"/>
+    <w:rsid w:val="00CD3EEB"/>
     <w:pPr>
       <w:ind w:left="720"/>
       <w:contextualSpacing/>
@@ -3793,13 +5044,430 @@
     <w:basedOn w:val="DefaultParagraphFont"/>
     <w:link w:val="Heading3"/>
     <w:uiPriority w:val="9"/>
-    <w:rsid w:val="0024644A"/>
-    <w:rPr>
-      <w:rFonts w:asciiTheme="majorHAnsi" w:eastAsiaTheme="majorEastAsia" w:hAnsiTheme="majorHAnsi" w:cstheme="majorBidi"/>
+    <w:rsid w:val="00CD3EEB"/>
+    <w:rPr>
+      <w:caps/>
+      <w:color w:val="243F60" w:themeColor="accent1" w:themeShade="7F"/>
+      <w:spacing w:val="15"/>
+    </w:rPr>
+  </w:style>
+  <w:style w:type="character" w:customStyle="1" w:styleId="Heading4Char">
+    <w:name w:val="Heading 4 Char"/>
+    <w:basedOn w:val="DefaultParagraphFont"/>
+    <w:link w:val="Heading4"/>
+    <w:uiPriority w:val="9"/>
+    <w:semiHidden/>
+    <w:rsid w:val="00CD3EEB"/>
+    <w:rPr>
+      <w:caps/>
+      <w:color w:val="365F91" w:themeColor="accent1" w:themeShade="BF"/>
+      <w:spacing w:val="10"/>
+    </w:rPr>
+  </w:style>
+  <w:style w:type="character" w:customStyle="1" w:styleId="Heading5Char">
+    <w:name w:val="Heading 5 Char"/>
+    <w:basedOn w:val="DefaultParagraphFont"/>
+    <w:link w:val="Heading5"/>
+    <w:uiPriority w:val="9"/>
+    <w:semiHidden/>
+    <w:rsid w:val="00CD3EEB"/>
+    <w:rPr>
+      <w:caps/>
+      <w:color w:val="365F91" w:themeColor="accent1" w:themeShade="BF"/>
+      <w:spacing w:val="10"/>
+    </w:rPr>
+  </w:style>
+  <w:style w:type="character" w:customStyle="1" w:styleId="Heading6Char">
+    <w:name w:val="Heading 6 Char"/>
+    <w:basedOn w:val="DefaultParagraphFont"/>
+    <w:link w:val="Heading6"/>
+    <w:uiPriority w:val="9"/>
+    <w:semiHidden/>
+    <w:rsid w:val="00CD3EEB"/>
+    <w:rPr>
+      <w:caps/>
+      <w:color w:val="365F91" w:themeColor="accent1" w:themeShade="BF"/>
+      <w:spacing w:val="10"/>
+    </w:rPr>
+  </w:style>
+  <w:style w:type="character" w:customStyle="1" w:styleId="Heading7Char">
+    <w:name w:val="Heading 7 Char"/>
+    <w:basedOn w:val="DefaultParagraphFont"/>
+    <w:link w:val="Heading7"/>
+    <w:uiPriority w:val="9"/>
+    <w:semiHidden/>
+    <w:rsid w:val="00CD3EEB"/>
+    <w:rPr>
+      <w:caps/>
+      <w:color w:val="365F91" w:themeColor="accent1" w:themeShade="BF"/>
+      <w:spacing w:val="10"/>
+    </w:rPr>
+  </w:style>
+  <w:style w:type="character" w:customStyle="1" w:styleId="Heading8Char">
+    <w:name w:val="Heading 8 Char"/>
+    <w:basedOn w:val="DefaultParagraphFont"/>
+    <w:link w:val="Heading8"/>
+    <w:uiPriority w:val="9"/>
+    <w:semiHidden/>
+    <w:rsid w:val="00CD3EEB"/>
+    <w:rPr>
+      <w:caps/>
+      <w:spacing w:val="10"/>
+      <w:sz w:val="18"/>
+      <w:szCs w:val="18"/>
+    </w:rPr>
+  </w:style>
+  <w:style w:type="character" w:customStyle="1" w:styleId="Heading9Char">
+    <w:name w:val="Heading 9 Char"/>
+    <w:basedOn w:val="DefaultParagraphFont"/>
+    <w:link w:val="Heading9"/>
+    <w:uiPriority w:val="9"/>
+    <w:semiHidden/>
+    <w:rsid w:val="00CD3EEB"/>
+    <w:rPr>
+      <w:i/>
+      <w:caps/>
+      <w:spacing w:val="10"/>
+      <w:sz w:val="18"/>
+      <w:szCs w:val="18"/>
+    </w:rPr>
+  </w:style>
+  <w:style w:type="paragraph" w:styleId="Caption">
+    <w:name w:val="caption"/>
+    <w:basedOn w:val="Normal"/>
+    <w:next w:val="Normal"/>
+    <w:uiPriority w:val="35"/>
+    <w:semiHidden/>
+    <w:unhideWhenUsed/>
+    <w:qFormat/>
+    <w:rsid w:val="00CD3EEB"/>
+    <w:rPr>
+      <w:b/>
+      <w:bCs/>
+      <w:color w:val="365F91" w:themeColor="accent1" w:themeShade="BF"/>
+      <w:sz w:val="16"/>
+      <w:szCs w:val="16"/>
+    </w:rPr>
+  </w:style>
+  <w:style w:type="paragraph" w:styleId="Subtitle">
+    <w:name w:val="Subtitle"/>
+    <w:basedOn w:val="Normal"/>
+    <w:next w:val="Normal"/>
+    <w:link w:val="SubtitleChar"/>
+    <w:uiPriority w:val="11"/>
+    <w:qFormat/>
+    <w:rsid w:val="00CD3EEB"/>
+    <w:pPr>
+      <w:spacing w:after="1000" w:line="240" w:lineRule="auto"/>
+    </w:pPr>
+    <w:rPr>
+      <w:caps/>
+      <w:color w:val="595959" w:themeColor="text1" w:themeTint="A6"/>
+      <w:spacing w:val="10"/>
+      <w:sz w:val="24"/>
+      <w:szCs w:val="24"/>
+    </w:rPr>
+  </w:style>
+  <w:style w:type="character" w:customStyle="1" w:styleId="SubtitleChar">
+    <w:name w:val="Subtitle Char"/>
+    <w:basedOn w:val="DefaultParagraphFont"/>
+    <w:link w:val="Subtitle"/>
+    <w:uiPriority w:val="11"/>
+    <w:rsid w:val="00CD3EEB"/>
+    <w:rPr>
+      <w:caps/>
+      <w:color w:val="595959" w:themeColor="text1" w:themeTint="A6"/>
+      <w:spacing w:val="10"/>
+      <w:sz w:val="24"/>
+      <w:szCs w:val="24"/>
+    </w:rPr>
+  </w:style>
+  <w:style w:type="character" w:styleId="Strong">
+    <w:name w:val="Strong"/>
+    <w:uiPriority w:val="22"/>
+    <w:qFormat/>
+    <w:rsid w:val="00CD3EEB"/>
+    <w:rPr>
+      <w:b/>
+      <w:bCs/>
+    </w:rPr>
+  </w:style>
+  <w:style w:type="character" w:styleId="Emphasis">
+    <w:name w:val="Emphasis"/>
+    <w:uiPriority w:val="20"/>
+    <w:qFormat/>
+    <w:rsid w:val="00CD3EEB"/>
+    <w:rPr>
+      <w:caps/>
+      <w:color w:val="243F60" w:themeColor="accent1" w:themeShade="7F"/>
+      <w:spacing w:val="5"/>
+    </w:rPr>
+  </w:style>
+  <w:style w:type="paragraph" w:styleId="NoSpacing">
+    <w:name w:val="No Spacing"/>
+    <w:basedOn w:val="Normal"/>
+    <w:link w:val="NoSpacingChar"/>
+    <w:uiPriority w:val="1"/>
+    <w:qFormat/>
+    <w:rsid w:val="00CD3EEB"/>
+    <w:pPr>
+      <w:spacing w:before="0" w:after="0" w:line="240" w:lineRule="auto"/>
+    </w:pPr>
+  </w:style>
+  <w:style w:type="character" w:customStyle="1" w:styleId="NoSpacingChar">
+    <w:name w:val="No Spacing Char"/>
+    <w:basedOn w:val="DefaultParagraphFont"/>
+    <w:link w:val="NoSpacing"/>
+    <w:uiPriority w:val="1"/>
+    <w:rsid w:val="00CD3EEB"/>
+    <w:rPr>
+      <w:sz w:val="20"/>
+      <w:szCs w:val="20"/>
+    </w:rPr>
+  </w:style>
+  <w:style w:type="paragraph" w:styleId="Quote">
+    <w:name w:val="Quote"/>
+    <w:basedOn w:val="Normal"/>
+    <w:next w:val="Normal"/>
+    <w:link w:val="QuoteChar"/>
+    <w:uiPriority w:val="29"/>
+    <w:qFormat/>
+    <w:rsid w:val="00CD3EEB"/>
+    <w:rPr>
+      <w:i/>
+      <w:iCs/>
+    </w:rPr>
+  </w:style>
+  <w:style w:type="character" w:customStyle="1" w:styleId="QuoteChar">
+    <w:name w:val="Quote Char"/>
+    <w:basedOn w:val="DefaultParagraphFont"/>
+    <w:link w:val="Quote"/>
+    <w:uiPriority w:val="29"/>
+    <w:rsid w:val="00CD3EEB"/>
+    <w:rPr>
+      <w:i/>
+      <w:iCs/>
+      <w:sz w:val="20"/>
+      <w:szCs w:val="20"/>
+    </w:rPr>
+  </w:style>
+  <w:style w:type="paragraph" w:styleId="IntenseQuote">
+    <w:name w:val="Intense Quote"/>
+    <w:basedOn w:val="Normal"/>
+    <w:next w:val="Normal"/>
+    <w:link w:val="IntenseQuoteChar"/>
+    <w:uiPriority w:val="30"/>
+    <w:qFormat/>
+    <w:rsid w:val="00CD3EEB"/>
+    <w:pPr>
+      <w:pBdr>
+        <w:top w:val="single" w:sz="4" w:space="10" w:color="4F81BD" w:themeColor="accent1"/>
+        <w:left w:val="single" w:sz="4" w:space="10" w:color="4F81BD" w:themeColor="accent1"/>
+      </w:pBdr>
+      <w:spacing w:after="0"/>
+      <w:ind w:left="1296" w:right="1152"/>
+      <w:jc w:val="both"/>
+    </w:pPr>
+    <w:rPr>
+      <w:i/>
+      <w:iCs/>
+      <w:color w:val="4F81BD" w:themeColor="accent1"/>
+    </w:rPr>
+  </w:style>
+  <w:style w:type="character" w:customStyle="1" w:styleId="IntenseQuoteChar">
+    <w:name w:val="Intense Quote Char"/>
+    <w:basedOn w:val="DefaultParagraphFont"/>
+    <w:link w:val="IntenseQuote"/>
+    <w:uiPriority w:val="30"/>
+    <w:rsid w:val="00CD3EEB"/>
+    <w:rPr>
+      <w:i/>
+      <w:iCs/>
+      <w:color w:val="4F81BD" w:themeColor="accent1"/>
+      <w:sz w:val="20"/>
+      <w:szCs w:val="20"/>
+    </w:rPr>
+  </w:style>
+  <w:style w:type="character" w:styleId="SubtleEmphasis">
+    <w:name w:val="Subtle Emphasis"/>
+    <w:uiPriority w:val="19"/>
+    <w:qFormat/>
+    <w:rsid w:val="00CD3EEB"/>
+    <w:rPr>
+      <w:i/>
+      <w:iCs/>
+      <w:color w:val="243F60" w:themeColor="accent1" w:themeShade="7F"/>
+    </w:rPr>
+  </w:style>
+  <w:style w:type="character" w:styleId="IntenseEmphasis">
+    <w:name w:val="Intense Emphasis"/>
+    <w:uiPriority w:val="21"/>
+    <w:qFormat/>
+    <w:rsid w:val="00CD3EEB"/>
+    <w:rPr>
+      <w:b/>
+      <w:bCs/>
+      <w:caps/>
+      <w:color w:val="243F60" w:themeColor="accent1" w:themeShade="7F"/>
+      <w:spacing w:val="10"/>
+    </w:rPr>
+  </w:style>
+  <w:style w:type="character" w:styleId="SubtleReference">
+    <w:name w:val="Subtle Reference"/>
+    <w:uiPriority w:val="31"/>
+    <w:qFormat/>
+    <w:rsid w:val="00CD3EEB"/>
+    <w:rPr>
       <w:b/>
       <w:bCs/>
       <w:color w:val="4F81BD" w:themeColor="accent1"/>
     </w:rPr>
+  </w:style>
+  <w:style w:type="character" w:styleId="IntenseReference">
+    <w:name w:val="Intense Reference"/>
+    <w:uiPriority w:val="32"/>
+    <w:qFormat/>
+    <w:rsid w:val="00CD3EEB"/>
+    <w:rPr>
+      <w:b/>
+      <w:bCs/>
+      <w:i/>
+      <w:iCs/>
+      <w:caps/>
+      <w:color w:val="4F81BD" w:themeColor="accent1"/>
+    </w:rPr>
+  </w:style>
+  <w:style w:type="character" w:styleId="BookTitle">
+    <w:name w:val="Book Title"/>
+    <w:uiPriority w:val="33"/>
+    <w:qFormat/>
+    <w:rsid w:val="00CD3EEB"/>
+    <w:rPr>
+      <w:b/>
+      <w:bCs/>
+      <w:i/>
+      <w:iCs/>
+      <w:spacing w:val="9"/>
+    </w:rPr>
+  </w:style>
+  <w:style w:type="paragraph" w:styleId="TOCHeading">
+    <w:name w:val="TOC Heading"/>
+    <w:basedOn w:val="Heading1"/>
+    <w:next w:val="Normal"/>
+    <w:uiPriority w:val="39"/>
+    <w:semiHidden/>
+    <w:unhideWhenUsed/>
+    <w:qFormat/>
+    <w:rsid w:val="00CD3EEB"/>
+    <w:pPr>
+      <w:outlineLvl w:val="9"/>
+    </w:pPr>
+    <w:rPr>
+      <w:lang w:bidi="en-US"/>
+    </w:rPr>
+  </w:style>
+  <w:style w:type="table" w:styleId="LightShading-Accent1">
+    <w:name w:val="Light Shading Accent 1"/>
+    <w:basedOn w:val="TableNormal"/>
+    <w:uiPriority w:val="60"/>
+    <w:rsid w:val="00CD3EEB"/>
+    <w:pPr>
+      <w:spacing w:before="0" w:after="0" w:line="240" w:lineRule="auto"/>
+    </w:pPr>
+    <w:rPr>
+      <w:color w:val="365F91" w:themeColor="accent1" w:themeShade="BF"/>
+    </w:rPr>
+    <w:tblPr>
+      <w:tblStyleRowBandSize w:val="1"/>
+      <w:tblStyleColBandSize w:val="1"/>
+      <w:tblInd w:w="0" w:type="dxa"/>
+      <w:tblBorders>
+        <w:top w:val="single" w:sz="8" w:space="0" w:color="4F81BD" w:themeColor="accent1"/>
+        <w:bottom w:val="single" w:sz="8" w:space="0" w:color="4F81BD" w:themeColor="accent1"/>
+      </w:tblBorders>
+      <w:tblCellMar>
+        <w:top w:w="0" w:type="dxa"/>
+        <w:left w:w="108" w:type="dxa"/>
+        <w:bottom w:w="0" w:type="dxa"/>
+        <w:right w:w="108" w:type="dxa"/>
+      </w:tblCellMar>
+    </w:tblPr>
+    <w:tblStylePr w:type="firstRow">
+      <w:pPr>
+        <w:spacing w:before="0" w:after="0" w:line="240" w:lineRule="auto"/>
+      </w:pPr>
+      <w:rPr>
+        <w:b/>
+        <w:bCs/>
+      </w:rPr>
+      <w:tblPr/>
+      <w:tcPr>
+        <w:tcBorders>
+          <w:top w:val="single" w:sz="8" w:space="0" w:color="4F81BD" w:themeColor="accent1"/>
+          <w:left w:val="nil"/>
+          <w:bottom w:val="single" w:sz="8" w:space="0" w:color="4F81BD" w:themeColor="accent1"/>
+          <w:right w:val="nil"/>
+          <w:insideH w:val="nil"/>
+          <w:insideV w:val="nil"/>
+        </w:tcBorders>
+      </w:tcPr>
+    </w:tblStylePr>
+    <w:tblStylePr w:type="lastRow">
+      <w:pPr>
+        <w:spacing w:before="0" w:after="0" w:line="240" w:lineRule="auto"/>
+      </w:pPr>
+      <w:rPr>
+        <w:b/>
+        <w:bCs/>
+      </w:rPr>
+      <w:tblPr/>
+      <w:tcPr>
+        <w:tcBorders>
+          <w:top w:val="single" w:sz="8" w:space="0" w:color="4F81BD" w:themeColor="accent1"/>
+          <w:left w:val="nil"/>
+          <w:bottom w:val="single" w:sz="8" w:space="0" w:color="4F81BD" w:themeColor="accent1"/>
+          <w:right w:val="nil"/>
+          <w:insideH w:val="nil"/>
+          <w:insideV w:val="nil"/>
+        </w:tcBorders>
+      </w:tcPr>
+    </w:tblStylePr>
+    <w:tblStylePr w:type="firstCol">
+      <w:rPr>
+        <w:b/>
+        <w:bCs/>
+      </w:rPr>
+    </w:tblStylePr>
+    <w:tblStylePr w:type="lastCol">
+      <w:rPr>
+        <w:b/>
+        <w:bCs/>
+      </w:rPr>
+    </w:tblStylePr>
+    <w:tblStylePr w:type="band1Vert">
+      <w:tblPr/>
+      <w:tcPr>
+        <w:tcBorders>
+          <w:left w:val="nil"/>
+          <w:right w:val="nil"/>
+          <w:insideH w:val="nil"/>
+          <w:insideV w:val="nil"/>
+        </w:tcBorders>
+        <w:shd w:val="clear" w:color="auto" w:fill="D3DFEE" w:themeFill="accent1" w:themeFillTint="3F"/>
+      </w:tcPr>
+    </w:tblStylePr>
+    <w:tblStylePr w:type="band1Horz">
+      <w:tblPr/>
+      <w:tcPr>
+        <w:tcBorders>
+          <w:left w:val="nil"/>
+          <w:right w:val="nil"/>
+          <w:insideH w:val="nil"/>
+          <w:insideV w:val="nil"/>
+        </w:tcBorders>
+        <w:shd w:val="clear" w:color="auto" w:fill="D3DFEE" w:themeFill="accent1" w:themeFillTint="3F"/>
+      </w:tcPr>
+    </w:tblStylePr>
   </w:style>
 </w:styles>
 </file>
@@ -4094,7 +5762,7 @@
 </file>
 
 <file path=customXml/itemProps1.xml><?xml version="1.0" encoding="utf-8"?>
-<ds:datastoreItem xmlns:ds="http://schemas.openxmlformats.org/officeDocument/2006/customXml" ds:itemID="{0337486E-1509-485B-8A82-F30BD0FECAFE}">
+<ds:datastoreItem xmlns:ds="http://schemas.openxmlformats.org/officeDocument/2006/customXml" ds:itemID="{085E2FF3-211E-442D-B824-E5DF322318FC}">
   <ds:schemaRefs>
     <ds:schemaRef ds:uri="http://schemas.openxmlformats.org/officeDocument/2006/bibliography"/>
   </ds:schemaRefs>

</xml_diff>